<commit_message>
added theory on architecture diagram and a started class diagram
</commit_message>
<xml_diff>
--- a/Documentation Files/SEP401_A2_Software_Design_Specification.docx
+++ b/Documentation Files/SEP401_A2_Software_Design_Specification.docx
@@ -2633,7 +2633,14 @@
         <w:t>Each significant strategy employed should be discussed in its own subsection, or (if it is complex enough) in a separate design document (with an appropriate reference here of course). Make sure that when describing a design decision that you also discuss any other significant alternatives that were considered, and your reasons for rejecting them (as well as your reasons for accepting the alternative you finally chose). Sometimes it may be most effective to employ the "pattern format" for describing a strategy.&gt;</w:t>
       </w:r>
     </w:p>
-    <w:p/>
+    <w:p>
+      <w:pPr>
+        <w:spacing w:line="240" w:lineRule="auto"/>
+      </w:pPr>
+      <w:r>
+        <w:br w:type="page"/>
+      </w:r>
+    </w:p>
     <w:p>
       <w:pPr>
         <w:pStyle w:val="Heading1"/>
@@ -2645,6 +2652,7 @@
       <w:bookmarkStart w:id="8" w:name="_heading=h.2s8eyo1" w:colFirst="0" w:colLast="0"/>
       <w:bookmarkEnd w:id="8"/>
       <w:r>
+        <w:lastRenderedPageBreak/>
         <w:t>System Architecture</w:t>
       </w:r>
     </w:p>
@@ -2652,15 +2660,354 @@
       <w:pPr>
         <w:jc w:val="both"/>
         <w:rPr>
+          <w:iCs/>
+        </w:rPr>
+      </w:pPr>
+      <w:r>
+        <w:rPr>
+          <w:iCs/>
+        </w:rPr>
+        <w:t xml:space="preserve">There are three different layers around which the overall proposed system operates. All components and subsystems of the proposed project falls within these three layers. The architecture is explained shortly below. </w:t>
+      </w:r>
+    </w:p>
+    <w:p>
+      <w:pPr>
+        <w:jc w:val="both"/>
+        <w:rPr>
+          <w:iCs/>
+        </w:rPr>
+      </w:pPr>
+    </w:p>
+    <w:p>
+      <w:pPr>
+        <w:pStyle w:val="ListParagraph"/>
+        <w:numPr>
+          <w:ilvl w:val="0"/>
+          <w:numId w:val="11"/>
+        </w:numPr>
+        <w:jc w:val="both"/>
+        <w:rPr>
+          <w:iCs/>
+        </w:rPr>
+      </w:pPr>
+      <w:r>
+        <w:rPr>
+          <w:iCs/>
+        </w:rPr>
+        <w:t xml:space="preserve">Presentation Layer: Anything the user/applicant and staffs sees while operating the system falls under the presentation layer. Although what the applicant and staff see may differ, </w:t>
+      </w:r>
+      <w:r>
+        <w:rPr>
+          <w:iCs/>
+        </w:rPr>
+        <w:t>both</w:t>
+      </w:r>
+      <w:r>
+        <w:rPr>
+          <w:iCs/>
+        </w:rPr>
+        <w:t xml:space="preserve"> operate in the presentation layer. The different subsystems of both applicant and staff and mentioned below.</w:t>
+      </w:r>
+    </w:p>
+    <w:p>
+      <w:pPr>
+        <w:pStyle w:val="ListParagraph"/>
+        <w:jc w:val="both"/>
+        <w:rPr>
+          <w:iCs/>
+        </w:rPr>
+      </w:pPr>
+    </w:p>
+    <w:p>
+      <w:pPr>
+        <w:pStyle w:val="ListParagraph"/>
+        <w:numPr>
+          <w:ilvl w:val="0"/>
+          <w:numId w:val="12"/>
+        </w:numPr>
+        <w:jc w:val="both"/>
+        <w:rPr>
+          <w:iCs/>
+        </w:rPr>
+      </w:pPr>
+      <w:r>
+        <w:rPr>
+          <w:iCs/>
+        </w:rPr>
+        <w:t>Applicant Subsystem</w:t>
+      </w:r>
+    </w:p>
+    <w:p>
+      <w:pPr>
+        <w:pStyle w:val="ListParagraph"/>
+        <w:ind w:left="1080"/>
+        <w:jc w:val="both"/>
+        <w:rPr>
+          <w:iCs/>
+        </w:rPr>
+      </w:pPr>
+    </w:p>
+    <w:p>
+      <w:pPr>
+        <w:pStyle w:val="ListParagraph"/>
+        <w:numPr>
+          <w:ilvl w:val="0"/>
+          <w:numId w:val="14"/>
+        </w:numPr>
+        <w:jc w:val="both"/>
+        <w:rPr>
+          <w:iCs/>
+        </w:rPr>
+      </w:pPr>
+      <w:r>
+        <w:rPr>
+          <w:iCs/>
+        </w:rPr>
+        <w:t>Registration and Login: The system will only be accessible to registered users. This subsystem checks the validity of the applicant who wishes to enter the system.</w:t>
+      </w:r>
+    </w:p>
+    <w:p>
+      <w:pPr>
+        <w:pStyle w:val="ListParagraph"/>
+        <w:numPr>
+          <w:ilvl w:val="0"/>
+          <w:numId w:val="14"/>
+        </w:numPr>
+        <w:jc w:val="both"/>
+        <w:rPr>
+          <w:iCs/>
+        </w:rPr>
+      </w:pPr>
+      <w:r>
+        <w:rPr>
+          <w:iCs/>
+        </w:rPr>
+        <w:t>Booking: Once logged in to the system after successful registration, an applicant can make bookings of their allocated trials. This subsystem uses some data from registration subsystem.</w:t>
+      </w:r>
+    </w:p>
+    <w:p>
+      <w:pPr>
+        <w:pStyle w:val="ListParagraph"/>
+        <w:numPr>
+          <w:ilvl w:val="0"/>
+          <w:numId w:val="14"/>
+        </w:numPr>
+        <w:jc w:val="both"/>
+        <w:rPr>
+          <w:iCs/>
+        </w:rPr>
+      </w:pPr>
+      <w:r>
+        <w:rPr>
+          <w:iCs/>
+        </w:rPr>
+        <w:t>View Results: This subsystem allows the applicant to view whether their bookings have been approved or rejected by the operating staff.</w:t>
+      </w:r>
+    </w:p>
+    <w:p>
+      <w:pPr>
+        <w:pStyle w:val="ListParagraph"/>
+        <w:ind w:left="1080"/>
+        <w:jc w:val="both"/>
+        <w:rPr>
+          <w:iCs/>
+        </w:rPr>
+      </w:pPr>
+    </w:p>
+    <w:p>
+      <w:pPr>
+        <w:pStyle w:val="ListParagraph"/>
+        <w:numPr>
+          <w:ilvl w:val="0"/>
+          <w:numId w:val="12"/>
+        </w:numPr>
+        <w:jc w:val="both"/>
+        <w:rPr>
+          <w:iCs/>
+        </w:rPr>
+      </w:pPr>
+      <w:r>
+        <w:rPr>
+          <w:iCs/>
+        </w:rPr>
+        <w:t>Staff Subsystem</w:t>
+      </w:r>
+    </w:p>
+    <w:p>
+      <w:pPr>
+        <w:pStyle w:val="ListParagraph"/>
+        <w:ind w:left="1080"/>
+        <w:jc w:val="both"/>
+        <w:rPr>
+          <w:iCs/>
+        </w:rPr>
+      </w:pPr>
+    </w:p>
+    <w:p>
+      <w:pPr>
+        <w:pStyle w:val="ListParagraph"/>
+        <w:numPr>
+          <w:ilvl w:val="0"/>
+          <w:numId w:val="15"/>
+        </w:numPr>
+        <w:jc w:val="both"/>
+        <w:rPr>
+          <w:iCs/>
+        </w:rPr>
+      </w:pPr>
+      <w:r>
+        <w:rPr>
+          <w:iCs/>
+        </w:rPr>
+        <w:t xml:space="preserve">Registration and Login: Staff too must be registered to the system and once their role is defined, will they have access to the staff dashboard. </w:t>
+      </w:r>
+    </w:p>
+    <w:p>
+      <w:pPr>
+        <w:pStyle w:val="ListParagraph"/>
+        <w:numPr>
+          <w:ilvl w:val="0"/>
+          <w:numId w:val="15"/>
+        </w:numPr>
+        <w:jc w:val="both"/>
+        <w:rPr>
+          <w:iCs/>
+        </w:rPr>
+      </w:pPr>
+      <w:r>
+        <w:rPr>
+          <w:iCs/>
+        </w:rPr>
+        <w:t xml:space="preserve">Accepting Bookings: This subsystem allows the staff to accept the booking request of applicants. </w:t>
+      </w:r>
+    </w:p>
+    <w:p>
+      <w:pPr>
+        <w:pStyle w:val="ListParagraph"/>
+        <w:numPr>
+          <w:ilvl w:val="0"/>
+          <w:numId w:val="15"/>
+        </w:numPr>
+        <w:jc w:val="both"/>
+        <w:rPr>
+          <w:iCs/>
+        </w:rPr>
+      </w:pPr>
+      <w:r>
+        <w:rPr>
+          <w:iCs/>
+        </w:rPr>
+        <w:t>Rejecting Bookings: This subsystem allows the staff to reject the booking request of applicants. This subsystem is directly dependent to the previous one since a booking request can either be requested or denied.</w:t>
+      </w:r>
+    </w:p>
+    <w:p>
+      <w:pPr>
+        <w:jc w:val="both"/>
+        <w:rPr>
+          <w:iCs/>
+        </w:rPr>
+      </w:pPr>
+    </w:p>
+    <w:p>
+      <w:pPr>
+        <w:pStyle w:val="ListParagraph"/>
+        <w:numPr>
+          <w:ilvl w:val="0"/>
+          <w:numId w:val="11"/>
+        </w:numPr>
+        <w:jc w:val="both"/>
+        <w:rPr>
+          <w:iCs/>
+        </w:rPr>
+      </w:pPr>
+      <w:r>
+        <w:rPr>
+          <w:iCs/>
+        </w:rPr>
+        <w:t xml:space="preserve">Logical </w:t>
+      </w:r>
+      <w:r>
+        <w:rPr>
+          <w:iCs/>
+        </w:rPr>
+        <w:t>Layer:</w:t>
+      </w:r>
+      <w:r>
+        <w:rPr>
+          <w:iCs/>
+        </w:rPr>
+        <w:t xml:space="preserve"> The server of the overall system operates in this layer</w:t>
+      </w:r>
+      <w:r>
+        <w:rPr>
+          <w:iCs/>
+        </w:rPr>
+        <w:t>. All logical operations are handled in this layer by the server. This subsystem can be scaled in different ways based on the requirement.</w:t>
+      </w:r>
+    </w:p>
+    <w:p>
+      <w:pPr>
+        <w:pStyle w:val="ListParagraph"/>
+        <w:jc w:val="both"/>
+        <w:rPr>
+          <w:iCs/>
+        </w:rPr>
+      </w:pPr>
+    </w:p>
+    <w:p>
+      <w:pPr>
+        <w:pStyle w:val="ListParagraph"/>
+        <w:numPr>
+          <w:ilvl w:val="0"/>
+          <w:numId w:val="11"/>
+        </w:numPr>
+        <w:jc w:val="both"/>
+        <w:rPr>
+          <w:iCs/>
+        </w:rPr>
+      </w:pPr>
+      <w:r>
+        <w:rPr>
+          <w:iCs/>
+        </w:rPr>
+        <w:t>Data Layer: Any data that the proposed system deals with are stored in the database. After the data provided in the presentation layer goes through operations in the logical layer, data layer provides the memory for its storage. In the case of the proposed project, SQLite is the database for the system.</w:t>
+      </w:r>
+    </w:p>
+    <w:p>
+      <w:pPr>
+        <w:pStyle w:val="ListParagraph"/>
+        <w:ind w:left="1080"/>
+        <w:jc w:val="both"/>
+        <w:rPr>
+          <w:iCs/>
+        </w:rPr>
+      </w:pPr>
+    </w:p>
+    <w:p>
+      <w:pPr>
+        <w:jc w:val="both"/>
+        <w:rPr>
+          <w:iCs/>
+        </w:rPr>
+      </w:pPr>
+    </w:p>
+    <w:p>
+      <w:pPr>
+        <w:pStyle w:val="ListParagraph"/>
+        <w:ind w:left="1080"/>
+        <w:jc w:val="both"/>
+        <w:rPr>
+          <w:iCs/>
+        </w:rPr>
+      </w:pPr>
+    </w:p>
+    <w:p>
+      <w:pPr>
+        <w:jc w:val="both"/>
+        <w:rPr>
           <w:i/>
         </w:rPr>
       </w:pPr>
-      <w:r>
-        <w:rPr>
-          <w:i/>
-        </w:rPr>
-        <w:t>&lt;This section should provide a high-level overview of how the functionality and responsibilities of the system were partitioned and then assigned to subsystems or components. Don't go into too much detail about the individual components themselves. The main purpose here is to gain a general understanding of how and why the system was decomposed, and how the individual parts work together to provide the desired functionality.&gt;</w:t>
-      </w:r>
     </w:p>
     <w:p>
       <w:pPr>
@@ -2754,8 +3101,8 @@
         <mc:AlternateContent>
           <mc:Choice Requires="wpg">
             <w:drawing>
-              <wp:inline distT="0" distB="0" distL="0" distR="0" wp14:anchorId="068BB593" wp14:editId="000CA481">
-                <wp:extent cx="5731510" cy="5993307"/>
+              <wp:inline distT="0" distB="0" distL="0" distR="0" wp14:anchorId="068BB593" wp14:editId="0BEEE2CD">
+                <wp:extent cx="5731510" cy="6953250"/>
                 <wp:effectExtent l="0" t="0" r="21590" b="0"/>
                 <wp:docPr id="802" name="Group 802"/>
                 <wp:cNvGraphicFramePr/>
@@ -2766,7 +3113,7 @@
                       <wpg:grpSpPr>
                         <a:xfrm>
                           <a:off x="0" y="0"/>
-                          <a:ext cx="5731510" cy="5993307"/>
+                          <a:ext cx="5731510" cy="6953250"/>
                           <a:chOff x="0" y="0"/>
                           <a:chExt cx="6492393" cy="6840552"/>
                         </a:xfrm>
@@ -10946,7 +11293,7 @@
           </mc:Choice>
           <mc:Fallback>
             <w:pict>
-              <v:group w14:anchorId="068BB593" id="Group 802" o:spid="_x0000_s1026" style="width:451.3pt;height:471.9pt;mso-position-horizontal-relative:char;mso-position-vertical-relative:line" coordsize="64923,68405" o:gfxdata="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">
+              <v:group w14:anchorId="068BB593" id="Group 802" o:spid="_x0000_s1026" style="width:451.3pt;height:547.5pt;mso-position-horizontal-relative:char;mso-position-vertical-relative:line" coordsize="64923,68405" o:gfxdata="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">
                 <v:shape id="Shape 6" o:spid="_x0000_s1027" style="position:absolute;left:30703;top:61591;width:2925;height:2042;visibility:visible;mso-wrap-style:square;v-text-anchor:top" coordsize="292481,204216" o:gfxdata="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" path="m,c,37465,76708,68072,170561,68072v46927,,89599,-7652,120539,-19987l292481,47419r,54689c285242,102108,280289,108966,280289,119126v,10287,4953,17018,12192,17018l292481,183562r-1381,667c260160,196564,217488,204216,170561,204216,76708,204216,,173609,,136144l,xe" fillcolor="#5b9bd5" stroked="f" strokeweight="0">
                   <v:stroke miterlimit="83231f" joinstyle="miter"/>
                   <v:path arrowok="t" textboxrect="0,0,292481,204216"/>
@@ -11768,28 +12115,6 @@
     </w:p>
     <w:p>
       <w:pPr>
-        <w:jc w:val="both"/>
-        <w:rPr>
-          <w:i/>
-        </w:rPr>
-      </w:pPr>
-    </w:p>
-    <w:p>
-      <w:pPr>
-        <w:jc w:val="both"/>
-        <w:rPr>
-          <w:i/>
-        </w:rPr>
-      </w:pPr>
-      <w:r>
-        <w:rPr>
-          <w:i/>
-        </w:rPr>
-        <w:t>A nice and clear software architecture diagram can be a good idea to be shown here along with some description.</w:t>
-      </w:r>
-    </w:p>
-    <w:p>
-      <w:pPr>
         <w:pStyle w:val="Heading1"/>
         <w:numPr>
           <w:ilvl w:val="0"/>
@@ -11814,6 +12139,26 @@
           <w:i/>
         </w:rPr>
         <w:t>&lt;Most components described in the System Architecture section will require a more detailed discussion. Other lower-level components and subcomponents may need to be described as well. Each subsection of this section will refer to or contain a detailed description of a system software component. The discussion provided should cover the following software component attributes:</w:t>
+      </w:r>
+    </w:p>
+    <w:p>
+      <w:pPr>
+        <w:jc w:val="both"/>
+        <w:rPr>
+          <w:iCs/>
+        </w:rPr>
+      </w:pPr>
+      <w:r>
+        <w:rPr>
+          <w:iCs/>
+        </w:rPr>
+        <w:t xml:space="preserve">The subsystems </w:t>
+      </w:r>
+      <w:r>
+        <w:rPr>
+          <w:iCs/>
+        </w:rPr>
+        <w:t xml:space="preserve">mentioned in the </w:t>
       </w:r>
     </w:p>
     <w:p>
@@ -11999,6 +12344,26 @@
         </w:rPr>
         <w:t xml:space="preserve"> the above with some description should suffice.</w:t>
       </w:r>
+      <w:r>
+        <w:rPr>
+          <w:i/>
+        </w:rPr>
+        <w:br/>
+      </w:r>
+    </w:p>
+    <w:p>
+      <w:pPr>
+        <w:spacing w:line="240" w:lineRule="auto"/>
+        <w:rPr>
+          <w:i/>
+        </w:rPr>
+      </w:pPr>
+      <w:r>
+        <w:rPr>
+          <w:i/>
+        </w:rPr>
+        <w:br w:type="page"/>
+      </w:r>
     </w:p>
     <w:p>
       <w:pPr>
@@ -12011,6 +12376,7 @@
       <w:bookmarkStart w:id="10" w:name="_heading=h.3rdcrjn" w:colFirst="0" w:colLast="0"/>
       <w:bookmarkEnd w:id="10"/>
       <w:r>
+        <w:lastRenderedPageBreak/>
         <w:t>Glossary</w:t>
       </w:r>
     </w:p>
@@ -12036,19 +12402,22 @@
     </w:p>
     <w:p>
       <w:pPr>
-        <w:numPr>
-          <w:ilvl w:val="0"/>
-          <w:numId w:val="2"/>
-        </w:numPr>
-        <w:jc w:val="both"/>
+        <w:spacing w:line="240" w:lineRule="auto"/>
         <w:rPr>
           <w:rFonts w:ascii="Calibri" w:eastAsia="Calibri" w:hAnsi="Calibri" w:cs="Calibri"/>
           <w:color w:val="4D5156"/>
           <w:highlight w:val="white"/>
         </w:rPr>
       </w:pPr>
+      <w:r>
+        <w:rPr>
+          <w:rFonts w:ascii="Calibri" w:eastAsia="Calibri" w:hAnsi="Calibri" w:cs="Calibri"/>
+          <w:color w:val="4D5156"/>
+          <w:highlight w:val="white"/>
+        </w:rPr>
+        <w:br w:type="page"/>
+      </w:r>
     </w:p>
-    <w:p/>
     <w:p>
       <w:pPr>
         <w:pStyle w:val="Heading1"/>
@@ -12060,6 +12429,7 @@
       <w:bookmarkStart w:id="11" w:name="_heading=h.26in1rg" w:colFirst="0" w:colLast="0"/>
       <w:bookmarkEnd w:id="11"/>
       <w:r>
+        <w:lastRenderedPageBreak/>
         <w:t xml:space="preserve">References  </w:t>
       </w:r>
     </w:p>
@@ -12431,6 +12801,119 @@
 <file path=word/numbering.xml><?xml version="1.0" encoding="utf-8"?>
 <w:numbering xmlns:wpc="http://schemas.microsoft.com/office/word/2010/wordprocessingCanvas" xmlns:cx="http://schemas.microsoft.com/office/drawing/2014/chartex" xmlns:cx1="http://schemas.microsoft.com/office/drawing/2015/9/8/chartex" xmlns:cx2="http://schemas.microsoft.com/office/drawing/2015/10/21/chartex" xmlns:cx3="http://schemas.microsoft.com/office/drawing/2016/5/9/chartex" xmlns:cx4="http://schemas.microsoft.com/office/drawing/2016/5/10/chartex" xmlns:cx5="http://schemas.microsoft.com/office/drawing/2016/5/11/chartex" xmlns:cx6="http://schemas.microsoft.com/office/drawing/2016/5/12/chartex" xmlns:cx7="http://schemas.microsoft.com/office/drawing/2016/5/13/chartex" xmlns:cx8="http://schemas.microsoft.com/office/drawing/2016/5/14/chartex" xmlns:mc="http://schemas.openxmlformats.org/markup-compatibility/2006" xmlns:aink="http://schemas.microsoft.com/office/drawing/2016/ink" xmlns:am3d="http://schemas.microsoft.com/office/drawing/2017/model3d" xmlns:o="urn:schemas-microsoft-com:office:office" xmlns:oel="http://schemas.microsoft.com/office/2019/extlst" xmlns:r="http://schemas.openxmlformats.org/officeDocument/2006/relationships" xmlns:m="http://schemas.openxmlformats.org/officeDocument/2006/math" xmlns:v="urn:schemas-microsoft-com:vml" xmlns:wp14="http://schemas.microsoft.com/office/word/2010/wordprocessingDrawing" xmlns:wp="http://schemas.openxmlformats.org/drawingml/2006/wordprocessingDrawing" xmlns:w10="urn:schemas-microsoft-com:office:word" xmlns:w="http://schemas.openxmlformats.org/wordprocessingml/2006/main" xmlns:w14="http://schemas.microsoft.com/office/word/2010/wordml" xmlns:w15="http://schemas.microsoft.com/office/word/2012/wordml" xmlns:w16cex="http://schemas.microsoft.com/office/word/2018/wordml/cex" xmlns:w16cid="http://schemas.microsoft.com/office/word/2016/wordml/cid" xmlns:w16="http://schemas.microsoft.com/office/word/2018/wordml" xmlns:w16sdtdh="http://schemas.microsoft.com/office/word/2020/wordml/sdtdatahash" xmlns:w16se="http://schemas.microsoft.com/office/word/2015/wordml/symex" xmlns:wpg="http://schemas.microsoft.com/office/word/2010/wordprocessingGroup" xmlns:wpi="http://schemas.microsoft.com/office/word/2010/wordprocessingInk" xmlns:wne="http://schemas.microsoft.com/office/word/2006/wordml" xmlns:wps="http://schemas.microsoft.com/office/word/2010/wordprocessingShape" mc:Ignorable="w14 w15 w16se w16cid w16 w16cex w16sdtdh wp14">
   <w:abstractNum w:abstractNumId="0" w15:restartNumberingAfterBreak="0">
+    <w:nsid w:val="01F23F0A"/>
+    <w:multiLevelType w:val="hybridMultilevel"/>
+    <w:tmpl w:val="33BAF08E"/>
+    <w:lvl w:ilvl="0" w:tplc="04090015">
+      <w:start w:val="1"/>
+      <w:numFmt w:val="upperLetter"/>
+      <w:lvlText w:val="%1."/>
+      <w:lvlJc w:val="left"/>
+      <w:pPr>
+        <w:ind w:left="1080" w:hanging="360"/>
+      </w:pPr>
+      <w:rPr>
+        <w:rFonts w:hint="default"/>
+      </w:rPr>
+    </w:lvl>
+    <w:lvl w:ilvl="1" w:tplc="FFFFFFFF" w:tentative="1">
+      <w:start w:val="1"/>
+      <w:numFmt w:val="bullet"/>
+      <w:lvlText w:val="o"/>
+      <w:lvlJc w:val="left"/>
+      <w:pPr>
+        <w:ind w:left="1800" w:hanging="360"/>
+      </w:pPr>
+      <w:rPr>
+        <w:rFonts w:ascii="Courier New" w:hAnsi="Courier New" w:cs="Courier New" w:hint="default"/>
+      </w:rPr>
+    </w:lvl>
+    <w:lvl w:ilvl="2" w:tplc="FFFFFFFF" w:tentative="1">
+      <w:start w:val="1"/>
+      <w:numFmt w:val="bullet"/>
+      <w:lvlText w:val=""/>
+      <w:lvlJc w:val="left"/>
+      <w:pPr>
+        <w:ind w:left="2520" w:hanging="360"/>
+      </w:pPr>
+      <w:rPr>
+        <w:rFonts w:ascii="Wingdings" w:hAnsi="Wingdings" w:hint="default"/>
+      </w:rPr>
+    </w:lvl>
+    <w:lvl w:ilvl="3" w:tplc="FFFFFFFF" w:tentative="1">
+      <w:start w:val="1"/>
+      <w:numFmt w:val="bullet"/>
+      <w:lvlText w:val=""/>
+      <w:lvlJc w:val="left"/>
+      <w:pPr>
+        <w:ind w:left="3240" w:hanging="360"/>
+      </w:pPr>
+      <w:rPr>
+        <w:rFonts w:ascii="Symbol" w:hAnsi="Symbol" w:hint="default"/>
+      </w:rPr>
+    </w:lvl>
+    <w:lvl w:ilvl="4" w:tplc="FFFFFFFF" w:tentative="1">
+      <w:start w:val="1"/>
+      <w:numFmt w:val="bullet"/>
+      <w:lvlText w:val="o"/>
+      <w:lvlJc w:val="left"/>
+      <w:pPr>
+        <w:ind w:left="3960" w:hanging="360"/>
+      </w:pPr>
+      <w:rPr>
+        <w:rFonts w:ascii="Courier New" w:hAnsi="Courier New" w:cs="Courier New" w:hint="default"/>
+      </w:rPr>
+    </w:lvl>
+    <w:lvl w:ilvl="5" w:tplc="FFFFFFFF" w:tentative="1">
+      <w:start w:val="1"/>
+      <w:numFmt w:val="bullet"/>
+      <w:lvlText w:val=""/>
+      <w:lvlJc w:val="left"/>
+      <w:pPr>
+        <w:ind w:left="4680" w:hanging="360"/>
+      </w:pPr>
+      <w:rPr>
+        <w:rFonts w:ascii="Wingdings" w:hAnsi="Wingdings" w:hint="default"/>
+      </w:rPr>
+    </w:lvl>
+    <w:lvl w:ilvl="6" w:tplc="FFFFFFFF" w:tentative="1">
+      <w:start w:val="1"/>
+      <w:numFmt w:val="bullet"/>
+      <w:lvlText w:val=""/>
+      <w:lvlJc w:val="left"/>
+      <w:pPr>
+        <w:ind w:left="5400" w:hanging="360"/>
+      </w:pPr>
+      <w:rPr>
+        <w:rFonts w:ascii="Symbol" w:hAnsi="Symbol" w:hint="default"/>
+      </w:rPr>
+    </w:lvl>
+    <w:lvl w:ilvl="7" w:tplc="FFFFFFFF" w:tentative="1">
+      <w:start w:val="1"/>
+      <w:numFmt w:val="bullet"/>
+      <w:lvlText w:val="o"/>
+      <w:lvlJc w:val="left"/>
+      <w:pPr>
+        <w:ind w:left="6120" w:hanging="360"/>
+      </w:pPr>
+      <w:rPr>
+        <w:rFonts w:ascii="Courier New" w:hAnsi="Courier New" w:cs="Courier New" w:hint="default"/>
+      </w:rPr>
+    </w:lvl>
+    <w:lvl w:ilvl="8" w:tplc="FFFFFFFF" w:tentative="1">
+      <w:start w:val="1"/>
+      <w:numFmt w:val="bullet"/>
+      <w:lvlText w:val=""/>
+      <w:lvlJc w:val="left"/>
+      <w:pPr>
+        <w:ind w:left="6840" w:hanging="360"/>
+      </w:pPr>
+      <w:rPr>
+        <w:rFonts w:ascii="Wingdings" w:hAnsi="Wingdings" w:hint="default"/>
+      </w:rPr>
+    </w:lvl>
+  </w:abstractNum>
+  <w:abstractNum w:abstractNumId="1" w15:restartNumberingAfterBreak="0">
     <w:nsid w:val="067C7B9D"/>
     <w:multiLevelType w:val="multilevel"/>
     <w:tmpl w:val="F5E4CA2C"/>
@@ -12552,7 +13035,7 @@
       </w:rPr>
     </w:lvl>
   </w:abstractNum>
-  <w:abstractNum w:abstractNumId="1" w15:restartNumberingAfterBreak="0">
+  <w:abstractNum w:abstractNumId="2" w15:restartNumberingAfterBreak="0">
     <w:nsid w:val="0B6B34BB"/>
     <w:multiLevelType w:val="multilevel"/>
     <w:tmpl w:val="5FA012FE"/>
@@ -12674,7 +13157,120 @@
       </w:rPr>
     </w:lvl>
   </w:abstractNum>
-  <w:abstractNum w:abstractNumId="2" w15:restartNumberingAfterBreak="0">
+  <w:abstractNum w:abstractNumId="3" w15:restartNumberingAfterBreak="0">
+    <w:nsid w:val="0D5B0590"/>
+    <w:multiLevelType w:val="hybridMultilevel"/>
+    <w:tmpl w:val="0898EF26"/>
+    <w:lvl w:ilvl="0" w:tplc="04090001">
+      <w:start w:val="1"/>
+      <w:numFmt w:val="bullet"/>
+      <w:lvlText w:val=""/>
+      <w:lvlJc w:val="left"/>
+      <w:pPr>
+        <w:ind w:left="720" w:hanging="360"/>
+      </w:pPr>
+      <w:rPr>
+        <w:rFonts w:ascii="Symbol" w:hAnsi="Symbol" w:hint="default"/>
+      </w:rPr>
+    </w:lvl>
+    <w:lvl w:ilvl="1" w:tplc="04090003" w:tentative="1">
+      <w:start w:val="1"/>
+      <w:numFmt w:val="bullet"/>
+      <w:lvlText w:val="o"/>
+      <w:lvlJc w:val="left"/>
+      <w:pPr>
+        <w:ind w:left="1440" w:hanging="360"/>
+      </w:pPr>
+      <w:rPr>
+        <w:rFonts w:ascii="Courier New" w:hAnsi="Courier New" w:cs="Courier New" w:hint="default"/>
+      </w:rPr>
+    </w:lvl>
+    <w:lvl w:ilvl="2" w:tplc="04090005" w:tentative="1">
+      <w:start w:val="1"/>
+      <w:numFmt w:val="bullet"/>
+      <w:lvlText w:val=""/>
+      <w:lvlJc w:val="left"/>
+      <w:pPr>
+        <w:ind w:left="2160" w:hanging="360"/>
+      </w:pPr>
+      <w:rPr>
+        <w:rFonts w:ascii="Wingdings" w:hAnsi="Wingdings" w:hint="default"/>
+      </w:rPr>
+    </w:lvl>
+    <w:lvl w:ilvl="3" w:tplc="04090001" w:tentative="1">
+      <w:start w:val="1"/>
+      <w:numFmt w:val="bullet"/>
+      <w:lvlText w:val=""/>
+      <w:lvlJc w:val="left"/>
+      <w:pPr>
+        <w:ind w:left="2880" w:hanging="360"/>
+      </w:pPr>
+      <w:rPr>
+        <w:rFonts w:ascii="Symbol" w:hAnsi="Symbol" w:hint="default"/>
+      </w:rPr>
+    </w:lvl>
+    <w:lvl w:ilvl="4" w:tplc="04090003" w:tentative="1">
+      <w:start w:val="1"/>
+      <w:numFmt w:val="bullet"/>
+      <w:lvlText w:val="o"/>
+      <w:lvlJc w:val="left"/>
+      <w:pPr>
+        <w:ind w:left="3600" w:hanging="360"/>
+      </w:pPr>
+      <w:rPr>
+        <w:rFonts w:ascii="Courier New" w:hAnsi="Courier New" w:cs="Courier New" w:hint="default"/>
+      </w:rPr>
+    </w:lvl>
+    <w:lvl w:ilvl="5" w:tplc="04090005" w:tentative="1">
+      <w:start w:val="1"/>
+      <w:numFmt w:val="bullet"/>
+      <w:lvlText w:val=""/>
+      <w:lvlJc w:val="left"/>
+      <w:pPr>
+        <w:ind w:left="4320" w:hanging="360"/>
+      </w:pPr>
+      <w:rPr>
+        <w:rFonts w:ascii="Wingdings" w:hAnsi="Wingdings" w:hint="default"/>
+      </w:rPr>
+    </w:lvl>
+    <w:lvl w:ilvl="6" w:tplc="04090001" w:tentative="1">
+      <w:start w:val="1"/>
+      <w:numFmt w:val="bullet"/>
+      <w:lvlText w:val=""/>
+      <w:lvlJc w:val="left"/>
+      <w:pPr>
+        <w:ind w:left="5040" w:hanging="360"/>
+      </w:pPr>
+      <w:rPr>
+        <w:rFonts w:ascii="Symbol" w:hAnsi="Symbol" w:hint="default"/>
+      </w:rPr>
+    </w:lvl>
+    <w:lvl w:ilvl="7" w:tplc="04090003" w:tentative="1">
+      <w:start w:val="1"/>
+      <w:numFmt w:val="bullet"/>
+      <w:lvlText w:val="o"/>
+      <w:lvlJc w:val="left"/>
+      <w:pPr>
+        <w:ind w:left="5760" w:hanging="360"/>
+      </w:pPr>
+      <w:rPr>
+        <w:rFonts w:ascii="Courier New" w:hAnsi="Courier New" w:cs="Courier New" w:hint="default"/>
+      </w:rPr>
+    </w:lvl>
+    <w:lvl w:ilvl="8" w:tplc="04090005" w:tentative="1">
+      <w:start w:val="1"/>
+      <w:numFmt w:val="bullet"/>
+      <w:lvlText w:val=""/>
+      <w:lvlJc w:val="left"/>
+      <w:pPr>
+        <w:ind w:left="6480" w:hanging="360"/>
+      </w:pPr>
+      <w:rPr>
+        <w:rFonts w:ascii="Wingdings" w:hAnsi="Wingdings" w:hint="default"/>
+      </w:rPr>
+    </w:lvl>
+  </w:abstractNum>
+  <w:abstractNum w:abstractNumId="4" w15:restartNumberingAfterBreak="0">
     <w:nsid w:val="0E5D3A33"/>
     <w:multiLevelType w:val="multilevel"/>
     <w:tmpl w:val="FE8A7A5C"/>
@@ -12787,7 +13383,292 @@
       </w:rPr>
     </w:lvl>
   </w:abstractNum>
-  <w:abstractNum w:abstractNumId="3" w15:restartNumberingAfterBreak="0">
+  <w:abstractNum w:abstractNumId="5" w15:restartNumberingAfterBreak="0">
+    <w:nsid w:val="1A5D0CEC"/>
+    <w:multiLevelType w:val="hybridMultilevel"/>
+    <w:tmpl w:val="C45CA58E"/>
+    <w:lvl w:ilvl="0" w:tplc="0409000F">
+      <w:start w:val="1"/>
+      <w:numFmt w:val="decimal"/>
+      <w:lvlText w:val="%1."/>
+      <w:lvlJc w:val="left"/>
+      <w:pPr>
+        <w:ind w:left="720" w:hanging="360"/>
+      </w:pPr>
+    </w:lvl>
+    <w:lvl w:ilvl="1" w:tplc="04090019" w:tentative="1">
+      <w:start w:val="1"/>
+      <w:numFmt w:val="lowerLetter"/>
+      <w:lvlText w:val="%2."/>
+      <w:lvlJc w:val="left"/>
+      <w:pPr>
+        <w:ind w:left="1440" w:hanging="360"/>
+      </w:pPr>
+    </w:lvl>
+    <w:lvl w:ilvl="2" w:tplc="0409001B" w:tentative="1">
+      <w:start w:val="1"/>
+      <w:numFmt w:val="lowerRoman"/>
+      <w:lvlText w:val="%3."/>
+      <w:lvlJc w:val="right"/>
+      <w:pPr>
+        <w:ind w:left="2160" w:hanging="180"/>
+      </w:pPr>
+    </w:lvl>
+    <w:lvl w:ilvl="3" w:tplc="0409000F" w:tentative="1">
+      <w:start w:val="1"/>
+      <w:numFmt w:val="decimal"/>
+      <w:lvlText w:val="%4."/>
+      <w:lvlJc w:val="left"/>
+      <w:pPr>
+        <w:ind w:left="2880" w:hanging="360"/>
+      </w:pPr>
+    </w:lvl>
+    <w:lvl w:ilvl="4" w:tplc="04090019" w:tentative="1">
+      <w:start w:val="1"/>
+      <w:numFmt w:val="lowerLetter"/>
+      <w:lvlText w:val="%5."/>
+      <w:lvlJc w:val="left"/>
+      <w:pPr>
+        <w:ind w:left="3600" w:hanging="360"/>
+      </w:pPr>
+    </w:lvl>
+    <w:lvl w:ilvl="5" w:tplc="0409001B" w:tentative="1">
+      <w:start w:val="1"/>
+      <w:numFmt w:val="lowerRoman"/>
+      <w:lvlText w:val="%6."/>
+      <w:lvlJc w:val="right"/>
+      <w:pPr>
+        <w:ind w:left="4320" w:hanging="180"/>
+      </w:pPr>
+    </w:lvl>
+    <w:lvl w:ilvl="6" w:tplc="0409000F" w:tentative="1">
+      <w:start w:val="1"/>
+      <w:numFmt w:val="decimal"/>
+      <w:lvlText w:val="%7."/>
+      <w:lvlJc w:val="left"/>
+      <w:pPr>
+        <w:ind w:left="5040" w:hanging="360"/>
+      </w:pPr>
+    </w:lvl>
+    <w:lvl w:ilvl="7" w:tplc="04090019" w:tentative="1">
+      <w:start w:val="1"/>
+      <w:numFmt w:val="lowerLetter"/>
+      <w:lvlText w:val="%8."/>
+      <w:lvlJc w:val="left"/>
+      <w:pPr>
+        <w:ind w:left="5760" w:hanging="360"/>
+      </w:pPr>
+    </w:lvl>
+    <w:lvl w:ilvl="8" w:tplc="0409001B" w:tentative="1">
+      <w:start w:val="1"/>
+      <w:numFmt w:val="lowerRoman"/>
+      <w:lvlText w:val="%9."/>
+      <w:lvlJc w:val="right"/>
+      <w:pPr>
+        <w:ind w:left="6480" w:hanging="180"/>
+      </w:pPr>
+    </w:lvl>
+  </w:abstractNum>
+  <w:abstractNum w:abstractNumId="6" w15:restartNumberingAfterBreak="0">
+    <w:nsid w:val="1ED50610"/>
+    <w:multiLevelType w:val="hybridMultilevel"/>
+    <w:tmpl w:val="7E867164"/>
+    <w:lvl w:ilvl="0" w:tplc="0409000F">
+      <w:start w:val="1"/>
+      <w:numFmt w:val="decimal"/>
+      <w:lvlText w:val="%1."/>
+      <w:lvlJc w:val="left"/>
+      <w:pPr>
+        <w:ind w:left="720" w:hanging="360"/>
+      </w:pPr>
+    </w:lvl>
+    <w:lvl w:ilvl="1" w:tplc="04090019" w:tentative="1">
+      <w:start w:val="1"/>
+      <w:numFmt w:val="lowerLetter"/>
+      <w:lvlText w:val="%2."/>
+      <w:lvlJc w:val="left"/>
+      <w:pPr>
+        <w:ind w:left="1440" w:hanging="360"/>
+      </w:pPr>
+    </w:lvl>
+    <w:lvl w:ilvl="2" w:tplc="0409001B" w:tentative="1">
+      <w:start w:val="1"/>
+      <w:numFmt w:val="lowerRoman"/>
+      <w:lvlText w:val="%3."/>
+      <w:lvlJc w:val="right"/>
+      <w:pPr>
+        <w:ind w:left="2160" w:hanging="180"/>
+      </w:pPr>
+    </w:lvl>
+    <w:lvl w:ilvl="3" w:tplc="0409000F" w:tentative="1">
+      <w:start w:val="1"/>
+      <w:numFmt w:val="decimal"/>
+      <w:lvlText w:val="%4."/>
+      <w:lvlJc w:val="left"/>
+      <w:pPr>
+        <w:ind w:left="2880" w:hanging="360"/>
+      </w:pPr>
+    </w:lvl>
+    <w:lvl w:ilvl="4" w:tplc="04090019" w:tentative="1">
+      <w:start w:val="1"/>
+      <w:numFmt w:val="lowerLetter"/>
+      <w:lvlText w:val="%5."/>
+      <w:lvlJc w:val="left"/>
+      <w:pPr>
+        <w:ind w:left="3600" w:hanging="360"/>
+      </w:pPr>
+    </w:lvl>
+    <w:lvl w:ilvl="5" w:tplc="0409001B" w:tentative="1">
+      <w:start w:val="1"/>
+      <w:numFmt w:val="lowerRoman"/>
+      <w:lvlText w:val="%6."/>
+      <w:lvlJc w:val="right"/>
+      <w:pPr>
+        <w:ind w:left="4320" w:hanging="180"/>
+      </w:pPr>
+    </w:lvl>
+    <w:lvl w:ilvl="6" w:tplc="0409000F" w:tentative="1">
+      <w:start w:val="1"/>
+      <w:numFmt w:val="decimal"/>
+      <w:lvlText w:val="%7."/>
+      <w:lvlJc w:val="left"/>
+      <w:pPr>
+        <w:ind w:left="5040" w:hanging="360"/>
+      </w:pPr>
+    </w:lvl>
+    <w:lvl w:ilvl="7" w:tplc="04090019" w:tentative="1">
+      <w:start w:val="1"/>
+      <w:numFmt w:val="lowerLetter"/>
+      <w:lvlText w:val="%8."/>
+      <w:lvlJc w:val="left"/>
+      <w:pPr>
+        <w:ind w:left="5760" w:hanging="360"/>
+      </w:pPr>
+    </w:lvl>
+    <w:lvl w:ilvl="8" w:tplc="0409001B" w:tentative="1">
+      <w:start w:val="1"/>
+      <w:numFmt w:val="lowerRoman"/>
+      <w:lvlText w:val="%9."/>
+      <w:lvlJc w:val="right"/>
+      <w:pPr>
+        <w:ind w:left="6480" w:hanging="180"/>
+      </w:pPr>
+    </w:lvl>
+  </w:abstractNum>
+  <w:abstractNum w:abstractNumId="7" w15:restartNumberingAfterBreak="0">
+    <w:nsid w:val="206E50C2"/>
+    <w:multiLevelType w:val="hybridMultilevel"/>
+    <w:tmpl w:val="C2BEA31A"/>
+    <w:lvl w:ilvl="0" w:tplc="04090001">
+      <w:start w:val="1"/>
+      <w:numFmt w:val="bullet"/>
+      <w:lvlText w:val=""/>
+      <w:lvlJc w:val="left"/>
+      <w:pPr>
+        <w:ind w:left="1080" w:hanging="360"/>
+      </w:pPr>
+      <w:rPr>
+        <w:rFonts w:ascii="Symbol" w:hAnsi="Symbol" w:hint="default"/>
+      </w:rPr>
+    </w:lvl>
+    <w:lvl w:ilvl="1" w:tplc="04090003" w:tentative="1">
+      <w:start w:val="1"/>
+      <w:numFmt w:val="bullet"/>
+      <w:lvlText w:val="o"/>
+      <w:lvlJc w:val="left"/>
+      <w:pPr>
+        <w:ind w:left="1800" w:hanging="360"/>
+      </w:pPr>
+      <w:rPr>
+        <w:rFonts w:ascii="Courier New" w:hAnsi="Courier New" w:cs="Courier New" w:hint="default"/>
+      </w:rPr>
+    </w:lvl>
+    <w:lvl w:ilvl="2" w:tplc="04090005" w:tentative="1">
+      <w:start w:val="1"/>
+      <w:numFmt w:val="bullet"/>
+      <w:lvlText w:val=""/>
+      <w:lvlJc w:val="left"/>
+      <w:pPr>
+        <w:ind w:left="2520" w:hanging="360"/>
+      </w:pPr>
+      <w:rPr>
+        <w:rFonts w:ascii="Wingdings" w:hAnsi="Wingdings" w:hint="default"/>
+      </w:rPr>
+    </w:lvl>
+    <w:lvl w:ilvl="3" w:tplc="04090001" w:tentative="1">
+      <w:start w:val="1"/>
+      <w:numFmt w:val="bullet"/>
+      <w:lvlText w:val=""/>
+      <w:lvlJc w:val="left"/>
+      <w:pPr>
+        <w:ind w:left="3240" w:hanging="360"/>
+      </w:pPr>
+      <w:rPr>
+        <w:rFonts w:ascii="Symbol" w:hAnsi="Symbol" w:hint="default"/>
+      </w:rPr>
+    </w:lvl>
+    <w:lvl w:ilvl="4" w:tplc="04090003" w:tentative="1">
+      <w:start w:val="1"/>
+      <w:numFmt w:val="bullet"/>
+      <w:lvlText w:val="o"/>
+      <w:lvlJc w:val="left"/>
+      <w:pPr>
+        <w:ind w:left="3960" w:hanging="360"/>
+      </w:pPr>
+      <w:rPr>
+        <w:rFonts w:ascii="Courier New" w:hAnsi="Courier New" w:cs="Courier New" w:hint="default"/>
+      </w:rPr>
+    </w:lvl>
+    <w:lvl w:ilvl="5" w:tplc="04090005" w:tentative="1">
+      <w:start w:val="1"/>
+      <w:numFmt w:val="bullet"/>
+      <w:lvlText w:val=""/>
+      <w:lvlJc w:val="left"/>
+      <w:pPr>
+        <w:ind w:left="4680" w:hanging="360"/>
+      </w:pPr>
+      <w:rPr>
+        <w:rFonts w:ascii="Wingdings" w:hAnsi="Wingdings" w:hint="default"/>
+      </w:rPr>
+    </w:lvl>
+    <w:lvl w:ilvl="6" w:tplc="04090001" w:tentative="1">
+      <w:start w:val="1"/>
+      <w:numFmt w:val="bullet"/>
+      <w:lvlText w:val=""/>
+      <w:lvlJc w:val="left"/>
+      <w:pPr>
+        <w:ind w:left="5400" w:hanging="360"/>
+      </w:pPr>
+      <w:rPr>
+        <w:rFonts w:ascii="Symbol" w:hAnsi="Symbol" w:hint="default"/>
+      </w:rPr>
+    </w:lvl>
+    <w:lvl w:ilvl="7" w:tplc="04090003" w:tentative="1">
+      <w:start w:val="1"/>
+      <w:numFmt w:val="bullet"/>
+      <w:lvlText w:val="o"/>
+      <w:lvlJc w:val="left"/>
+      <w:pPr>
+        <w:ind w:left="6120" w:hanging="360"/>
+      </w:pPr>
+      <w:rPr>
+        <w:rFonts w:ascii="Courier New" w:hAnsi="Courier New" w:cs="Courier New" w:hint="default"/>
+      </w:rPr>
+    </w:lvl>
+    <w:lvl w:ilvl="8" w:tplc="04090005" w:tentative="1">
+      <w:start w:val="1"/>
+      <w:numFmt w:val="bullet"/>
+      <w:lvlText w:val=""/>
+      <w:lvlJc w:val="left"/>
+      <w:pPr>
+        <w:ind w:left="6840" w:hanging="360"/>
+      </w:pPr>
+      <w:rPr>
+        <w:rFonts w:ascii="Wingdings" w:hAnsi="Wingdings" w:hint="default"/>
+      </w:rPr>
+    </w:lvl>
+  </w:abstractNum>
+  <w:abstractNum w:abstractNumId="8" w15:restartNumberingAfterBreak="0">
     <w:nsid w:val="28515307"/>
     <w:multiLevelType w:val="multilevel"/>
     <w:tmpl w:val="F53A3F32"/>
@@ -12909,7 +13790,93 @@
       </w:rPr>
     </w:lvl>
   </w:abstractNum>
-  <w:abstractNum w:abstractNumId="4" w15:restartNumberingAfterBreak="0">
+  <w:abstractNum w:abstractNumId="9" w15:restartNumberingAfterBreak="0">
+    <w:nsid w:val="2E715F23"/>
+    <w:multiLevelType w:val="hybridMultilevel"/>
+    <w:tmpl w:val="235835FC"/>
+    <w:lvl w:ilvl="0" w:tplc="0409000F">
+      <w:start w:val="1"/>
+      <w:numFmt w:val="decimal"/>
+      <w:lvlText w:val="%1."/>
+      <w:lvlJc w:val="left"/>
+      <w:pPr>
+        <w:ind w:left="720" w:hanging="360"/>
+      </w:pPr>
+    </w:lvl>
+    <w:lvl w:ilvl="1" w:tplc="04090019" w:tentative="1">
+      <w:start w:val="1"/>
+      <w:numFmt w:val="lowerLetter"/>
+      <w:lvlText w:val="%2."/>
+      <w:lvlJc w:val="left"/>
+      <w:pPr>
+        <w:ind w:left="1440" w:hanging="360"/>
+      </w:pPr>
+    </w:lvl>
+    <w:lvl w:ilvl="2" w:tplc="0409001B" w:tentative="1">
+      <w:start w:val="1"/>
+      <w:numFmt w:val="lowerRoman"/>
+      <w:lvlText w:val="%3."/>
+      <w:lvlJc w:val="right"/>
+      <w:pPr>
+        <w:ind w:left="2160" w:hanging="180"/>
+      </w:pPr>
+    </w:lvl>
+    <w:lvl w:ilvl="3" w:tplc="0409000F" w:tentative="1">
+      <w:start w:val="1"/>
+      <w:numFmt w:val="decimal"/>
+      <w:lvlText w:val="%4."/>
+      <w:lvlJc w:val="left"/>
+      <w:pPr>
+        <w:ind w:left="2880" w:hanging="360"/>
+      </w:pPr>
+    </w:lvl>
+    <w:lvl w:ilvl="4" w:tplc="04090019" w:tentative="1">
+      <w:start w:val="1"/>
+      <w:numFmt w:val="lowerLetter"/>
+      <w:lvlText w:val="%5."/>
+      <w:lvlJc w:val="left"/>
+      <w:pPr>
+        <w:ind w:left="3600" w:hanging="360"/>
+      </w:pPr>
+    </w:lvl>
+    <w:lvl w:ilvl="5" w:tplc="0409001B" w:tentative="1">
+      <w:start w:val="1"/>
+      <w:numFmt w:val="lowerRoman"/>
+      <w:lvlText w:val="%6."/>
+      <w:lvlJc w:val="right"/>
+      <w:pPr>
+        <w:ind w:left="4320" w:hanging="180"/>
+      </w:pPr>
+    </w:lvl>
+    <w:lvl w:ilvl="6" w:tplc="0409000F" w:tentative="1">
+      <w:start w:val="1"/>
+      <w:numFmt w:val="decimal"/>
+      <w:lvlText w:val="%7."/>
+      <w:lvlJc w:val="left"/>
+      <w:pPr>
+        <w:ind w:left="5040" w:hanging="360"/>
+      </w:pPr>
+    </w:lvl>
+    <w:lvl w:ilvl="7" w:tplc="04090019" w:tentative="1">
+      <w:start w:val="1"/>
+      <w:numFmt w:val="lowerLetter"/>
+      <w:lvlText w:val="%8."/>
+      <w:lvlJc w:val="left"/>
+      <w:pPr>
+        <w:ind w:left="5760" w:hanging="360"/>
+      </w:pPr>
+    </w:lvl>
+    <w:lvl w:ilvl="8" w:tplc="0409001B" w:tentative="1">
+      <w:start w:val="1"/>
+      <w:numFmt w:val="lowerRoman"/>
+      <w:lvlText w:val="%9."/>
+      <w:lvlJc w:val="right"/>
+      <w:pPr>
+        <w:ind w:left="6480" w:hanging="180"/>
+      </w:pPr>
+    </w:lvl>
+  </w:abstractNum>
+  <w:abstractNum w:abstractNumId="10" w15:restartNumberingAfterBreak="0">
     <w:nsid w:val="3BE335CC"/>
     <w:multiLevelType w:val="multilevel"/>
     <w:tmpl w:val="3FA2916C"/>
@@ -13022,7 +13989,7 @@
       </w:rPr>
     </w:lvl>
   </w:abstractNum>
-  <w:abstractNum w:abstractNumId="5" w15:restartNumberingAfterBreak="0">
+  <w:abstractNum w:abstractNumId="11" w15:restartNumberingAfterBreak="0">
     <w:nsid w:val="6BEA4B7E"/>
     <w:multiLevelType w:val="multilevel"/>
     <w:tmpl w:val="B4BE7872"/>
@@ -13108,7 +14075,7 @@
       </w:pPr>
     </w:lvl>
   </w:abstractNum>
-  <w:abstractNum w:abstractNumId="6" w15:restartNumberingAfterBreak="0">
+  <w:abstractNum w:abstractNumId="12" w15:restartNumberingAfterBreak="0">
     <w:nsid w:val="70874B56"/>
     <w:multiLevelType w:val="multilevel"/>
     <w:tmpl w:val="DC0AF286"/>
@@ -13221,26 +14188,222 @@
       </w:rPr>
     </w:lvl>
   </w:abstractNum>
+  <w:abstractNum w:abstractNumId="13" w15:restartNumberingAfterBreak="0">
+    <w:nsid w:val="72556503"/>
+    <w:multiLevelType w:val="hybridMultilevel"/>
+    <w:tmpl w:val="0504DD62"/>
+    <w:lvl w:ilvl="0" w:tplc="04090015">
+      <w:start w:val="1"/>
+      <w:numFmt w:val="upperLetter"/>
+      <w:lvlText w:val="%1."/>
+      <w:lvlJc w:val="left"/>
+      <w:pPr>
+        <w:ind w:left="1440" w:hanging="360"/>
+      </w:pPr>
+    </w:lvl>
+    <w:lvl w:ilvl="1" w:tplc="04090019" w:tentative="1">
+      <w:start w:val="1"/>
+      <w:numFmt w:val="lowerLetter"/>
+      <w:lvlText w:val="%2."/>
+      <w:lvlJc w:val="left"/>
+      <w:pPr>
+        <w:ind w:left="2160" w:hanging="360"/>
+      </w:pPr>
+    </w:lvl>
+    <w:lvl w:ilvl="2" w:tplc="0409001B" w:tentative="1">
+      <w:start w:val="1"/>
+      <w:numFmt w:val="lowerRoman"/>
+      <w:lvlText w:val="%3."/>
+      <w:lvlJc w:val="right"/>
+      <w:pPr>
+        <w:ind w:left="2880" w:hanging="180"/>
+      </w:pPr>
+    </w:lvl>
+    <w:lvl w:ilvl="3" w:tplc="0409000F" w:tentative="1">
+      <w:start w:val="1"/>
+      <w:numFmt w:val="decimal"/>
+      <w:lvlText w:val="%4."/>
+      <w:lvlJc w:val="left"/>
+      <w:pPr>
+        <w:ind w:left="3600" w:hanging="360"/>
+      </w:pPr>
+    </w:lvl>
+    <w:lvl w:ilvl="4" w:tplc="04090019" w:tentative="1">
+      <w:start w:val="1"/>
+      <w:numFmt w:val="lowerLetter"/>
+      <w:lvlText w:val="%5."/>
+      <w:lvlJc w:val="left"/>
+      <w:pPr>
+        <w:ind w:left="4320" w:hanging="360"/>
+      </w:pPr>
+    </w:lvl>
+    <w:lvl w:ilvl="5" w:tplc="0409001B" w:tentative="1">
+      <w:start w:val="1"/>
+      <w:numFmt w:val="lowerRoman"/>
+      <w:lvlText w:val="%6."/>
+      <w:lvlJc w:val="right"/>
+      <w:pPr>
+        <w:ind w:left="5040" w:hanging="180"/>
+      </w:pPr>
+    </w:lvl>
+    <w:lvl w:ilvl="6" w:tplc="0409000F" w:tentative="1">
+      <w:start w:val="1"/>
+      <w:numFmt w:val="decimal"/>
+      <w:lvlText w:val="%7."/>
+      <w:lvlJc w:val="left"/>
+      <w:pPr>
+        <w:ind w:left="5760" w:hanging="360"/>
+      </w:pPr>
+    </w:lvl>
+    <w:lvl w:ilvl="7" w:tplc="04090019" w:tentative="1">
+      <w:start w:val="1"/>
+      <w:numFmt w:val="lowerLetter"/>
+      <w:lvlText w:val="%8."/>
+      <w:lvlJc w:val="left"/>
+      <w:pPr>
+        <w:ind w:left="6480" w:hanging="360"/>
+      </w:pPr>
+    </w:lvl>
+    <w:lvl w:ilvl="8" w:tplc="0409001B" w:tentative="1">
+      <w:start w:val="1"/>
+      <w:numFmt w:val="lowerRoman"/>
+      <w:lvlText w:val="%9."/>
+      <w:lvlJc w:val="right"/>
+      <w:pPr>
+        <w:ind w:left="7200" w:hanging="180"/>
+      </w:pPr>
+    </w:lvl>
+  </w:abstractNum>
+  <w:abstractNum w:abstractNumId="14" w15:restartNumberingAfterBreak="0">
+    <w:nsid w:val="7D83591D"/>
+    <w:multiLevelType w:val="hybridMultilevel"/>
+    <w:tmpl w:val="C964A374"/>
+    <w:lvl w:ilvl="0" w:tplc="04090013">
+      <w:start w:val="1"/>
+      <w:numFmt w:val="upperRoman"/>
+      <w:lvlText w:val="%1."/>
+      <w:lvlJc w:val="right"/>
+      <w:pPr>
+        <w:ind w:left="1800" w:hanging="360"/>
+      </w:pPr>
+    </w:lvl>
+    <w:lvl w:ilvl="1" w:tplc="04090019" w:tentative="1">
+      <w:start w:val="1"/>
+      <w:numFmt w:val="lowerLetter"/>
+      <w:lvlText w:val="%2."/>
+      <w:lvlJc w:val="left"/>
+      <w:pPr>
+        <w:ind w:left="2520" w:hanging="360"/>
+      </w:pPr>
+    </w:lvl>
+    <w:lvl w:ilvl="2" w:tplc="0409001B" w:tentative="1">
+      <w:start w:val="1"/>
+      <w:numFmt w:val="lowerRoman"/>
+      <w:lvlText w:val="%3."/>
+      <w:lvlJc w:val="right"/>
+      <w:pPr>
+        <w:ind w:left="3240" w:hanging="180"/>
+      </w:pPr>
+    </w:lvl>
+    <w:lvl w:ilvl="3" w:tplc="0409000F" w:tentative="1">
+      <w:start w:val="1"/>
+      <w:numFmt w:val="decimal"/>
+      <w:lvlText w:val="%4."/>
+      <w:lvlJc w:val="left"/>
+      <w:pPr>
+        <w:ind w:left="3960" w:hanging="360"/>
+      </w:pPr>
+    </w:lvl>
+    <w:lvl w:ilvl="4" w:tplc="04090019" w:tentative="1">
+      <w:start w:val="1"/>
+      <w:numFmt w:val="lowerLetter"/>
+      <w:lvlText w:val="%5."/>
+      <w:lvlJc w:val="left"/>
+      <w:pPr>
+        <w:ind w:left="4680" w:hanging="360"/>
+      </w:pPr>
+    </w:lvl>
+    <w:lvl w:ilvl="5" w:tplc="0409001B" w:tentative="1">
+      <w:start w:val="1"/>
+      <w:numFmt w:val="lowerRoman"/>
+      <w:lvlText w:val="%6."/>
+      <w:lvlJc w:val="right"/>
+      <w:pPr>
+        <w:ind w:left="5400" w:hanging="180"/>
+      </w:pPr>
+    </w:lvl>
+    <w:lvl w:ilvl="6" w:tplc="0409000F" w:tentative="1">
+      <w:start w:val="1"/>
+      <w:numFmt w:val="decimal"/>
+      <w:lvlText w:val="%7."/>
+      <w:lvlJc w:val="left"/>
+      <w:pPr>
+        <w:ind w:left="6120" w:hanging="360"/>
+      </w:pPr>
+    </w:lvl>
+    <w:lvl w:ilvl="7" w:tplc="04090019" w:tentative="1">
+      <w:start w:val="1"/>
+      <w:numFmt w:val="lowerLetter"/>
+      <w:lvlText w:val="%8."/>
+      <w:lvlJc w:val="left"/>
+      <w:pPr>
+        <w:ind w:left="6840" w:hanging="360"/>
+      </w:pPr>
+    </w:lvl>
+    <w:lvl w:ilvl="8" w:tplc="0409001B" w:tentative="1">
+      <w:start w:val="1"/>
+      <w:numFmt w:val="lowerRoman"/>
+      <w:lvlText w:val="%9."/>
+      <w:lvlJc w:val="right"/>
+      <w:pPr>
+        <w:ind w:left="7560" w:hanging="180"/>
+      </w:pPr>
+    </w:lvl>
+  </w:abstractNum>
   <w:num w:numId="1" w16cid:durableId="1785807943">
+    <w:abstractNumId w:val="2"/>
+  </w:num>
+  <w:num w:numId="2" w16cid:durableId="1654336550">
+    <w:abstractNumId w:val="12"/>
+  </w:num>
+  <w:num w:numId="3" w16cid:durableId="427851074">
     <w:abstractNumId w:val="1"/>
   </w:num>
-  <w:num w:numId="2" w16cid:durableId="1654336550">
+  <w:num w:numId="4" w16cid:durableId="33235719">
+    <w:abstractNumId w:val="10"/>
+  </w:num>
+  <w:num w:numId="5" w16cid:durableId="703289831">
+    <w:abstractNumId w:val="8"/>
+  </w:num>
+  <w:num w:numId="6" w16cid:durableId="726342468">
+    <w:abstractNumId w:val="4"/>
+  </w:num>
+  <w:num w:numId="7" w16cid:durableId="2030986365">
+    <w:abstractNumId w:val="11"/>
+  </w:num>
+  <w:num w:numId="8" w16cid:durableId="639841903">
+    <w:abstractNumId w:val="3"/>
+  </w:num>
+  <w:num w:numId="9" w16cid:durableId="1723402033">
+    <w:abstractNumId w:val="5"/>
+  </w:num>
+  <w:num w:numId="10" w16cid:durableId="1192843277">
+    <w:abstractNumId w:val="9"/>
+  </w:num>
+  <w:num w:numId="11" w16cid:durableId="803692187">
     <w:abstractNumId w:val="6"/>
   </w:num>
-  <w:num w:numId="3" w16cid:durableId="427851074">
+  <w:num w:numId="12" w16cid:durableId="884223252">
+    <w:abstractNumId w:val="7"/>
+  </w:num>
+  <w:num w:numId="13" w16cid:durableId="1734810191">
+    <w:abstractNumId w:val="14"/>
+  </w:num>
+  <w:num w:numId="14" w16cid:durableId="280842686">
     <w:abstractNumId w:val="0"/>
   </w:num>
-  <w:num w:numId="4" w16cid:durableId="33235719">
-    <w:abstractNumId w:val="4"/>
-  </w:num>
-  <w:num w:numId="5" w16cid:durableId="703289831">
-    <w:abstractNumId w:val="3"/>
-  </w:num>
-  <w:num w:numId="6" w16cid:durableId="726342468">
-    <w:abstractNumId w:val="2"/>
-  </w:num>
-  <w:num w:numId="7" w16cid:durableId="2030986365">
-    <w:abstractNumId w:val="5"/>
+  <w:num w:numId="15" w16cid:durableId="1744910292">
+    <w:abstractNumId w:val="13"/>
   </w:num>
 </w:numbering>
 </file>
@@ -14493,28 +15656,28 @@
 </file>
 
 <file path=customXml/item1.xml><?xml version="1.0" encoding="utf-8"?>
+<b:Sources xmlns:b="http://schemas.openxmlformats.org/officeDocument/2006/bibliography" xmlns="http://schemas.openxmlformats.org/officeDocument/2006/bibliography" SelectedStyle="\APASixthEditionOfficeOnline.xsl" StyleName="APA" Version="6"/>
+</file>
+
+<file path=customXml/item2.xml><?xml version="1.0" encoding="utf-8"?>
 <go:gDocsCustomXmlDataStorage xmlns:go="http://customooxmlschemas.google.com/" xmlns:r="http://schemas.openxmlformats.org/officeDocument/2006/relationships">
   <go:docsCustomData xmlns:go="http://customooxmlschemas.google.com/" roundtripDataSignature="AMtx7mjkhyk0aiMqekA/HE2z6XmWYhxnBg==">AMUW2mWv0ByVSwR/DpjUvDg26MepxPoL16UNtskO8TKOpd0e6HW7BAWm9QBl1MC57q9suEjg/r/6x9bJsRWFv+FYX8p+ZlPVFFJVChkP5XJv11Ecrq5j7nTfbdGKd564DQK47oyiNTai3SAEQdvjFVjgeERCG+akkRPnL2zrBts4xQ48aKKllfEzXwgnDyOd0LAantstfpc3sB2y0a1teQAXmI2C0C81hFkI/yCIjm3dvIgk3+iOesuaOFp2irENKvfsfKqxRZ4bggQmtbRvj8BQW4CQz9uhHgSudEyZhEZng3j1Bq4OYv6iIUuhxWC9jDg7oAyyKACT</go:docsCustomData>
 </go:gDocsCustomXmlDataStorage>
 </file>
 
-<file path=customXml/item2.xml><?xml version="1.0" encoding="utf-8"?>
-<b:Sources xmlns:b="http://schemas.openxmlformats.org/officeDocument/2006/bibliography" xmlns="http://schemas.openxmlformats.org/officeDocument/2006/bibliography" SelectedStyle="\APASixthEditionOfficeOnline.xsl" StyleName="APA" Version="6"/>
+<file path=customXml/itemProps1.xml><?xml version="1.0" encoding="utf-8"?>
+<ds:datastoreItem xmlns:ds="http://schemas.openxmlformats.org/officeDocument/2006/customXml" ds:itemID="{C60ED26A-AB36-4D01-9BF1-9C3784A3256B}">
+  <ds:schemaRefs>
+    <ds:schemaRef ds:uri="http://schemas.openxmlformats.org/officeDocument/2006/bibliography"/>
+  </ds:schemaRefs>
+</ds:datastoreItem>
 </file>
 
-<file path=customXml/itemProps1.xml><?xml version="1.0" encoding="utf-8"?>
+<file path=customXml/itemProps2.xml><?xml version="1.0" encoding="utf-8"?>
 <ds:datastoreItem xmlns:ds="http://schemas.openxmlformats.org/officeDocument/2006/customXml" ds:itemID="{11111111-1234-1234-1234-123412341234}">
   <ds:schemaRefs>
     <ds:schemaRef ds:uri="http://customooxmlschemas.google.com/"/>
     <ds:schemaRef ds:uri="http://schemas.openxmlformats.org/officeDocument/2006/relationships"/>
   </ds:schemaRefs>
 </ds:datastoreItem>
-</file>
-
-<file path=customXml/itemProps2.xml><?xml version="1.0" encoding="utf-8"?>
-<ds:datastoreItem xmlns:ds="http://schemas.openxmlformats.org/officeDocument/2006/customXml" ds:itemID="{C60ED26A-AB36-4D01-9BF1-9C3784A3256B}">
-  <ds:schemaRefs>
-    <ds:schemaRef ds:uri="http://schemas.openxmlformats.org/officeDocument/2006/bibliography"/>
-  </ds:schemaRefs>
-</ds:datastoreItem>
 </file>
</xml_diff>

<commit_message>
Changes to the Mockups
</commit_message>
<xml_diff>
--- a/Documentation Files/SEP401_A2_Software_Design_Specification.docx
+++ b/Documentation Files/SEP401_A2_Software_Design_Specification.docx
@@ -179,27 +179,15 @@
               <w:spacing w:after="160" w:line="256" w:lineRule="auto"/>
               <w:rPr>
                 <w:rFonts w:ascii="Calibri" w:eastAsia="Calibri" w:hAnsi="Calibri" w:cs="Calibri"/>
+                <w:lang w:val="es-AR"/>
               </w:rPr>
             </w:pPr>
             <w:r>
               <w:rPr>
                 <w:rFonts w:ascii="Calibri" w:eastAsia="Calibri" w:hAnsi="Calibri" w:cs="Calibri"/>
+                <w:lang w:val="es-AR"/>
               </w:rPr>
-              <w:t xml:space="preserve">Carlos Armando </w:t>
-            </w:r>
-            <w:proofErr w:type="spellStart"/>
-            <w:r>
-              <w:rPr>
-                <w:rFonts w:ascii="Calibri" w:eastAsia="Calibri" w:hAnsi="Calibri" w:cs="Calibri"/>
-              </w:rPr>
-              <w:t>Escalona</w:t>
-            </w:r>
-            <w:proofErr w:type="spellEnd"/>
-            <w:r>
-              <w:rPr>
-                <w:rFonts w:ascii="Calibri" w:eastAsia="Calibri" w:hAnsi="Calibri" w:cs="Calibri"/>
-              </w:rPr>
-              <w:t xml:space="preserve"> Montes de Oca</w:t>
+              <w:t>Carlos Armando Escalona Montes de Oca</w:t>
             </w:r>
           </w:p>
           <w:p>
@@ -207,104 +195,32 @@
               <w:spacing w:before="240" w:after="160" w:line="256" w:lineRule="auto"/>
               <w:rPr>
                 <w:rFonts w:ascii="Calibri" w:eastAsia="Calibri" w:hAnsi="Calibri" w:cs="Calibri"/>
+                <w:lang w:val="es-AR"/>
               </w:rPr>
             </w:pPr>
-            <w:proofErr w:type="spellStart"/>
             <w:r>
               <w:rPr>
                 <w:rFonts w:ascii="Calibri" w:eastAsia="Calibri" w:hAnsi="Calibri" w:cs="Calibri"/>
+                <w:lang w:val="es-AR"/>
               </w:rPr>
-              <w:t>Jayawarne</w:t>
+              <w:t>Jayawarne Arachchige  Dewmi Nihara Sakunali</w:t>
             </w:r>
-            <w:proofErr w:type="spellEnd"/>
-            <w:r>
-              <w:rPr>
-                <w:rFonts w:ascii="Calibri" w:eastAsia="Calibri" w:hAnsi="Calibri" w:cs="Calibri"/>
-              </w:rPr>
-              <w:t xml:space="preserve"> </w:t>
-            </w:r>
-            <w:proofErr w:type="spellStart"/>
-            <w:proofErr w:type="gramStart"/>
-            <w:r>
-              <w:rPr>
-                <w:rFonts w:ascii="Calibri" w:eastAsia="Calibri" w:hAnsi="Calibri" w:cs="Calibri"/>
-              </w:rPr>
-              <w:t>Arachchige</w:t>
-            </w:r>
-            <w:proofErr w:type="spellEnd"/>
-            <w:r>
-              <w:rPr>
-                <w:rFonts w:ascii="Calibri" w:eastAsia="Calibri" w:hAnsi="Calibri" w:cs="Calibri"/>
-              </w:rPr>
-              <w:t xml:space="preserve">  </w:t>
-            </w:r>
-            <w:proofErr w:type="spellStart"/>
-            <w:r>
-              <w:rPr>
-                <w:rFonts w:ascii="Calibri" w:eastAsia="Calibri" w:hAnsi="Calibri" w:cs="Calibri"/>
-              </w:rPr>
-              <w:t>Dewmi</w:t>
-            </w:r>
-            <w:proofErr w:type="spellEnd"/>
-            <w:proofErr w:type="gramEnd"/>
-            <w:r>
-              <w:rPr>
-                <w:rFonts w:ascii="Calibri" w:eastAsia="Calibri" w:hAnsi="Calibri" w:cs="Calibri"/>
-              </w:rPr>
-              <w:t xml:space="preserve"> </w:t>
-            </w:r>
-            <w:proofErr w:type="spellStart"/>
-            <w:r>
-              <w:rPr>
-                <w:rFonts w:ascii="Calibri" w:eastAsia="Calibri" w:hAnsi="Calibri" w:cs="Calibri"/>
-              </w:rPr>
-              <w:t>Nihara</w:t>
-            </w:r>
-            <w:proofErr w:type="spellEnd"/>
-            <w:r>
-              <w:rPr>
-                <w:rFonts w:ascii="Calibri" w:eastAsia="Calibri" w:hAnsi="Calibri" w:cs="Calibri"/>
-              </w:rPr>
-              <w:t xml:space="preserve"> </w:t>
-            </w:r>
-            <w:proofErr w:type="spellStart"/>
-            <w:r>
-              <w:rPr>
-                <w:rFonts w:ascii="Calibri" w:eastAsia="Calibri" w:hAnsi="Calibri" w:cs="Calibri"/>
-              </w:rPr>
-              <w:t>Sakunali</w:t>
-            </w:r>
-            <w:proofErr w:type="spellEnd"/>
           </w:p>
           <w:p>
             <w:pPr>
               <w:spacing w:after="160" w:line="256" w:lineRule="auto"/>
               <w:rPr>
                 <w:rFonts w:ascii="Calibri" w:eastAsia="Calibri" w:hAnsi="Calibri" w:cs="Calibri"/>
+                <w:lang w:val="es-AR"/>
               </w:rPr>
             </w:pPr>
-            <w:proofErr w:type="spellStart"/>
             <w:r>
               <w:rPr>
                 <w:rFonts w:ascii="Calibri" w:eastAsia="Calibri" w:hAnsi="Calibri" w:cs="Calibri"/>
+                <w:lang w:val="es-AR"/>
               </w:rPr>
-              <w:t>Srijana</w:t>
+              <w:t>Srijana Aryal</w:t>
             </w:r>
-            <w:proofErr w:type="spellEnd"/>
-            <w:r>
-              <w:rPr>
-                <w:rFonts w:ascii="Calibri" w:eastAsia="Calibri" w:hAnsi="Calibri" w:cs="Calibri"/>
-              </w:rPr>
-              <w:t xml:space="preserve"> </w:t>
-            </w:r>
-            <w:proofErr w:type="spellStart"/>
-            <w:r>
-              <w:rPr>
-                <w:rFonts w:ascii="Calibri" w:eastAsia="Calibri" w:hAnsi="Calibri" w:cs="Calibri"/>
-              </w:rPr>
-              <w:t>Aryal</w:t>
-            </w:r>
-            <w:proofErr w:type="spellEnd"/>
           </w:p>
           <w:p>
             <w:pPr>
@@ -444,6 +360,7 @@
           <w:docPartUnique/>
         </w:docPartObj>
       </w:sdtPr>
+      <w:sdtEndPr/>
       <w:sdtContent>
         <w:p>
           <w:pPr>
@@ -941,7 +858,15 @@
                 <w:color w:val="000000"/>
                 <w:szCs w:val="24"/>
               </w:rPr>
-              <w:t>5. System Architecture</w:t>
+              <w:t>5. System</w:t>
+            </w:r>
+            <w:r>
+              <w:rPr>
+                <w:rFonts w:eastAsia="Times" w:cs="Times"/>
+                <w:color w:val="000000"/>
+                <w:szCs w:val="24"/>
+              </w:rPr>
+              <w:t xml:space="preserve"> Architecture</w:t>
             </w:r>
           </w:hyperlink>
           <w:r>
@@ -1060,7 +985,10 @@
             <w:fldChar w:fldCharType="begin"/>
           </w:r>
           <w:r>
-            <w:instrText xml:space="preserve"> PAGEREF _heading=h.3rdcrjn \h </w:instrText>
+            <w:instrText xml:space="preserve"> PAGEREF _heading=h.3rdcrjn </w:instrText>
+          </w:r>
+          <w:r>
+            <w:instrText xml:space="preserve">\h </w:instrText>
           </w:r>
           <w:r>
             <w:fldChar w:fldCharType="separate"/>
@@ -1183,7 +1111,13 @@
         <w:rPr>
           <w:rFonts w:ascii="Calibri" w:eastAsia="Calibri" w:hAnsi="Calibri" w:cs="Calibri"/>
         </w:rPr>
-        <w:t xml:space="preserve">This Software Design Specification Document will define the design of a Driver’s License Management System. It contains specific information about the architecture, expected inputs, outputs and interaction between classes and functions to meet the desired requirements. </w:t>
+        <w:t xml:space="preserve">This Software Design Specification Document will define the design of a Driver’s License Management System. It contains specific information about the architecture, expected inputs, outputs and interaction between classes and functions to meet the desired </w:t>
+      </w:r>
+      <w:r>
+        <w:rPr>
+          <w:rFonts w:ascii="Calibri" w:eastAsia="Calibri" w:hAnsi="Calibri" w:cs="Calibri"/>
+        </w:rPr>
+        <w:t xml:space="preserve">requirements. </w:t>
       </w:r>
     </w:p>
     <w:p>
@@ -1244,7 +1178,13 @@
         <w:rPr>
           <w:rFonts w:ascii="Calibri" w:eastAsia="Calibri" w:hAnsi="Calibri" w:cs="Calibri"/>
         </w:rPr>
-        <w:t xml:space="preserve">This system aims to make it easier for public entities and applicants for a driver's license to obtain an appointment for their assessment/trial through a simple and user-friendly website that contains their personal details and allows them to select a date for their assessment. </w:t>
+        <w:t>This system aims to make it easier for public entities and applicants</w:t>
+      </w:r>
+      <w:r>
+        <w:rPr>
+          <w:rFonts w:ascii="Calibri" w:eastAsia="Calibri" w:hAnsi="Calibri" w:cs="Calibri"/>
+        </w:rPr>
+        <w:t xml:space="preserve"> for a driver's license to obtain an appointment for their assessment/trial through a simple and user-friendly website that contains their personal details and allows them to select a date for their assessment. </w:t>
       </w:r>
     </w:p>
     <w:p>
@@ -1258,7 +1198,19 @@
         <w:rPr>
           <w:rFonts w:ascii="Calibri" w:eastAsia="Calibri" w:hAnsi="Calibri" w:cs="Calibri"/>
         </w:rPr>
-        <w:t>It will have a GUI supported for the most common browsers and the user will be able to register and login to the system to apply. All this information is stored in a database. The administrator’s part of the public entity can reject or approve the evaluation requests after a manual review of the requirements and record the results to be displayed in the system.</w:t>
+        <w:t xml:space="preserve">It will have a GUI supported for the </w:t>
+      </w:r>
+      <w:r>
+        <w:rPr>
+          <w:rFonts w:ascii="Calibri" w:eastAsia="Calibri" w:hAnsi="Calibri" w:cs="Calibri"/>
+        </w:rPr>
+        <w:t xml:space="preserve">most common browsers and the user will be able to register and login to the system to apply. All this information is stored in a database. The administrator’s part of the public entity can reject or approve the evaluation requests after a manual review of </w:t>
+      </w:r>
+      <w:r>
+        <w:rPr>
+          <w:rFonts w:ascii="Calibri" w:eastAsia="Calibri" w:hAnsi="Calibri" w:cs="Calibri"/>
+        </w:rPr>
+        <w:t>the requirements and record the results to be displayed in the system.</w:t>
       </w:r>
     </w:p>
     <w:p/>
@@ -1302,7 +1254,10 @@
       <w:bookmarkStart w:id="5" w:name="_heading=h.tyjcwt" w:colFirst="0" w:colLast="0"/>
       <w:bookmarkEnd w:id="5"/>
       <w:r>
-        <w:t>Assumptions and Dependencies</w:t>
+        <w:t>Assumptions and Dependen</w:t>
+      </w:r>
+      <w:r>
+        <w:t>cies</w:t>
       </w:r>
     </w:p>
     <w:p>
@@ -1373,7 +1328,13 @@
         <w:rPr>
           <w:rFonts w:ascii="Calibri" w:eastAsia="Calibri" w:hAnsi="Calibri" w:cs="Calibri"/>
         </w:rPr>
-        <w:t>Each applicant is unique in the system.</w:t>
+        <w:t>Each applicant is u</w:t>
+      </w:r>
+      <w:r>
+        <w:rPr>
+          <w:rFonts w:ascii="Calibri" w:eastAsia="Calibri" w:hAnsi="Calibri" w:cs="Calibri"/>
+        </w:rPr>
+        <w:t>nique in the system.</w:t>
       </w:r>
     </w:p>
     <w:p>
@@ -1469,21 +1430,13 @@
         <w:rPr>
           <w:rFonts w:ascii="Calibri" w:eastAsia="Calibri" w:hAnsi="Calibri" w:cs="Calibri"/>
         </w:rPr>
-        <w:t xml:space="preserve">A list of a general constraints </w:t>
+        <w:t>A list of a general co</w:t>
       </w:r>
-      <w:proofErr w:type="gramStart"/>
       <w:r>
         <w:rPr>
           <w:rFonts w:ascii="Calibri" w:eastAsia="Calibri" w:hAnsi="Calibri" w:cs="Calibri"/>
         </w:rPr>
-        <w:t>are</w:t>
-      </w:r>
-      <w:proofErr w:type="gramEnd"/>
-      <w:r>
-        <w:rPr>
-          <w:rFonts w:ascii="Calibri" w:eastAsia="Calibri" w:hAnsi="Calibri" w:cs="Calibri"/>
-        </w:rPr>
-        <w:t xml:space="preserve"> listed below:</w:t>
+        <w:t>nstraints are listed below:</w:t>
       </w:r>
     </w:p>
     <w:p>
@@ -1611,7 +1564,13 @@
         <w:rPr>
           <w:rFonts w:ascii="Calibri" w:eastAsia="Calibri" w:hAnsi="Calibri" w:cs="Calibri"/>
         </w:rPr>
-        <w:t xml:space="preserve">Database to store information will be SQLite. Which is not a large-scale intended database but works as a base for the prototype. </w:t>
+        <w:t>Database to store information will be SQLite. Which is not a large-scale intended database but w</w:t>
+      </w:r>
+      <w:r>
+        <w:rPr>
+          <w:rFonts w:ascii="Calibri" w:eastAsia="Calibri" w:hAnsi="Calibri" w:cs="Calibri"/>
+        </w:rPr>
+        <w:t xml:space="preserve">orks as a base for the prototype. </w:t>
       </w:r>
     </w:p>
     <w:p>
@@ -1656,7 +1615,13 @@
         <w:rPr>
           <w:rFonts w:ascii="Calibri" w:eastAsia="Calibri" w:hAnsi="Calibri" w:cs="Calibri"/>
         </w:rPr>
-        <w:t>Personas: System is designed with two types of users in design Applicant and Staff.</w:t>
+        <w:t>Personas: System is designed with two types of users in design Appli</w:t>
+      </w:r>
+      <w:r>
+        <w:rPr>
+          <w:rFonts w:ascii="Calibri" w:eastAsia="Calibri" w:hAnsi="Calibri" w:cs="Calibri"/>
+        </w:rPr>
+        <w:t>cant and Staff.</w:t>
       </w:r>
     </w:p>
     <w:p>
@@ -1704,21 +1669,13 @@
         <w:rPr>
           <w:rFonts w:ascii="Calibri" w:eastAsia="Calibri" w:hAnsi="Calibri" w:cs="Calibri"/>
         </w:rPr>
-        <w:t xml:space="preserve">Male or Female. +25 years old. Working for the public entities. Responsible for reviewing, </w:t>
+        <w:t>Male or Fem</w:t>
       </w:r>
-      <w:proofErr w:type="gramStart"/>
       <w:r>
         <w:rPr>
           <w:rFonts w:ascii="Calibri" w:eastAsia="Calibri" w:hAnsi="Calibri" w:cs="Calibri"/>
         </w:rPr>
-        <w:t>approving</w:t>
-      </w:r>
-      <w:proofErr w:type="gramEnd"/>
-      <w:r>
-        <w:rPr>
-          <w:rFonts w:ascii="Calibri" w:eastAsia="Calibri" w:hAnsi="Calibri" w:cs="Calibri"/>
-        </w:rPr>
-        <w:t xml:space="preserve"> or rejecting applications and recording the results in the system. Expecting the system to be a useful tool to simplify their jobs.</w:t>
+        <w:t>ale. +25 years old. Working for the public entities. Responsible for reviewing, approving or rejecting applications and recording the results in the system. Expecting the system to be a useful tool to simplify their jobs.</w:t>
       </w:r>
     </w:p>
     <w:p>
@@ -1750,91 +1707,25 @@
         <w:rPr>
           <w:rFonts w:ascii="Calibri" w:eastAsia="Calibri" w:hAnsi="Calibri" w:cs="Calibri"/>
         </w:rPr>
-        <w:t xml:space="preserve">George is </w:t>
+        <w:t>George is a 18 year</w:t>
       </w:r>
-      <w:proofErr w:type="gramStart"/>
       <w:r>
         <w:rPr>
           <w:rFonts w:ascii="Calibri" w:eastAsia="Calibri" w:hAnsi="Calibri" w:cs="Calibri"/>
         </w:rPr>
-        <w:t>a</w:t>
+        <w:t>s old student that just received a car for his birthday. He wants to use this car but first he has to get his driver's license. His parents guide them in the process of collecting the information and make the payments in the bank so the next step is to ing</w:t>
       </w:r>
-      <w:proofErr w:type="gramEnd"/>
       <w:r>
         <w:rPr>
           <w:rFonts w:ascii="Calibri" w:eastAsia="Calibri" w:hAnsi="Calibri" w:cs="Calibri"/>
         </w:rPr>
-        <w:t xml:space="preserve"> 18 years old student that just received a car for his birthday. He wants to use this car but first he </w:t>
+        <w:t>ress the Drivers License Management System and set an appointment for the trial. George ingress the Drivers License Management System and register with their personal data and then login to the home web page where he can select the option of making an appo</w:t>
       </w:r>
-      <w:proofErr w:type="gramStart"/>
       <w:r>
         <w:rPr>
           <w:rFonts w:ascii="Calibri" w:eastAsia="Calibri" w:hAnsi="Calibri" w:cs="Calibri"/>
         </w:rPr>
-        <w:t>has to</w:t>
-      </w:r>
-      <w:proofErr w:type="gramEnd"/>
-      <w:r>
-        <w:rPr>
-          <w:rFonts w:ascii="Calibri" w:eastAsia="Calibri" w:hAnsi="Calibri" w:cs="Calibri"/>
-        </w:rPr>
-        <w:t xml:space="preserve"> get his driver's license. His </w:t>
-      </w:r>
-      <w:proofErr w:type="spellStart"/>
-      <w:r>
-        <w:rPr>
-          <w:rFonts w:ascii="Calibri" w:eastAsia="Calibri" w:hAnsi="Calibri" w:cs="Calibri"/>
-        </w:rPr>
-        <w:t>parents</w:t>
-      </w:r>
-      <w:proofErr w:type="spellEnd"/>
-      <w:r>
-        <w:rPr>
-          <w:rFonts w:ascii="Calibri" w:eastAsia="Calibri" w:hAnsi="Calibri" w:cs="Calibri"/>
-        </w:rPr>
-        <w:t xml:space="preserve"> guide them in the process of collecting the information and make the payments in the </w:t>
-      </w:r>
-      <w:proofErr w:type="gramStart"/>
-      <w:r>
-        <w:rPr>
-          <w:rFonts w:ascii="Calibri" w:eastAsia="Calibri" w:hAnsi="Calibri" w:cs="Calibri"/>
-        </w:rPr>
-        <w:t>bank</w:t>
-      </w:r>
-      <w:proofErr w:type="gramEnd"/>
-      <w:r>
-        <w:rPr>
-          <w:rFonts w:ascii="Calibri" w:eastAsia="Calibri" w:hAnsi="Calibri" w:cs="Calibri"/>
-        </w:rPr>
-        <w:t xml:space="preserve"> so the next step is to ingress the </w:t>
-      </w:r>
-      <w:proofErr w:type="spellStart"/>
-      <w:r>
-        <w:rPr>
-          <w:rFonts w:ascii="Calibri" w:eastAsia="Calibri" w:hAnsi="Calibri" w:cs="Calibri"/>
-        </w:rPr>
-        <w:t>Drivers</w:t>
-      </w:r>
-      <w:proofErr w:type="spellEnd"/>
-      <w:r>
-        <w:rPr>
-          <w:rFonts w:ascii="Calibri" w:eastAsia="Calibri" w:hAnsi="Calibri" w:cs="Calibri"/>
-        </w:rPr>
-        <w:t xml:space="preserve"> License Management System and set an appointment for the trial. George ingress the </w:t>
-      </w:r>
-      <w:proofErr w:type="spellStart"/>
-      <w:r>
-        <w:rPr>
-          <w:rFonts w:ascii="Calibri" w:eastAsia="Calibri" w:hAnsi="Calibri" w:cs="Calibri"/>
-        </w:rPr>
-        <w:t>Drivers</w:t>
-      </w:r>
-      <w:proofErr w:type="spellEnd"/>
-      <w:r>
-        <w:rPr>
-          <w:rFonts w:ascii="Calibri" w:eastAsia="Calibri" w:hAnsi="Calibri" w:cs="Calibri"/>
-        </w:rPr>
-        <w:t xml:space="preserve"> License Management System and register with their personal data and then login to the home web page where he can select the option of making an appointment and see the confirmation. The day of the appointment George goes to the trial center and a Staff will record his performance in the test and register the test result. </w:t>
+        <w:t xml:space="preserve">intment and see the confirmation. The day of the appointment George goes to the trial center and a Staff will record his performance in the test and register the test result. </w:t>
       </w:r>
     </w:p>
     <w:p>
@@ -1989,7 +1880,13 @@
         <w:rPr>
           <w:rFonts w:ascii="Calibri" w:eastAsia="Calibri" w:hAnsi="Calibri" w:cs="Calibri"/>
         </w:rPr>
-        <w:t xml:space="preserve">Storyboard for the applicant: </w:t>
+        <w:t>Mockups</w:t>
+      </w:r>
+      <w:r>
+        <w:rPr>
+          <w:rFonts w:ascii="Calibri" w:eastAsia="Calibri" w:hAnsi="Calibri" w:cs="Calibri"/>
+        </w:rPr>
+        <w:t xml:space="preserve"> for the applicant: </w:t>
       </w:r>
     </w:p>
     <w:p>
@@ -1998,43 +1895,41 @@
           <w:rFonts w:ascii="Calibri" w:eastAsia="Calibri" w:hAnsi="Calibri" w:cs="Calibri"/>
         </w:rPr>
       </w:pPr>
-    </w:p>
-    <w:p>
-      <w:pPr>
-        <w:ind w:left="720"/>
+      <w:r>
         <w:rPr>
           <w:rFonts w:ascii="Calibri" w:eastAsia="Calibri" w:hAnsi="Calibri" w:cs="Calibri"/>
         </w:rPr>
-      </w:pPr>
-    </w:p>
-    <w:p>
-      <w:pPr>
-        <w:spacing w:line="240" w:lineRule="auto"/>
-        <w:rPr>
-          <w:rFonts w:ascii="Calibri" w:eastAsia="Calibri" w:hAnsi="Calibri" w:cs="Calibri"/>
-        </w:rPr>
-      </w:pPr>
-      <w:r>
-        <w:rPr>
-          <w:rFonts w:ascii="Calibri" w:eastAsia="Calibri" w:hAnsi="Calibri" w:cs="Calibri"/>
-          <w:noProof/>
-        </w:rPr>
         <w:drawing>
-          <wp:inline distT="114300" distB="114300" distL="114300" distR="114300" wp14:anchorId="3206B303" wp14:editId="72A1EAC9">
-            <wp:extent cx="5731510" cy="3315970"/>
-            <wp:effectExtent l="0" t="0" r="2540" b="0"/>
-            <wp:docPr id="2" name="image1.png" descr="Graphical user interface, application&#10;&#10;Description automatically generated"/>
-            <wp:cNvGraphicFramePr/>
+          <wp:anchor distT="0" distB="0" distL="114300" distR="114300" simplePos="0" relativeHeight="251658240" behindDoc="0" locked="0" layoutInCell="1" allowOverlap="1" wp14:anchorId="6A11C0E0" wp14:editId="4BE72AC2">
+            <wp:simplePos x="0" y="0"/>
+            <wp:positionH relativeFrom="column">
+              <wp:posOffset>0</wp:posOffset>
+            </wp:positionH>
+            <wp:positionV relativeFrom="paragraph">
+              <wp:posOffset>200025</wp:posOffset>
+            </wp:positionV>
+            <wp:extent cx="5731510" cy="3329940"/>
+            <wp:effectExtent l="0" t="0" r="2540" b="3810"/>
+            <wp:wrapTopAndBottom/>
+            <wp:docPr id="1" name="Picture 1" descr="Graphical user interface, application&#10;&#10;Description automatically generated"/>
+            <wp:cNvGraphicFramePr>
+              <a:graphicFrameLocks xmlns:a="http://schemas.openxmlformats.org/drawingml/2006/main" noChangeAspect="1"/>
+            </wp:cNvGraphicFramePr>
             <a:graphic xmlns:a="http://schemas.openxmlformats.org/drawingml/2006/main">
               <a:graphicData uri="http://schemas.openxmlformats.org/drawingml/2006/picture">
                 <pic:pic xmlns:pic="http://schemas.openxmlformats.org/drawingml/2006/picture">
                   <pic:nvPicPr>
-                    <pic:cNvPr id="2" name="image1.png" descr="Graphical user interface, application&#10;&#10;Description automatically generated"/>
-                    <pic:cNvPicPr preferRelativeResize="0"/>
+                    <pic:cNvPr id="1" name="Picture 1" descr="Graphical user interface, application&#10;&#10;Description automatically generated"/>
+                    <pic:cNvPicPr/>
                   </pic:nvPicPr>
                   <pic:blipFill>
-                    <a:blip r:embed="rId10"/>
-                    <a:srcRect/>
+                    <a:blip r:embed="rId10" cstate="print">
+                      <a:extLst>
+                        <a:ext uri="{28A0092B-C50C-407E-A947-70E740481C1C}">
+                          <a14:useLocalDpi xmlns:a14="http://schemas.microsoft.com/office/drawing/2010/main" val="0"/>
+                        </a:ext>
+                      </a:extLst>
+                    </a:blip>
                     <a:stretch>
                       <a:fillRect/>
                     </a:stretch>
@@ -2042,25 +1937,34 @@
                   <pic:spPr>
                     <a:xfrm>
                       <a:off x="0" y="0"/>
-                      <a:ext cx="5731510" cy="3315970"/>
+                      <a:ext cx="5731510" cy="3329940"/>
                     </a:xfrm>
                     <a:prstGeom prst="rect">
                       <a:avLst/>
                     </a:prstGeom>
-                    <a:ln/>
                   </pic:spPr>
                 </pic:pic>
               </a:graphicData>
             </a:graphic>
-          </wp:inline>
+          </wp:anchor>
         </w:drawing>
       </w:r>
-      <w:r>
+    </w:p>
+    <w:p>
+      <w:pPr>
+        <w:ind w:left="720"/>
         <w:rPr>
           <w:rFonts w:ascii="Calibri" w:eastAsia="Calibri" w:hAnsi="Calibri" w:cs="Calibri"/>
         </w:rPr>
-        <w:br w:type="page"/>
-      </w:r>
+      </w:pPr>
+    </w:p>
+    <w:p>
+      <w:pPr>
+        <w:spacing w:line="240" w:lineRule="auto"/>
+        <w:rPr>
+          <w:rFonts w:ascii="Calibri" w:eastAsia="Calibri" w:hAnsi="Calibri" w:cs="Calibri"/>
+        </w:rPr>
+      </w:pPr>
     </w:p>
     <w:p>
       <w:pPr>
@@ -2077,7 +1981,13 @@
           <w:rFonts w:ascii="Calibri" w:eastAsia="Calibri" w:hAnsi="Calibri" w:cs="Calibri"/>
         </w:rPr>
         <w:lastRenderedPageBreak/>
-        <w:t xml:space="preserve">Storyboard for Staff: </w:t>
+        <w:t>Mockups</w:t>
+      </w:r>
+      <w:r>
+        <w:rPr>
+          <w:rFonts w:ascii="Calibri" w:eastAsia="Calibri" w:hAnsi="Calibri" w:cs="Calibri"/>
+        </w:rPr>
+        <w:t xml:space="preserve"> for Staff: </w:t>
       </w:r>
     </w:p>
     <w:p/>
@@ -2091,25 +2001,23 @@
         </w:rPr>
       </w:pPr>
       <w:r>
-        <w:rPr>
-          <w:noProof/>
-        </w:rPr>
         <w:drawing>
-          <wp:inline distT="114300" distB="114300" distL="114300" distR="114300" wp14:anchorId="2C829926" wp14:editId="3BC2F15C">
-            <wp:extent cx="5731510" cy="3341370"/>
-            <wp:effectExtent l="0" t="0" r="2540" b="0"/>
-            <wp:docPr id="4" name="image2.png" descr="Graphical user interface, application&#10;&#10;Description automatically generated"/>
-            <wp:cNvGraphicFramePr/>
+          <wp:inline distT="0" distB="0" distL="0" distR="0" wp14:anchorId="4CF34691" wp14:editId="6F889F54">
+            <wp:extent cx="5731510" cy="3350260"/>
+            <wp:effectExtent l="0" t="0" r="2540" b="2540"/>
+            <wp:docPr id="5" name="Picture 5" descr="Graphical user interface, application&#10;&#10;Description automatically generated"/>
+            <wp:cNvGraphicFramePr>
+              <a:graphicFrameLocks xmlns:a="http://schemas.openxmlformats.org/drawingml/2006/main" noChangeAspect="1"/>
+            </wp:cNvGraphicFramePr>
             <a:graphic xmlns:a="http://schemas.openxmlformats.org/drawingml/2006/main">
               <a:graphicData uri="http://schemas.openxmlformats.org/drawingml/2006/picture">
                 <pic:pic xmlns:pic="http://schemas.openxmlformats.org/drawingml/2006/picture">
                   <pic:nvPicPr>
-                    <pic:cNvPr id="4" name="image2.png" descr="Graphical user interface, application&#10;&#10;Description automatically generated"/>
-                    <pic:cNvPicPr preferRelativeResize="0"/>
+                    <pic:cNvPr id="5" name="Picture 5" descr="Graphical user interface, application&#10;&#10;Description automatically generated"/>
+                    <pic:cNvPicPr/>
                   </pic:nvPicPr>
                   <pic:blipFill>
                     <a:blip r:embed="rId11"/>
-                    <a:srcRect/>
                     <a:stretch>
                       <a:fillRect/>
                     </a:stretch>
@@ -2117,12 +2025,11 @@
                   <pic:spPr>
                     <a:xfrm>
                       <a:off x="0" y="0"/>
-                      <a:ext cx="5731510" cy="3341370"/>
+                      <a:ext cx="5731510" cy="3350260"/>
                     </a:xfrm>
                     <a:prstGeom prst="rect">
                       <a:avLst/>
                     </a:prstGeom>
-                    <a:ln/>
                   </pic:spPr>
                 </pic:pic>
               </a:graphicData>
@@ -2173,7 +2080,19 @@
         <w:rPr>
           <w:i/>
         </w:rPr>
-        <w:t>&lt;Describe any design decisions and/or strategies that affect the overall organization of the system and its higher-level structures. These strategies should provide insight into the key abstractions and mechanisms used in the system architecture. Describe the reasoning employed for each decision and/or strategy (referring to previously stated design goals and principles) and how any design goals or priorities were balanced or traded-off. Such decisions might concern (but are not limited to) things like the following:</w:t>
+        <w:t xml:space="preserve">&lt;Describe any design decisions and/or strategies that affect the overall organization of the system and its higher-level structures. These strategies should </w:t>
+      </w:r>
+      <w:r>
+        <w:rPr>
+          <w:i/>
+        </w:rPr>
+        <w:t xml:space="preserve">provide insight into the key abstractions and mechanisms used in the system architecture. Describe the reasoning employed for each decision and/or strategy (referring to previously stated design goals and principles) and how any design goals or priorities </w:t>
+      </w:r>
+      <w:r>
+        <w:rPr>
+          <w:i/>
+        </w:rPr>
+        <w:t>were balanced or traded-off. Such decisions might concern (but are not limited to) things like the following:</w:t>
       </w:r>
     </w:p>
     <w:p>
@@ -2245,7 +2164,16 @@
           <w:color w:val="000000"/>
           <w:szCs w:val="24"/>
         </w:rPr>
-        <w:t>Reuse of existing software components to implement various parts/features of the system</w:t>
+        <w:t>Reuse of existing software components to implement variou</w:t>
+      </w:r>
+      <w:r>
+        <w:rPr>
+          <w:rFonts w:eastAsia="Times" w:cs="Times"/>
+          <w:i/>
+          <w:color w:val="000000"/>
+          <w:szCs w:val="24"/>
+        </w:rPr>
+        <w:t>s parts/features of the system</w:t>
       </w:r>
     </w:p>
     <w:p>
@@ -2270,7 +2198,6 @@
           <w:szCs w:val="24"/>
         </w:rPr>
       </w:pPr>
-      <w:proofErr w:type="gramStart"/>
       <w:r>
         <w:rPr>
           <w:rFonts w:eastAsia="Times" w:cs="Times"/>
@@ -2278,17 +2205,7 @@
           <w:color w:val="000000"/>
           <w:szCs w:val="24"/>
         </w:rPr>
-        <w:t>Future plans</w:t>
-      </w:r>
-      <w:proofErr w:type="gramEnd"/>
-      <w:r>
-        <w:rPr>
-          <w:rFonts w:eastAsia="Times" w:cs="Times"/>
-          <w:i/>
-          <w:color w:val="000000"/>
-          <w:szCs w:val="24"/>
-        </w:rPr>
-        <w:t xml:space="preserve"> for extending or enhancing the software</w:t>
+        <w:t>Future plans for extending or enhancing the software</w:t>
       </w:r>
     </w:p>
     <w:p>
@@ -2630,7 +2547,19 @@
         <w:rPr>
           <w:i/>
         </w:rPr>
-        <w:t>Each significant strategy employed should be discussed in its own subsection, or (if it is complex enough) in a separate design document (with an appropriate reference here of course). Make sure that when describing a design decision that you also discuss any other significant alternatives that were considered, and your reasons for rejecting them (as well as your reasons for accepting the alternative you finally chose). Sometimes it may be most effective to employ the "pattern format" for describing a strategy.&gt;</w:t>
+        <w:t>Each significant strateg</w:t>
+      </w:r>
+      <w:r>
+        <w:rPr>
+          <w:i/>
+        </w:rPr>
+        <w:t>y employed should be discussed in its own subsection, or (if it is complex enough) in a separate design document (with an appropriate reference here of course). Make sure that when describing a design decision that you also discuss any other significant al</w:t>
+      </w:r>
+      <w:r>
+        <w:rPr>
+          <w:i/>
+        </w:rPr>
+        <w:t>ternatives that were considered, and your reasons for rejecting them (as well as your reasons for accepting the alternative you finally chose). Sometimes it may be most effective to employ the "pattern format" for describing a strategy.&gt;</w:t>
       </w:r>
     </w:p>
     <w:p>
@@ -2653,7 +2582,10 @@
       <w:bookmarkEnd w:id="8"/>
       <w:r>
         <w:lastRenderedPageBreak/>
-        <w:t>System Architecture</w:t>
+        <w:t>System Architect</w:t>
+      </w:r>
+      <w:r>
+        <w:t>ure</w:t>
       </w:r>
     </w:p>
     <w:p>
@@ -12138,7 +12070,13 @@
         <w:rPr>
           <w:i/>
         </w:rPr>
-        <w:t>&lt;Most components described in the System Architecture section will require a more detailed discussion. Other lower-level components and subcomponents may need to be described as well. Each subsection of this section will refer to or contain a detailed description of a system software component. The discussion provided should cover the following software component attributes:</w:t>
+        <w:t>&lt;Most components described in the System Architecture section will require a more detailed discussion. Other lower-level components and subcomponents may need to be described as we</w:t>
+      </w:r>
+      <w:r>
+        <w:rPr>
+          <w:i/>
+        </w:rPr>
+        <w:t>ll. Each subsection of this section will refer to or contain a detailed description of a system software component. The discussion provided should cover the following software component attributes:</w:t>
       </w:r>
     </w:p>
     <w:p>
@@ -12328,21 +12266,7 @@
         <w:rPr>
           <w:i/>
         </w:rPr>
-        <w:t xml:space="preserve">A class diagram showing </w:t>
-      </w:r>
-      <w:proofErr w:type="gramStart"/>
-      <w:r>
-        <w:rPr>
-          <w:i/>
-        </w:rPr>
-        <w:t>all of</w:t>
-      </w:r>
-      <w:proofErr w:type="gramEnd"/>
-      <w:r>
-        <w:rPr>
-          <w:i/>
-        </w:rPr>
-        <w:t xml:space="preserve"> the above with some description should suffice.</w:t>
+        <w:t>A class diagram showing all of the above with some description should suffice.</w:t>
       </w:r>
       <w:r>
         <w:rPr>
@@ -12397,7 +12321,15 @@
           <w:color w:val="4D5156"/>
           <w:highlight w:val="white"/>
         </w:rPr>
-        <w:t>Django - Django is a free and open-source, Python -based web framework that follows the model–view–Template (MVT) architectural pattern.</w:t>
+        <w:t>Django - Django is a free and open-source, Python -based web framework that follo</w:t>
+      </w:r>
+      <w:r>
+        <w:rPr>
+          <w:rFonts w:ascii="Calibri" w:eastAsia="Calibri" w:hAnsi="Calibri" w:cs="Calibri"/>
+          <w:color w:val="4D5156"/>
+          <w:highlight w:val="white"/>
+        </w:rPr>
+        <w:t>ws the model–view–Template (MVT) architectural pattern.</w:t>
       </w:r>
     </w:p>
     <w:p>
@@ -12450,8 +12382,10 @@
     <w:p/>
     <w:sectPr>
       <w:headerReference w:type="default" r:id="rId12"/>
-      <w:footerReference w:type="default" r:id="rId13"/>
-      <w:headerReference w:type="first" r:id="rId14"/>
+      <w:footerReference w:type="even" r:id="rId13"/>
+      <w:footerReference w:type="default" r:id="rId14"/>
+      <w:headerReference w:type="first" r:id="rId15"/>
+      <w:footerReference w:type="first" r:id="rId16"/>
       <w:pgSz w:w="11906" w:h="16838"/>
       <w:pgMar w:top="1440" w:right="1440" w:bottom="1440" w:left="1440" w:header="708" w:footer="708" w:gutter="0"/>
       <w:pgNumType w:start="1"/>
@@ -12488,6 +12422,135 @@
 </file>
 
 <file path=word/footer1.xml><?xml version="1.0" encoding="utf-8"?>
+<w:ftr xmlns:wpc="http://schemas.microsoft.com/office/word/2010/wordprocessingCanvas" xmlns:cx="http://schemas.microsoft.com/office/drawing/2014/chartex" xmlns:cx1="http://schemas.microsoft.com/office/drawing/2015/9/8/chartex" xmlns:cx2="http://schemas.microsoft.com/office/drawing/2015/10/21/chartex" xmlns:cx3="http://schemas.microsoft.com/office/drawing/2016/5/9/chartex" xmlns:cx4="http://schemas.microsoft.com/office/drawing/2016/5/10/chartex" xmlns:cx5="http://schemas.microsoft.com/office/drawing/2016/5/11/chartex" xmlns:cx6="http://schemas.microsoft.com/office/drawing/2016/5/12/chartex" xmlns:cx7="http://schemas.microsoft.com/office/drawing/2016/5/13/chartex" xmlns:cx8="http://schemas.microsoft.com/office/drawing/2016/5/14/chartex" xmlns:mc="http://schemas.openxmlformats.org/markup-compatibility/2006" xmlns:aink="http://schemas.microsoft.com/office/drawing/2016/ink" xmlns:am3d="http://schemas.microsoft.com/office/drawing/2017/model3d" xmlns:o="urn:schemas-microsoft-com:office:office" xmlns:oel="http://schemas.microsoft.com/office/2019/extlst" xmlns:r="http://schemas.openxmlformats.org/officeDocument/2006/relationships" xmlns:m="http://schemas.openxmlformats.org/officeDocument/2006/math" xmlns:v="urn:schemas-microsoft-com:vml" xmlns:wp14="http://schemas.microsoft.com/office/word/2010/wordprocessingDrawing" xmlns:wp="http://schemas.openxmlformats.org/drawingml/2006/wordprocessingDrawing" xmlns:w10="urn:schemas-microsoft-com:office:word" xmlns:w="http://schemas.openxmlformats.org/wordprocessingml/2006/main" xmlns:w14="http://schemas.microsoft.com/office/word/2010/wordml" xmlns:w15="http://schemas.microsoft.com/office/word/2012/wordml" xmlns:w16cex="http://schemas.microsoft.com/office/word/2018/wordml/cex" xmlns:w16cid="http://schemas.microsoft.com/office/word/2016/wordml/cid" xmlns:w16="http://schemas.microsoft.com/office/word/2018/wordml" xmlns:w16sdtdh="http://schemas.microsoft.com/office/word/2020/wordml/sdtdatahash" xmlns:w16se="http://schemas.microsoft.com/office/word/2015/wordml/symex" xmlns:wpg="http://schemas.microsoft.com/office/word/2010/wordprocessingGroup" xmlns:wpi="http://schemas.microsoft.com/office/word/2010/wordprocessingInk" xmlns:wne="http://schemas.microsoft.com/office/word/2006/wordml" xmlns:wps="http://schemas.microsoft.com/office/word/2010/wordprocessingShape" mc:Ignorable="w14 w15 w16se w16cid w16 w16cex w16sdtdh wp14">
+  <w:p>
+    <w:pPr>
+      <w:pStyle w:val="Footer"/>
+    </w:pPr>
+    <w:r>
+      <w:rPr>
+        <w:noProof/>
+      </w:rPr>
+      <mc:AlternateContent>
+        <mc:Choice Requires="wps">
+          <w:drawing>
+            <wp:anchor distT="0" distB="0" distL="0" distR="0" simplePos="0" relativeHeight="251660288" behindDoc="0" locked="0" layoutInCell="1" allowOverlap="1" wp14:anchorId="1095A037" wp14:editId="2EFBA7C0">
+              <wp:simplePos x="635" y="635"/>
+              <wp:positionH relativeFrom="column">
+                <wp:align>center</wp:align>
+              </wp:positionH>
+              <wp:positionV relativeFrom="paragraph">
+                <wp:posOffset>635</wp:posOffset>
+              </wp:positionV>
+              <wp:extent cx="443865" cy="443865"/>
+              <wp:effectExtent l="0" t="0" r="14605" b="0"/>
+              <wp:wrapSquare wrapText="bothSides"/>
+              <wp:docPr id="47" name="Text Box 47" descr="Juniper Business Use Only">
+                <a:extLst xmlns:a="http://schemas.openxmlformats.org/drawingml/2006/main">
+                  <a:ext uri="{5AE41FA2-C0FF-4470-9BD4-5FADCA87CBE2}">
+                    <aclsh:classification xmlns:aclsh="http://schemas.microsoft.com/office/drawing/2020/classificationShape" classificationOutcomeType="ftr"/>
+                  </a:ext>
+                </a:extLst>
+              </wp:docPr>
+              <wp:cNvGraphicFramePr/>
+              <a:graphic xmlns:a="http://schemas.openxmlformats.org/drawingml/2006/main">
+                <a:graphicData uri="http://schemas.microsoft.com/office/word/2010/wordprocessingShape">
+                  <wps:wsp>
+                    <wps:cNvSpPr txBox="1"/>
+                    <wps:spPr>
+                      <a:xfrm>
+                        <a:off x="0" y="0"/>
+                        <a:ext cx="443865" cy="443865"/>
+                      </a:xfrm>
+                      <a:prstGeom prst="rect">
+                        <a:avLst/>
+                      </a:prstGeom>
+                      <a:noFill/>
+                      <a:ln>
+                        <a:noFill/>
+                      </a:ln>
+                    </wps:spPr>
+                    <wps:txbx>
+                      <w:txbxContent>
+                        <w:p>
+                          <w:pPr>
+                            <w:rPr>
+                              <w:rFonts w:ascii="Calibri" w:eastAsia="Calibri" w:hAnsi="Calibri" w:cs="Calibri"/>
+                              <w:noProof/>
+                              <w:color w:val="000000"/>
+                              <w:sz w:val="14"/>
+                              <w:szCs w:val="14"/>
+                            </w:rPr>
+                          </w:pPr>
+                          <w:r>
+                            <w:rPr>
+                              <w:rFonts w:ascii="Calibri" w:eastAsia="Calibri" w:hAnsi="Calibri" w:cs="Calibri"/>
+                              <w:noProof/>
+                              <w:color w:val="000000"/>
+                              <w:sz w:val="14"/>
+                              <w:szCs w:val="14"/>
+                            </w:rPr>
+                            <w:t>Juniper Business Use Only</w:t>
+                          </w:r>
+                        </w:p>
+                      </w:txbxContent>
+                    </wps:txbx>
+                    <wps:bodyPr rot="0" spcFirstLastPara="0" vertOverflow="overflow" horzOverflow="overflow" vert="horz" wrap="none" lIns="0" tIns="0" rIns="0" bIns="0" numCol="1" spcCol="0" rtlCol="0" fromWordArt="0" anchor="t" anchorCtr="0" forceAA="0" compatLnSpc="1">
+                      <a:prstTxWarp prst="textNoShape">
+                        <a:avLst/>
+                      </a:prstTxWarp>
+                      <a:spAutoFit/>
+                    </wps:bodyPr>
+                  </wps:wsp>
+                </a:graphicData>
+              </a:graphic>
+            </wp:anchor>
+          </w:drawing>
+        </mc:Choice>
+        <mc:Fallback>
+          <w:pict>
+            <v:shapetype w14:anchorId="1095A037" id="_x0000_t202" coordsize="21600,21600" o:spt="202" path="m,l,21600r21600,l21600,xe">
+              <v:stroke joinstyle="miter"/>
+              <v:path gradientshapeok="t" o:connecttype="rect"/>
+            </v:shapetype>
+            <v:shape id="Text Box 47" o:spid="_x0000_s1159" type="#_x0000_t202" alt="Juniper Business Use Only" style="position:absolute;margin-left:0;margin-top:.05pt;width:34.95pt;height:34.95pt;z-index:251660288;visibility:visible;mso-wrap-style:none;mso-wrap-distance-left:0;mso-wrap-distance-top:0;mso-wrap-distance-right:0;mso-wrap-distance-bottom:0;mso-position-horizontal:center;mso-position-horizontal-relative:text;mso-position-vertical:absolute;mso-position-vertical-relative:text;v-text-anchor:top" o:gfxdata="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" filled="f" stroked="f">
+              <v:fill o:detectmouseclick="t"/>
+              <v:textbox style="mso-fit-shape-to-text:t" inset="0,0,0,0">
+                <w:txbxContent>
+                  <w:p>
+                    <w:pPr>
+                      <w:rPr>
+                        <w:rFonts w:ascii="Calibri" w:eastAsia="Calibri" w:hAnsi="Calibri" w:cs="Calibri"/>
+                        <w:noProof/>
+                        <w:color w:val="000000"/>
+                        <w:sz w:val="14"/>
+                        <w:szCs w:val="14"/>
+                      </w:rPr>
+                    </w:pPr>
+                    <w:r>
+                      <w:rPr>
+                        <w:rFonts w:ascii="Calibri" w:eastAsia="Calibri" w:hAnsi="Calibri" w:cs="Calibri"/>
+                        <w:noProof/>
+                        <w:color w:val="000000"/>
+                        <w:sz w:val="14"/>
+                        <w:szCs w:val="14"/>
+                      </w:rPr>
+                      <w:t>Juniper Business Use Only</w:t>
+                    </w:r>
+                  </w:p>
+                </w:txbxContent>
+              </v:textbox>
+              <w10:wrap type="square"/>
+            </v:shape>
+          </w:pict>
+        </mc:Fallback>
+      </mc:AlternateContent>
+    </w:r>
+  </w:p>
+</w:ftr>
+</file>
+
+<file path=word/footer2.xml><?xml version="1.0" encoding="utf-8"?>
 <w:ftr xmlns:wpc="http://schemas.microsoft.com/office/word/2010/wordprocessingCanvas" xmlns:cx="http://schemas.microsoft.com/office/drawing/2014/chartex" xmlns:cx1="http://schemas.microsoft.com/office/drawing/2015/9/8/chartex" xmlns:cx2="http://schemas.microsoft.com/office/drawing/2015/10/21/chartex" xmlns:cx3="http://schemas.microsoft.com/office/drawing/2016/5/9/chartex" xmlns:cx4="http://schemas.microsoft.com/office/drawing/2016/5/10/chartex" xmlns:cx5="http://schemas.microsoft.com/office/drawing/2016/5/11/chartex" xmlns:cx6="http://schemas.microsoft.com/office/drawing/2016/5/12/chartex" xmlns:cx7="http://schemas.microsoft.com/office/drawing/2016/5/13/chartex" xmlns:cx8="http://schemas.microsoft.com/office/drawing/2016/5/14/chartex" xmlns:mc="http://schemas.openxmlformats.org/markup-compatibility/2006" xmlns:aink="http://schemas.microsoft.com/office/drawing/2016/ink" xmlns:am3d="http://schemas.microsoft.com/office/drawing/2017/model3d" xmlns:o="urn:schemas-microsoft-com:office:office" xmlns:oel="http://schemas.microsoft.com/office/2019/extlst" xmlns:r="http://schemas.openxmlformats.org/officeDocument/2006/relationships" xmlns:m="http://schemas.openxmlformats.org/officeDocument/2006/math" xmlns:v="urn:schemas-microsoft-com:vml" xmlns:wp14="http://schemas.microsoft.com/office/word/2010/wordprocessingDrawing" xmlns:wp="http://schemas.openxmlformats.org/drawingml/2006/wordprocessingDrawing" xmlns:w10="urn:schemas-microsoft-com:office:word" xmlns:w="http://schemas.openxmlformats.org/wordprocessingml/2006/main" xmlns:w14="http://schemas.microsoft.com/office/word/2010/wordml" xmlns:w15="http://schemas.microsoft.com/office/word/2012/wordml" xmlns:w16cex="http://schemas.microsoft.com/office/word/2018/wordml/cex" xmlns:w16cid="http://schemas.microsoft.com/office/word/2016/wordml/cid" xmlns:w16="http://schemas.microsoft.com/office/word/2018/wordml" xmlns:w16sdtdh="http://schemas.microsoft.com/office/word/2020/wordml/sdtdatahash" xmlns:w16se="http://schemas.microsoft.com/office/word/2015/wordml/symex" xmlns:wpg="http://schemas.microsoft.com/office/word/2010/wordprocessingGroup" xmlns:wpi="http://schemas.microsoft.com/office/word/2010/wordprocessingInk" xmlns:wne="http://schemas.microsoft.com/office/word/2006/wordml" xmlns:wps="http://schemas.microsoft.com/office/word/2010/wordprocessingShape" mc:Ignorable="w14 w15 w16se w16cid w16 w16cex w16sdtdh wp14">
   <w:p>
     <w:pPr>
@@ -12510,6 +12573,128 @@
         <w:szCs w:val="24"/>
       </w:rPr>
     </w:pPr>
+    <w:r>
+      <w:rPr>
+        <w:rFonts w:eastAsia="Times" w:cs="Times"/>
+        <w:noProof/>
+        <w:color w:val="000000"/>
+        <w:szCs w:val="24"/>
+      </w:rPr>
+      <mc:AlternateContent>
+        <mc:Choice Requires="wps">
+          <w:drawing>
+            <wp:anchor distT="0" distB="0" distL="0" distR="0" simplePos="0" relativeHeight="251661312" behindDoc="0" locked="0" layoutInCell="1" allowOverlap="1" wp14:anchorId="0980CCCC" wp14:editId="4A4A24E3">
+              <wp:simplePos x="914400" y="9896475"/>
+              <wp:positionH relativeFrom="column">
+                <wp:align>center</wp:align>
+              </wp:positionH>
+              <wp:positionV relativeFrom="paragraph">
+                <wp:posOffset>635</wp:posOffset>
+              </wp:positionV>
+              <wp:extent cx="443865" cy="443865"/>
+              <wp:effectExtent l="0" t="0" r="14605" b="0"/>
+              <wp:wrapSquare wrapText="bothSides"/>
+              <wp:docPr id="51" name="Text Box 51" descr="Juniper Business Use Only">
+                <a:extLst xmlns:a="http://schemas.openxmlformats.org/drawingml/2006/main">
+                  <a:ext uri="{5AE41FA2-C0FF-4470-9BD4-5FADCA87CBE2}">
+                    <aclsh:classification xmlns:aclsh="http://schemas.microsoft.com/office/drawing/2020/classificationShape" classificationOutcomeType="ftr"/>
+                  </a:ext>
+                </a:extLst>
+              </wp:docPr>
+              <wp:cNvGraphicFramePr/>
+              <a:graphic xmlns:a="http://schemas.openxmlformats.org/drawingml/2006/main">
+                <a:graphicData uri="http://schemas.microsoft.com/office/word/2010/wordprocessingShape">
+                  <wps:wsp>
+                    <wps:cNvSpPr txBox="1"/>
+                    <wps:spPr>
+                      <a:xfrm>
+                        <a:off x="0" y="0"/>
+                        <a:ext cx="443865" cy="443865"/>
+                      </a:xfrm>
+                      <a:prstGeom prst="rect">
+                        <a:avLst/>
+                      </a:prstGeom>
+                      <a:noFill/>
+                      <a:ln>
+                        <a:noFill/>
+                      </a:ln>
+                    </wps:spPr>
+                    <wps:txbx>
+                      <w:txbxContent>
+                        <w:p>
+                          <w:pPr>
+                            <w:rPr>
+                              <w:rFonts w:ascii="Calibri" w:eastAsia="Calibri" w:hAnsi="Calibri" w:cs="Calibri"/>
+                              <w:noProof/>
+                              <w:color w:val="000000"/>
+                              <w:sz w:val="14"/>
+                              <w:szCs w:val="14"/>
+                            </w:rPr>
+                          </w:pPr>
+                          <w:r>
+                            <w:rPr>
+                              <w:rFonts w:ascii="Calibri" w:eastAsia="Calibri" w:hAnsi="Calibri" w:cs="Calibri"/>
+                              <w:noProof/>
+                              <w:color w:val="000000"/>
+                              <w:sz w:val="14"/>
+                              <w:szCs w:val="14"/>
+                            </w:rPr>
+                            <w:t>Juniper Business Use Only</w:t>
+                          </w:r>
+                        </w:p>
+                      </w:txbxContent>
+                    </wps:txbx>
+                    <wps:bodyPr rot="0" spcFirstLastPara="0" vertOverflow="overflow" horzOverflow="overflow" vert="horz" wrap="none" lIns="0" tIns="0" rIns="0" bIns="0" numCol="1" spcCol="0" rtlCol="0" fromWordArt="0" anchor="t" anchorCtr="0" forceAA="0" compatLnSpc="1">
+                      <a:prstTxWarp prst="textNoShape">
+                        <a:avLst/>
+                      </a:prstTxWarp>
+                      <a:spAutoFit/>
+                    </wps:bodyPr>
+                  </wps:wsp>
+                </a:graphicData>
+              </a:graphic>
+            </wp:anchor>
+          </w:drawing>
+        </mc:Choice>
+        <mc:Fallback>
+          <w:pict>
+            <v:shapetype w14:anchorId="0980CCCC" id="_x0000_t202" coordsize="21600,21600" o:spt="202" path="m,l,21600r21600,l21600,xe">
+              <v:stroke joinstyle="miter"/>
+              <v:path gradientshapeok="t" o:connecttype="rect"/>
+            </v:shapetype>
+            <v:shape id="Text Box 51" o:spid="_x0000_s1160" type="#_x0000_t202" alt="Juniper Business Use Only" style="position:absolute;left:0;text-align:left;margin-left:0;margin-top:.05pt;width:34.95pt;height:34.95pt;z-index:251661312;visibility:visible;mso-wrap-style:none;mso-wrap-distance-left:0;mso-wrap-distance-top:0;mso-wrap-distance-right:0;mso-wrap-distance-bottom:0;mso-position-horizontal:center;mso-position-horizontal-relative:text;mso-position-vertical:absolute;mso-position-vertical-relative:text;v-text-anchor:top" o:gfxdata="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" filled="f" stroked="f">
+              <v:fill o:detectmouseclick="t"/>
+              <v:textbox style="mso-fit-shape-to-text:t" inset="0,0,0,0">
+                <w:txbxContent>
+                  <w:p>
+                    <w:pPr>
+                      <w:rPr>
+                        <w:rFonts w:ascii="Calibri" w:eastAsia="Calibri" w:hAnsi="Calibri" w:cs="Calibri"/>
+                        <w:noProof/>
+                        <w:color w:val="000000"/>
+                        <w:sz w:val="14"/>
+                        <w:szCs w:val="14"/>
+                      </w:rPr>
+                    </w:pPr>
+                    <w:r>
+                      <w:rPr>
+                        <w:rFonts w:ascii="Calibri" w:eastAsia="Calibri" w:hAnsi="Calibri" w:cs="Calibri"/>
+                        <w:noProof/>
+                        <w:color w:val="000000"/>
+                        <w:sz w:val="14"/>
+                        <w:szCs w:val="14"/>
+                      </w:rPr>
+                      <w:t>Juniper Business Use Only</w:t>
+                    </w:r>
+                  </w:p>
+                </w:txbxContent>
+              </v:textbox>
+              <w10:wrap type="square"/>
+            </v:shape>
+          </w:pict>
+        </mc:Fallback>
+      </mc:AlternateContent>
+    </w:r>
     <w:r>
       <w:rPr>
         <w:rFonts w:eastAsia="Times" w:cs="Times"/>
@@ -12643,6 +12828,135 @@
 </w:ftr>
 </file>
 
+<file path=word/footer3.xml><?xml version="1.0" encoding="utf-8"?>
+<w:ftr xmlns:wpc="http://schemas.microsoft.com/office/word/2010/wordprocessingCanvas" xmlns:cx="http://schemas.microsoft.com/office/drawing/2014/chartex" xmlns:cx1="http://schemas.microsoft.com/office/drawing/2015/9/8/chartex" xmlns:cx2="http://schemas.microsoft.com/office/drawing/2015/10/21/chartex" xmlns:cx3="http://schemas.microsoft.com/office/drawing/2016/5/9/chartex" xmlns:cx4="http://schemas.microsoft.com/office/drawing/2016/5/10/chartex" xmlns:cx5="http://schemas.microsoft.com/office/drawing/2016/5/11/chartex" xmlns:cx6="http://schemas.microsoft.com/office/drawing/2016/5/12/chartex" xmlns:cx7="http://schemas.microsoft.com/office/drawing/2016/5/13/chartex" xmlns:cx8="http://schemas.microsoft.com/office/drawing/2016/5/14/chartex" xmlns:mc="http://schemas.openxmlformats.org/markup-compatibility/2006" xmlns:aink="http://schemas.microsoft.com/office/drawing/2016/ink" xmlns:am3d="http://schemas.microsoft.com/office/drawing/2017/model3d" xmlns:o="urn:schemas-microsoft-com:office:office" xmlns:oel="http://schemas.microsoft.com/office/2019/extlst" xmlns:r="http://schemas.openxmlformats.org/officeDocument/2006/relationships" xmlns:m="http://schemas.openxmlformats.org/officeDocument/2006/math" xmlns:v="urn:schemas-microsoft-com:vml" xmlns:wp14="http://schemas.microsoft.com/office/word/2010/wordprocessingDrawing" xmlns:wp="http://schemas.openxmlformats.org/drawingml/2006/wordprocessingDrawing" xmlns:w10="urn:schemas-microsoft-com:office:word" xmlns:w="http://schemas.openxmlformats.org/wordprocessingml/2006/main" xmlns:w14="http://schemas.microsoft.com/office/word/2010/wordml" xmlns:w15="http://schemas.microsoft.com/office/word/2012/wordml" xmlns:w16cex="http://schemas.microsoft.com/office/word/2018/wordml/cex" xmlns:w16cid="http://schemas.microsoft.com/office/word/2016/wordml/cid" xmlns:w16="http://schemas.microsoft.com/office/word/2018/wordml" xmlns:w16sdtdh="http://schemas.microsoft.com/office/word/2020/wordml/sdtdatahash" xmlns:w16se="http://schemas.microsoft.com/office/word/2015/wordml/symex" xmlns:wpg="http://schemas.microsoft.com/office/word/2010/wordprocessingGroup" xmlns:wpi="http://schemas.microsoft.com/office/word/2010/wordprocessingInk" xmlns:wne="http://schemas.microsoft.com/office/word/2006/wordml" xmlns:wps="http://schemas.microsoft.com/office/word/2010/wordprocessingShape" mc:Ignorable="w14 w15 w16se w16cid w16 w16cex w16sdtdh wp14">
+  <w:p>
+    <w:pPr>
+      <w:pStyle w:val="Footer"/>
+    </w:pPr>
+    <w:r>
+      <w:rPr>
+        <w:noProof/>
+      </w:rPr>
+      <mc:AlternateContent>
+        <mc:Choice Requires="wps">
+          <w:drawing>
+            <wp:anchor distT="0" distB="0" distL="0" distR="0" simplePos="0" relativeHeight="251659264" behindDoc="0" locked="0" layoutInCell="1" allowOverlap="1" wp14:anchorId="0E793316" wp14:editId="67F30F81">
+              <wp:simplePos x="915035" y="10067925"/>
+              <wp:positionH relativeFrom="column">
+                <wp:align>center</wp:align>
+              </wp:positionH>
+              <wp:positionV relativeFrom="paragraph">
+                <wp:posOffset>635</wp:posOffset>
+              </wp:positionV>
+              <wp:extent cx="443865" cy="443865"/>
+              <wp:effectExtent l="0" t="0" r="14605" b="0"/>
+              <wp:wrapSquare wrapText="bothSides"/>
+              <wp:docPr id="43" name="Text Box 43" descr="Juniper Business Use Only">
+                <a:extLst xmlns:a="http://schemas.openxmlformats.org/drawingml/2006/main">
+                  <a:ext uri="{5AE41FA2-C0FF-4470-9BD4-5FADCA87CBE2}">
+                    <aclsh:classification xmlns:aclsh="http://schemas.microsoft.com/office/drawing/2020/classificationShape" classificationOutcomeType="ftr"/>
+                  </a:ext>
+                </a:extLst>
+              </wp:docPr>
+              <wp:cNvGraphicFramePr/>
+              <a:graphic xmlns:a="http://schemas.openxmlformats.org/drawingml/2006/main">
+                <a:graphicData uri="http://schemas.microsoft.com/office/word/2010/wordprocessingShape">
+                  <wps:wsp>
+                    <wps:cNvSpPr txBox="1"/>
+                    <wps:spPr>
+                      <a:xfrm>
+                        <a:off x="0" y="0"/>
+                        <a:ext cx="443865" cy="443865"/>
+                      </a:xfrm>
+                      <a:prstGeom prst="rect">
+                        <a:avLst/>
+                      </a:prstGeom>
+                      <a:noFill/>
+                      <a:ln>
+                        <a:noFill/>
+                      </a:ln>
+                    </wps:spPr>
+                    <wps:txbx>
+                      <w:txbxContent>
+                        <w:p>
+                          <w:pPr>
+                            <w:rPr>
+                              <w:rFonts w:ascii="Calibri" w:eastAsia="Calibri" w:hAnsi="Calibri" w:cs="Calibri"/>
+                              <w:noProof/>
+                              <w:color w:val="000000"/>
+                              <w:sz w:val="14"/>
+                              <w:szCs w:val="14"/>
+                            </w:rPr>
+                          </w:pPr>
+                          <w:r>
+                            <w:rPr>
+                              <w:rFonts w:ascii="Calibri" w:eastAsia="Calibri" w:hAnsi="Calibri" w:cs="Calibri"/>
+                              <w:noProof/>
+                              <w:color w:val="000000"/>
+                              <w:sz w:val="14"/>
+                              <w:szCs w:val="14"/>
+                            </w:rPr>
+                            <w:t>Juniper Business Use Only</w:t>
+                          </w:r>
+                        </w:p>
+                      </w:txbxContent>
+                    </wps:txbx>
+                    <wps:bodyPr rot="0" spcFirstLastPara="0" vertOverflow="overflow" horzOverflow="overflow" vert="horz" wrap="none" lIns="0" tIns="0" rIns="0" bIns="0" numCol="1" spcCol="0" rtlCol="0" fromWordArt="0" anchor="t" anchorCtr="0" forceAA="0" compatLnSpc="1">
+                      <a:prstTxWarp prst="textNoShape">
+                        <a:avLst/>
+                      </a:prstTxWarp>
+                      <a:spAutoFit/>
+                    </wps:bodyPr>
+                  </wps:wsp>
+                </a:graphicData>
+              </a:graphic>
+            </wp:anchor>
+          </w:drawing>
+        </mc:Choice>
+        <mc:Fallback>
+          <w:pict>
+            <v:shapetype w14:anchorId="0E793316" id="_x0000_t202" coordsize="21600,21600" o:spt="202" path="m,l,21600r21600,l21600,xe">
+              <v:stroke joinstyle="miter"/>
+              <v:path gradientshapeok="t" o:connecttype="rect"/>
+            </v:shapetype>
+            <v:shape id="Text Box 43" o:spid="_x0000_s1161" type="#_x0000_t202" alt="Juniper Business Use Only" style="position:absolute;margin-left:0;margin-top:.05pt;width:34.95pt;height:34.95pt;z-index:251659264;visibility:visible;mso-wrap-style:none;mso-wrap-distance-left:0;mso-wrap-distance-top:0;mso-wrap-distance-right:0;mso-wrap-distance-bottom:0;mso-position-horizontal:center;mso-position-horizontal-relative:text;mso-position-vertical:absolute;mso-position-vertical-relative:text;v-text-anchor:top" o:gfxdata="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" filled="f" stroked="f">
+              <v:fill o:detectmouseclick="t"/>
+              <v:textbox style="mso-fit-shape-to-text:t" inset="0,0,0,0">
+                <w:txbxContent>
+                  <w:p>
+                    <w:pPr>
+                      <w:rPr>
+                        <w:rFonts w:ascii="Calibri" w:eastAsia="Calibri" w:hAnsi="Calibri" w:cs="Calibri"/>
+                        <w:noProof/>
+                        <w:color w:val="000000"/>
+                        <w:sz w:val="14"/>
+                        <w:szCs w:val="14"/>
+                      </w:rPr>
+                    </w:pPr>
+                    <w:r>
+                      <w:rPr>
+                        <w:rFonts w:ascii="Calibri" w:eastAsia="Calibri" w:hAnsi="Calibri" w:cs="Calibri"/>
+                        <w:noProof/>
+                        <w:color w:val="000000"/>
+                        <w:sz w:val="14"/>
+                        <w:szCs w:val="14"/>
+                      </w:rPr>
+                      <w:t>Juniper Business Use Only</w:t>
+                    </w:r>
+                  </w:p>
+                </w:txbxContent>
+              </v:textbox>
+              <w10:wrap type="square"/>
+            </v:shape>
+          </w:pict>
+        </mc:Fallback>
+      </mc:AlternateContent>
+    </w:r>
+  </w:p>
+</w:ftr>
+</file>
+
 <file path=word/footnotes.xml><?xml version="1.0" encoding="utf-8"?>
 <w:footnotes xmlns:wpc="http://schemas.microsoft.com/office/word/2010/wordprocessingCanvas" xmlns:cx="http://schemas.microsoft.com/office/drawing/2014/chartex" xmlns:cx1="http://schemas.microsoft.com/office/drawing/2015/9/8/chartex" xmlns:cx2="http://schemas.microsoft.com/office/drawing/2015/10/21/chartex" xmlns:cx3="http://schemas.microsoft.com/office/drawing/2016/5/9/chartex" xmlns:cx4="http://schemas.microsoft.com/office/drawing/2016/5/10/chartex" xmlns:cx5="http://schemas.microsoft.com/office/drawing/2016/5/11/chartex" xmlns:cx6="http://schemas.microsoft.com/office/drawing/2016/5/12/chartex" xmlns:cx7="http://schemas.microsoft.com/office/drawing/2016/5/13/chartex" xmlns:cx8="http://schemas.microsoft.com/office/drawing/2016/5/14/chartex" xmlns:mc="http://schemas.openxmlformats.org/markup-compatibility/2006" xmlns:aink="http://schemas.microsoft.com/office/drawing/2016/ink" xmlns:am3d="http://schemas.microsoft.com/office/drawing/2017/model3d" xmlns:o="urn:schemas-microsoft-com:office:office" xmlns:oel="http://schemas.microsoft.com/office/2019/extlst" xmlns:r="http://schemas.openxmlformats.org/officeDocument/2006/relationships" xmlns:m="http://schemas.openxmlformats.org/officeDocument/2006/math" xmlns:v="urn:schemas-microsoft-com:vml" xmlns:wp14="http://schemas.microsoft.com/office/word/2010/wordprocessingDrawing" xmlns:wp="http://schemas.openxmlformats.org/drawingml/2006/wordprocessingDrawing" xmlns:w10="urn:schemas-microsoft-com:office:word" xmlns:w="http://schemas.openxmlformats.org/wordprocessingml/2006/main" xmlns:w14="http://schemas.microsoft.com/office/word/2010/wordml" xmlns:w15="http://schemas.microsoft.com/office/word/2012/wordml" xmlns:w16cex="http://schemas.microsoft.com/office/word/2018/wordml/cex" xmlns:w16cid="http://schemas.microsoft.com/office/word/2016/wordml/cid" xmlns:w16="http://schemas.microsoft.com/office/word/2018/wordml" xmlns:w16sdtdh="http://schemas.microsoft.com/office/word/2020/wordml/sdtdatahash" xmlns:w16se="http://schemas.microsoft.com/office/word/2015/wordml/symex" xmlns:wpg="http://schemas.microsoft.com/office/word/2010/wordprocessingGroup" xmlns:wpi="http://schemas.microsoft.com/office/word/2010/wordprocessingInk" xmlns:wne="http://schemas.microsoft.com/office/word/2006/wordml" xmlns:wps="http://schemas.microsoft.com/office/word/2010/wordprocessingShape" mc:Ignorable="w14 w15 w16se w16cid w16 w16cex w16sdtdh wp14">
   <w:footnote w:type="separator" w:id="-1">
@@ -12723,7 +13037,16 @@
         <w:sz w:val="34"/>
         <w:szCs w:val="34"/>
       </w:rPr>
-      <w:t>Software Engineering Principles – SEP401</w:t>
+      <w:t xml:space="preserve">Software </w:t>
+    </w:r>
+    <w:r>
+      <w:rPr>
+        <w:b/>
+        <w:color w:val="E66914"/>
+        <w:sz w:val="34"/>
+        <w:szCs w:val="34"/>
+      </w:rPr>
+      <w:t>Engineering Principles – SEP401</w:t>
     </w:r>
     <w:r>
       <w:rPr>
@@ -15656,28 +15979,28 @@
 </file>
 
 <file path=customXml/item1.xml><?xml version="1.0" encoding="utf-8"?>
-<b:Sources xmlns:b="http://schemas.openxmlformats.org/officeDocument/2006/bibliography" xmlns="http://schemas.openxmlformats.org/officeDocument/2006/bibliography" SelectedStyle="\APASixthEditionOfficeOnline.xsl" StyleName="APA" Version="6"/>
-</file>
-
-<file path=customXml/item2.xml><?xml version="1.0" encoding="utf-8"?>
 <go:gDocsCustomXmlDataStorage xmlns:go="http://customooxmlschemas.google.com/" xmlns:r="http://schemas.openxmlformats.org/officeDocument/2006/relationships">
   <go:docsCustomData xmlns:go="http://customooxmlschemas.google.com/" roundtripDataSignature="AMtx7mjkhyk0aiMqekA/HE2z6XmWYhxnBg==">AMUW2mWv0ByVSwR/DpjUvDg26MepxPoL16UNtskO8TKOpd0e6HW7BAWm9QBl1MC57q9suEjg/r/6x9bJsRWFv+FYX8p+ZlPVFFJVChkP5XJv11Ecrq5j7nTfbdGKd564DQK47oyiNTai3SAEQdvjFVjgeERCG+akkRPnL2zrBts4xQ48aKKllfEzXwgnDyOd0LAantstfpc3sB2y0a1teQAXmI2C0C81hFkI/yCIjm3dvIgk3+iOesuaOFp2irENKvfsfKqxRZ4bggQmtbRvj8BQW4CQz9uhHgSudEyZhEZng3j1Bq4OYv6iIUuhxWC9jDg7oAyyKACT</go:docsCustomData>
 </go:gDocsCustomXmlDataStorage>
 </file>
 
-<file path=customXml/itemProps1.xml><?xml version="1.0" encoding="utf-8"?>
-<ds:datastoreItem xmlns:ds="http://schemas.openxmlformats.org/officeDocument/2006/customXml" ds:itemID="{C60ED26A-AB36-4D01-9BF1-9C3784A3256B}">
-  <ds:schemaRefs>
-    <ds:schemaRef ds:uri="http://schemas.openxmlformats.org/officeDocument/2006/bibliography"/>
-  </ds:schemaRefs>
-</ds:datastoreItem>
+<file path=customXml/item2.xml><?xml version="1.0" encoding="utf-8"?>
+<b:Sources xmlns:b="http://schemas.openxmlformats.org/officeDocument/2006/bibliography" xmlns="http://schemas.openxmlformats.org/officeDocument/2006/bibliography" SelectedStyle="\APASixthEditionOfficeOnline.xsl" StyleName="APA" Version="6"/>
 </file>
 
-<file path=customXml/itemProps2.xml><?xml version="1.0" encoding="utf-8"?>
+<file path=customXml/itemProps1.xml><?xml version="1.0" encoding="utf-8"?>
 <ds:datastoreItem xmlns:ds="http://schemas.openxmlformats.org/officeDocument/2006/customXml" ds:itemID="{11111111-1234-1234-1234-123412341234}">
   <ds:schemaRefs>
     <ds:schemaRef ds:uri="http://customooxmlschemas.google.com/"/>
     <ds:schemaRef ds:uri="http://schemas.openxmlformats.org/officeDocument/2006/relationships"/>
   </ds:schemaRefs>
 </ds:datastoreItem>
+</file>
+
+<file path=customXml/itemProps2.xml><?xml version="1.0" encoding="utf-8"?>
+<ds:datastoreItem xmlns:ds="http://schemas.openxmlformats.org/officeDocument/2006/customXml" ds:itemID="{C60ED26A-AB36-4D01-9BF1-9C3784A3256B}">
+  <ds:schemaRefs>
+    <ds:schemaRef ds:uri="http://schemas.openxmlformats.org/officeDocument/2006/bibliography"/>
+  </ds:schemaRefs>
+</ds:datastoreItem>
 </file>
</xml_diff>

<commit_message>
Adding Storyboard to the documment
</commit_message>
<xml_diff>
--- a/Documentation Files/SEP401_A2_Software_Design_Specification.docx
+++ b/Documentation Files/SEP401_A2_Software_Design_Specification.docx
@@ -198,13 +198,81 @@
                 <w:lang w:val="es-AR"/>
               </w:rPr>
             </w:pPr>
+            <w:proofErr w:type="spellStart"/>
             <w:r>
               <w:rPr>
                 <w:rFonts w:ascii="Calibri" w:eastAsia="Calibri" w:hAnsi="Calibri" w:cs="Calibri"/>
                 <w:lang w:val="es-AR"/>
               </w:rPr>
-              <w:t>Jayawarne Arachchige  Dewmi Nihara Sakunali</w:t>
+              <w:t>Jayawarne</w:t>
             </w:r>
+            <w:proofErr w:type="spellEnd"/>
+            <w:r>
+              <w:rPr>
+                <w:rFonts w:ascii="Calibri" w:eastAsia="Calibri" w:hAnsi="Calibri" w:cs="Calibri"/>
+                <w:lang w:val="es-AR"/>
+              </w:rPr>
+              <w:t xml:space="preserve"> </w:t>
+            </w:r>
+            <w:proofErr w:type="spellStart"/>
+            <w:proofErr w:type="gramStart"/>
+            <w:r>
+              <w:rPr>
+                <w:rFonts w:ascii="Calibri" w:eastAsia="Calibri" w:hAnsi="Calibri" w:cs="Calibri"/>
+                <w:lang w:val="es-AR"/>
+              </w:rPr>
+              <w:t>Arachchige</w:t>
+            </w:r>
+            <w:proofErr w:type="spellEnd"/>
+            <w:r>
+              <w:rPr>
+                <w:rFonts w:ascii="Calibri" w:eastAsia="Calibri" w:hAnsi="Calibri" w:cs="Calibri"/>
+                <w:lang w:val="es-AR"/>
+              </w:rPr>
+              <w:t xml:space="preserve">  </w:t>
+            </w:r>
+            <w:proofErr w:type="spellStart"/>
+            <w:r>
+              <w:rPr>
+                <w:rFonts w:ascii="Calibri" w:eastAsia="Calibri" w:hAnsi="Calibri" w:cs="Calibri"/>
+                <w:lang w:val="es-AR"/>
+              </w:rPr>
+              <w:t>Dewmi</w:t>
+            </w:r>
+            <w:proofErr w:type="spellEnd"/>
+            <w:proofErr w:type="gramEnd"/>
+            <w:r>
+              <w:rPr>
+                <w:rFonts w:ascii="Calibri" w:eastAsia="Calibri" w:hAnsi="Calibri" w:cs="Calibri"/>
+                <w:lang w:val="es-AR"/>
+              </w:rPr>
+              <w:t xml:space="preserve"> </w:t>
+            </w:r>
+            <w:proofErr w:type="spellStart"/>
+            <w:r>
+              <w:rPr>
+                <w:rFonts w:ascii="Calibri" w:eastAsia="Calibri" w:hAnsi="Calibri" w:cs="Calibri"/>
+                <w:lang w:val="es-AR"/>
+              </w:rPr>
+              <w:t>Nihara</w:t>
+            </w:r>
+            <w:proofErr w:type="spellEnd"/>
+            <w:r>
+              <w:rPr>
+                <w:rFonts w:ascii="Calibri" w:eastAsia="Calibri" w:hAnsi="Calibri" w:cs="Calibri"/>
+                <w:lang w:val="es-AR"/>
+              </w:rPr>
+              <w:t xml:space="preserve"> </w:t>
+            </w:r>
+            <w:proofErr w:type="spellStart"/>
+            <w:r>
+              <w:rPr>
+                <w:rFonts w:ascii="Calibri" w:eastAsia="Calibri" w:hAnsi="Calibri" w:cs="Calibri"/>
+                <w:lang w:val="es-AR"/>
+              </w:rPr>
+              <w:t>Sakunali</w:t>
+            </w:r>
+            <w:proofErr w:type="spellEnd"/>
           </w:p>
           <w:p>
             <w:pPr>
@@ -214,13 +282,31 @@
                 <w:lang w:val="es-AR"/>
               </w:rPr>
             </w:pPr>
+            <w:proofErr w:type="spellStart"/>
             <w:r>
               <w:rPr>
                 <w:rFonts w:ascii="Calibri" w:eastAsia="Calibri" w:hAnsi="Calibri" w:cs="Calibri"/>
                 <w:lang w:val="es-AR"/>
               </w:rPr>
-              <w:t>Srijana Aryal</w:t>
+              <w:t>Srijana</w:t>
             </w:r>
+            <w:proofErr w:type="spellEnd"/>
+            <w:r>
+              <w:rPr>
+                <w:rFonts w:ascii="Calibri" w:eastAsia="Calibri" w:hAnsi="Calibri" w:cs="Calibri"/>
+                <w:lang w:val="es-AR"/>
+              </w:rPr>
+              <w:t xml:space="preserve"> </w:t>
+            </w:r>
+            <w:proofErr w:type="spellStart"/>
+            <w:r>
+              <w:rPr>
+                <w:rFonts w:ascii="Calibri" w:eastAsia="Calibri" w:hAnsi="Calibri" w:cs="Calibri"/>
+                <w:lang w:val="es-AR"/>
+              </w:rPr>
+              <w:t>Aryal</w:t>
+            </w:r>
+            <w:proofErr w:type="spellEnd"/>
           </w:p>
           <w:p>
             <w:pPr>
@@ -230,7 +316,21 @@
               <w:rPr>
                 <w:rFonts w:ascii="Calibri" w:eastAsia="Calibri" w:hAnsi="Calibri" w:cs="Calibri"/>
               </w:rPr>
-              <w:t xml:space="preserve">Sudarshan Udash </w:t>
+              <w:t xml:space="preserve">Sudarshan </w:t>
+            </w:r>
+            <w:proofErr w:type="spellStart"/>
+            <w:r>
+              <w:rPr>
+                <w:rFonts w:ascii="Calibri" w:eastAsia="Calibri" w:hAnsi="Calibri" w:cs="Calibri"/>
+              </w:rPr>
+              <w:t>Udash</w:t>
+            </w:r>
+            <w:proofErr w:type="spellEnd"/>
+            <w:r>
+              <w:rPr>
+                <w:rFonts w:ascii="Calibri" w:eastAsia="Calibri" w:hAnsi="Calibri" w:cs="Calibri"/>
+              </w:rPr>
+              <w:t xml:space="preserve"> </w:t>
             </w:r>
           </w:p>
         </w:tc>
@@ -858,15 +958,7 @@
                 <w:color w:val="000000"/>
                 <w:szCs w:val="24"/>
               </w:rPr>
-              <w:t>5. System</w:t>
-            </w:r>
-            <w:r>
-              <w:rPr>
-                <w:rFonts w:eastAsia="Times" w:cs="Times"/>
-                <w:color w:val="000000"/>
-                <w:szCs w:val="24"/>
-              </w:rPr>
-              <w:t xml:space="preserve"> Architecture</w:t>
+              <w:t>5. System Architecture</w:t>
             </w:r>
           </w:hyperlink>
           <w:r>
@@ -985,10 +1077,7 @@
             <w:fldChar w:fldCharType="begin"/>
           </w:r>
           <w:r>
-            <w:instrText xml:space="preserve"> PAGEREF _heading=h.3rdcrjn </w:instrText>
-          </w:r>
-          <w:r>
-            <w:instrText xml:space="preserve">\h </w:instrText>
+            <w:instrText xml:space="preserve"> PAGEREF _heading=h.3rdcrjn \h </w:instrText>
           </w:r>
           <w:r>
             <w:fldChar w:fldCharType="separate"/>
@@ -1111,13 +1200,7 @@
         <w:rPr>
           <w:rFonts w:ascii="Calibri" w:eastAsia="Calibri" w:hAnsi="Calibri" w:cs="Calibri"/>
         </w:rPr>
-        <w:t xml:space="preserve">This Software Design Specification Document will define the design of a Driver’s License Management System. It contains specific information about the architecture, expected inputs, outputs and interaction between classes and functions to meet the desired </w:t>
-      </w:r>
-      <w:r>
-        <w:rPr>
-          <w:rFonts w:ascii="Calibri" w:eastAsia="Calibri" w:hAnsi="Calibri" w:cs="Calibri"/>
-        </w:rPr>
-        <w:t xml:space="preserve">requirements. </w:t>
+        <w:t xml:space="preserve">This Software Design Specification Document will define the design of a Driver’s License Management System. It contains specific information about the architecture, expected inputs, outputs and interaction between classes and functions to meet the desired requirements. </w:t>
       </w:r>
     </w:p>
     <w:p>
@@ -1178,13 +1261,7 @@
         <w:rPr>
           <w:rFonts w:ascii="Calibri" w:eastAsia="Calibri" w:hAnsi="Calibri" w:cs="Calibri"/>
         </w:rPr>
-        <w:t>This system aims to make it easier for public entities and applicants</w:t>
-      </w:r>
-      <w:r>
-        <w:rPr>
-          <w:rFonts w:ascii="Calibri" w:eastAsia="Calibri" w:hAnsi="Calibri" w:cs="Calibri"/>
-        </w:rPr>
-        <w:t xml:space="preserve"> for a driver's license to obtain an appointment for their assessment/trial through a simple and user-friendly website that contains their personal details and allows them to select a date for their assessment. </w:t>
+        <w:t xml:space="preserve">This system aims to make it easier for public entities and applicants for a driver's license to obtain an appointment for their assessment/trial through a simple and user-friendly website that contains their personal details and allows them to select a date for their assessment. </w:t>
       </w:r>
     </w:p>
     <w:p>
@@ -1198,19 +1275,7 @@
         <w:rPr>
           <w:rFonts w:ascii="Calibri" w:eastAsia="Calibri" w:hAnsi="Calibri" w:cs="Calibri"/>
         </w:rPr>
-        <w:t xml:space="preserve">It will have a GUI supported for the </w:t>
-      </w:r>
-      <w:r>
-        <w:rPr>
-          <w:rFonts w:ascii="Calibri" w:eastAsia="Calibri" w:hAnsi="Calibri" w:cs="Calibri"/>
-        </w:rPr>
-        <w:t xml:space="preserve">most common browsers and the user will be able to register and login to the system to apply. All this information is stored in a database. The administrator’s part of the public entity can reject or approve the evaluation requests after a manual review of </w:t>
-      </w:r>
-      <w:r>
-        <w:rPr>
-          <w:rFonts w:ascii="Calibri" w:eastAsia="Calibri" w:hAnsi="Calibri" w:cs="Calibri"/>
-        </w:rPr>
-        <w:t>the requirements and record the results to be displayed in the system.</w:t>
+        <w:t>It will have a GUI supported for the most common browsers and the user will be able to register and login to the system to apply. All this information is stored in a database. The administrator’s part of the public entity can reject or approve the evaluation requests after a manual review of the requirements and record the results to be displayed in the system.</w:t>
       </w:r>
     </w:p>
     <w:p/>
@@ -1254,10 +1319,7 @@
       <w:bookmarkStart w:id="5" w:name="_heading=h.tyjcwt" w:colFirst="0" w:colLast="0"/>
       <w:bookmarkEnd w:id="5"/>
       <w:r>
-        <w:t>Assumptions and Dependen</w:t>
-      </w:r>
-      <w:r>
-        <w:t>cies</w:t>
+        <w:t>Assumptions and Dependencies</w:t>
       </w:r>
     </w:p>
     <w:p>
@@ -1328,13 +1390,7 @@
         <w:rPr>
           <w:rFonts w:ascii="Calibri" w:eastAsia="Calibri" w:hAnsi="Calibri" w:cs="Calibri"/>
         </w:rPr>
-        <w:t>Each applicant is u</w:t>
-      </w:r>
-      <w:r>
-        <w:rPr>
-          <w:rFonts w:ascii="Calibri" w:eastAsia="Calibri" w:hAnsi="Calibri" w:cs="Calibri"/>
-        </w:rPr>
-        <w:t>nique in the system.</w:t>
+        <w:t>Each applicant is unique in the system.</w:t>
       </w:r>
     </w:p>
     <w:p>
@@ -1430,13 +1486,21 @@
         <w:rPr>
           <w:rFonts w:ascii="Calibri" w:eastAsia="Calibri" w:hAnsi="Calibri" w:cs="Calibri"/>
         </w:rPr>
-        <w:t>A list of a general co</w:t>
+        <w:t xml:space="preserve">A list of a general constraints </w:t>
       </w:r>
+      <w:proofErr w:type="gramStart"/>
       <w:r>
         <w:rPr>
           <w:rFonts w:ascii="Calibri" w:eastAsia="Calibri" w:hAnsi="Calibri" w:cs="Calibri"/>
         </w:rPr>
-        <w:t>nstraints are listed below:</w:t>
+        <w:t>are</w:t>
+      </w:r>
+      <w:proofErr w:type="gramEnd"/>
+      <w:r>
+        <w:rPr>
+          <w:rFonts w:ascii="Calibri" w:eastAsia="Calibri" w:hAnsi="Calibri" w:cs="Calibri"/>
+        </w:rPr>
+        <w:t xml:space="preserve"> listed below:</w:t>
       </w:r>
     </w:p>
     <w:p>
@@ -1564,13 +1628,7 @@
         <w:rPr>
           <w:rFonts w:ascii="Calibri" w:eastAsia="Calibri" w:hAnsi="Calibri" w:cs="Calibri"/>
         </w:rPr>
-        <w:t>Database to store information will be SQLite. Which is not a large-scale intended database but w</w:t>
-      </w:r>
-      <w:r>
-        <w:rPr>
-          <w:rFonts w:ascii="Calibri" w:eastAsia="Calibri" w:hAnsi="Calibri" w:cs="Calibri"/>
-        </w:rPr>
-        <w:t xml:space="preserve">orks as a base for the prototype. </w:t>
+        <w:t xml:space="preserve">Database to store information will be SQLite. Which is not a large-scale intended database but works as a base for the prototype. </w:t>
       </w:r>
     </w:p>
     <w:p>
@@ -1615,13 +1673,7 @@
         <w:rPr>
           <w:rFonts w:ascii="Calibri" w:eastAsia="Calibri" w:hAnsi="Calibri" w:cs="Calibri"/>
         </w:rPr>
-        <w:t>Personas: System is designed with two types of users in design Appli</w:t>
-      </w:r>
-      <w:r>
-        <w:rPr>
-          <w:rFonts w:ascii="Calibri" w:eastAsia="Calibri" w:hAnsi="Calibri" w:cs="Calibri"/>
-        </w:rPr>
-        <w:t>cant and Staff.</w:t>
+        <w:t>Personas: System is designed with two types of users in design Applicant and Staff.</w:t>
       </w:r>
     </w:p>
     <w:p>
@@ -1669,13 +1721,21 @@
         <w:rPr>
           <w:rFonts w:ascii="Calibri" w:eastAsia="Calibri" w:hAnsi="Calibri" w:cs="Calibri"/>
         </w:rPr>
-        <w:t>Male or Fem</w:t>
+        <w:t xml:space="preserve">Male or Female. +25 years old. Working for the public entities. Responsible for reviewing, </w:t>
       </w:r>
+      <w:proofErr w:type="gramStart"/>
       <w:r>
         <w:rPr>
           <w:rFonts w:ascii="Calibri" w:eastAsia="Calibri" w:hAnsi="Calibri" w:cs="Calibri"/>
         </w:rPr>
-        <w:t>ale. +25 years old. Working for the public entities. Responsible for reviewing, approving or rejecting applications and recording the results in the system. Expecting the system to be a useful tool to simplify their jobs.</w:t>
+        <w:t>approving</w:t>
+      </w:r>
+      <w:proofErr w:type="gramEnd"/>
+      <w:r>
+        <w:rPr>
+          <w:rFonts w:ascii="Calibri" w:eastAsia="Calibri" w:hAnsi="Calibri" w:cs="Calibri"/>
+        </w:rPr>
+        <w:t xml:space="preserve"> or rejecting applications and recording the results in the system. Expecting the system to be a useful tool to simplify their jobs.</w:t>
       </w:r>
     </w:p>
     <w:p>
@@ -1707,25 +1767,91 @@
         <w:rPr>
           <w:rFonts w:ascii="Calibri" w:eastAsia="Calibri" w:hAnsi="Calibri" w:cs="Calibri"/>
         </w:rPr>
-        <w:t>George is a 18 year</w:t>
+        <w:t xml:space="preserve">George is </w:t>
       </w:r>
+      <w:proofErr w:type="gramStart"/>
       <w:r>
         <w:rPr>
           <w:rFonts w:ascii="Calibri" w:eastAsia="Calibri" w:hAnsi="Calibri" w:cs="Calibri"/>
         </w:rPr>
-        <w:t>s old student that just received a car for his birthday. He wants to use this car but first he has to get his driver's license. His parents guide them in the process of collecting the information and make the payments in the bank so the next step is to ing</w:t>
+        <w:t>a</w:t>
       </w:r>
+      <w:proofErr w:type="gramEnd"/>
       <w:r>
         <w:rPr>
           <w:rFonts w:ascii="Calibri" w:eastAsia="Calibri" w:hAnsi="Calibri" w:cs="Calibri"/>
         </w:rPr>
-        <w:t>ress the Drivers License Management System and set an appointment for the trial. George ingress the Drivers License Management System and register with their personal data and then login to the home web page where he can select the option of making an appo</w:t>
+        <w:t xml:space="preserve"> 18 years old student that just received a car for his birthday. He wants to use this car but first he </w:t>
       </w:r>
+      <w:proofErr w:type="gramStart"/>
       <w:r>
         <w:rPr>
           <w:rFonts w:ascii="Calibri" w:eastAsia="Calibri" w:hAnsi="Calibri" w:cs="Calibri"/>
         </w:rPr>
-        <w:t xml:space="preserve">intment and see the confirmation. The day of the appointment George goes to the trial center and a Staff will record his performance in the test and register the test result. </w:t>
+        <w:t>has to</w:t>
+      </w:r>
+      <w:proofErr w:type="gramEnd"/>
+      <w:r>
+        <w:rPr>
+          <w:rFonts w:ascii="Calibri" w:eastAsia="Calibri" w:hAnsi="Calibri" w:cs="Calibri"/>
+        </w:rPr>
+        <w:t xml:space="preserve"> get his driver's license. His </w:t>
+      </w:r>
+      <w:proofErr w:type="spellStart"/>
+      <w:r>
+        <w:rPr>
+          <w:rFonts w:ascii="Calibri" w:eastAsia="Calibri" w:hAnsi="Calibri" w:cs="Calibri"/>
+        </w:rPr>
+        <w:t>parents</w:t>
+      </w:r>
+      <w:proofErr w:type="spellEnd"/>
+      <w:r>
+        <w:rPr>
+          <w:rFonts w:ascii="Calibri" w:eastAsia="Calibri" w:hAnsi="Calibri" w:cs="Calibri"/>
+        </w:rPr>
+        <w:t xml:space="preserve"> guide them in the process of collecting the information and make the payments in the </w:t>
+      </w:r>
+      <w:proofErr w:type="gramStart"/>
+      <w:r>
+        <w:rPr>
+          <w:rFonts w:ascii="Calibri" w:eastAsia="Calibri" w:hAnsi="Calibri" w:cs="Calibri"/>
+        </w:rPr>
+        <w:t>bank</w:t>
+      </w:r>
+      <w:proofErr w:type="gramEnd"/>
+      <w:r>
+        <w:rPr>
+          <w:rFonts w:ascii="Calibri" w:eastAsia="Calibri" w:hAnsi="Calibri" w:cs="Calibri"/>
+        </w:rPr>
+        <w:t xml:space="preserve"> so the next step is to ingress the </w:t>
+      </w:r>
+      <w:proofErr w:type="spellStart"/>
+      <w:r>
+        <w:rPr>
+          <w:rFonts w:ascii="Calibri" w:eastAsia="Calibri" w:hAnsi="Calibri" w:cs="Calibri"/>
+        </w:rPr>
+        <w:t>Drivers</w:t>
+      </w:r>
+      <w:proofErr w:type="spellEnd"/>
+      <w:r>
+        <w:rPr>
+          <w:rFonts w:ascii="Calibri" w:eastAsia="Calibri" w:hAnsi="Calibri" w:cs="Calibri"/>
+        </w:rPr>
+        <w:t xml:space="preserve"> License Management System and set an appointment for the trial. George ingress the </w:t>
+      </w:r>
+      <w:proofErr w:type="spellStart"/>
+      <w:r>
+        <w:rPr>
+          <w:rFonts w:ascii="Calibri" w:eastAsia="Calibri" w:hAnsi="Calibri" w:cs="Calibri"/>
+        </w:rPr>
+        <w:t>Drivers</w:t>
+      </w:r>
+      <w:proofErr w:type="spellEnd"/>
+      <w:r>
+        <w:rPr>
+          <w:rFonts w:ascii="Calibri" w:eastAsia="Calibri" w:hAnsi="Calibri" w:cs="Calibri"/>
+        </w:rPr>
+        <w:t xml:space="preserve"> License Management System and register with their personal data and then login to the home web page where he can select the option of making an appointment and see the confirmation. The day of the appointment George goes to the trial center and a Staff will record his performance in the test and register the test result. </w:t>
       </w:r>
     </w:p>
     <w:p>
@@ -1847,16 +1973,111 @@
     </w:p>
     <w:p>
       <w:pPr>
+        <w:rPr>
+          <w:rFonts w:ascii="Calibri" w:eastAsia="Calibri" w:hAnsi="Calibri" w:cs="Calibri"/>
+        </w:rPr>
+      </w:pPr>
+    </w:p>
+    <w:p>
+      <w:pPr>
         <w:spacing w:line="240" w:lineRule="auto"/>
         <w:rPr>
           <w:rFonts w:ascii="Calibri" w:eastAsia="Calibri" w:hAnsi="Calibri" w:cs="Calibri"/>
         </w:rPr>
       </w:pPr>
+    </w:p>
+    <w:p>
+      <w:pPr>
+        <w:spacing w:line="240" w:lineRule="auto"/>
+        <w:rPr>
+          <w:rFonts w:ascii="Calibri" w:eastAsia="Calibri" w:hAnsi="Calibri" w:cs="Calibri"/>
+        </w:rPr>
+      </w:pPr>
+    </w:p>
+    <w:p>
+      <w:pPr>
+        <w:pStyle w:val="ListParagraph"/>
+        <w:numPr>
+          <w:ilvl w:val="0"/>
+          <w:numId w:val="16"/>
+        </w:numPr>
+        <w:spacing w:line="240" w:lineRule="auto"/>
+        <w:rPr>
+          <w:rFonts w:ascii="Calibri" w:eastAsia="Calibri" w:hAnsi="Calibri" w:cs="Calibri"/>
+        </w:rPr>
+      </w:pPr>
       <w:r>
         <w:rPr>
           <w:rFonts w:ascii="Calibri" w:eastAsia="Calibri" w:hAnsi="Calibri" w:cs="Calibri"/>
         </w:rPr>
-        <w:br w:type="page"/>
+        <w:lastRenderedPageBreak/>
+        <w:drawing>
+          <wp:anchor distT="0" distB="0" distL="114300" distR="114300" simplePos="0" relativeHeight="251659264" behindDoc="0" locked="0" layoutInCell="1" allowOverlap="1" wp14:anchorId="4F59E134" wp14:editId="33ACAA57">
+            <wp:simplePos x="0" y="0"/>
+            <wp:positionH relativeFrom="column">
+              <wp:posOffset>-287020</wp:posOffset>
+            </wp:positionH>
+            <wp:positionV relativeFrom="paragraph">
+              <wp:posOffset>200025</wp:posOffset>
+            </wp:positionV>
+            <wp:extent cx="6196965" cy="8591550"/>
+            <wp:effectExtent l="0" t="0" r="0" b="0"/>
+            <wp:wrapTopAndBottom/>
+            <wp:docPr id="4" name="Picture 4"/>
+            <wp:cNvGraphicFramePr>
+              <a:graphicFrameLocks xmlns:a="http://schemas.openxmlformats.org/drawingml/2006/main" noChangeAspect="1"/>
+            </wp:cNvGraphicFramePr>
+            <a:graphic xmlns:a="http://schemas.openxmlformats.org/drawingml/2006/main">
+              <a:graphicData uri="http://schemas.openxmlformats.org/drawingml/2006/picture">
+                <pic:pic xmlns:pic="http://schemas.openxmlformats.org/drawingml/2006/picture">
+                  <pic:nvPicPr>
+                    <pic:cNvPr id="1" name=""/>
+                    <pic:cNvPicPr/>
+                  </pic:nvPicPr>
+                  <pic:blipFill>
+                    <a:blip r:embed="rId10">
+                      <a:extLst>
+                        <a:ext uri="{28A0092B-C50C-407E-A947-70E740481C1C}">
+                          <a14:useLocalDpi xmlns:a14="http://schemas.microsoft.com/office/drawing/2010/main" val="0"/>
+                        </a:ext>
+                      </a:extLst>
+                    </a:blip>
+                    <a:stretch>
+                      <a:fillRect/>
+                    </a:stretch>
+                  </pic:blipFill>
+                  <pic:spPr>
+                    <a:xfrm>
+                      <a:off x="0" y="0"/>
+                      <a:ext cx="6196965" cy="8591550"/>
+                    </a:xfrm>
+                    <a:prstGeom prst="rect">
+                      <a:avLst/>
+                    </a:prstGeom>
+                  </pic:spPr>
+                </pic:pic>
+              </a:graphicData>
+            </a:graphic>
+            <wp14:sizeRelH relativeFrom="margin">
+              <wp14:pctWidth>0</wp14:pctWidth>
+            </wp14:sizeRelH>
+            <wp14:sizeRelV relativeFrom="margin">
+              <wp14:pctHeight>0</wp14:pctHeight>
+            </wp14:sizeRelV>
+          </wp:anchor>
+        </w:drawing>
+      </w:r>
+      <w:r>
+        <w:rPr>
+          <w:rFonts w:ascii="Calibri" w:eastAsia="Calibri" w:hAnsi="Calibri" w:cs="Calibri"/>
+        </w:rPr>
+        <w:t xml:space="preserve"> </w:t>
+      </w:r>
+      <w:r>
+        <w:rPr>
+          <w:rFonts w:ascii="Calibri" w:eastAsia="Calibri" w:hAnsi="Calibri" w:cs="Calibri"/>
+        </w:rPr>
+        <w:t>Storyboard:</w:t>
       </w:r>
     </w:p>
     <w:p>
@@ -1868,9 +2089,31 @@
     </w:p>
     <w:p>
       <w:pPr>
+        <w:rPr>
+          <w:rFonts w:ascii="Calibri" w:eastAsia="Calibri" w:hAnsi="Calibri" w:cs="Calibri"/>
+        </w:rPr>
+      </w:pPr>
+    </w:p>
+    <w:p>
+      <w:pPr>
+        <w:rPr>
+          <w:rFonts w:ascii="Calibri" w:eastAsia="Calibri" w:hAnsi="Calibri" w:cs="Calibri"/>
+        </w:rPr>
+      </w:pPr>
+    </w:p>
+    <w:p>
+      <w:pPr>
+        <w:rPr>
+          <w:rFonts w:ascii="Calibri" w:eastAsia="Calibri" w:hAnsi="Calibri" w:cs="Calibri"/>
+        </w:rPr>
+      </w:pPr>
+    </w:p>
+    <w:p>
+      <w:pPr>
+        <w:pStyle w:val="ListParagraph"/>
         <w:numPr>
-          <w:ilvl w:val="2"/>
-          <w:numId w:val="5"/>
+          <w:ilvl w:val="0"/>
+          <w:numId w:val="16"/>
         </w:numPr>
         <w:rPr>
           <w:rFonts w:ascii="Calibri" w:eastAsia="Calibri" w:hAnsi="Calibri" w:cs="Calibri"/>
@@ -1880,13 +2123,7 @@
         <w:rPr>
           <w:rFonts w:ascii="Calibri" w:eastAsia="Calibri" w:hAnsi="Calibri" w:cs="Calibri"/>
         </w:rPr>
-        <w:t>Mockups</w:t>
-      </w:r>
-      <w:r>
-        <w:rPr>
-          <w:rFonts w:ascii="Calibri" w:eastAsia="Calibri" w:hAnsi="Calibri" w:cs="Calibri"/>
-        </w:rPr>
-        <w:t xml:space="preserve"> for the applicant: </w:t>
+        <w:t xml:space="preserve">Mockups for the applicant: </w:t>
       </w:r>
     </w:p>
     <w:p>
@@ -1898,6 +2135,7 @@
       <w:r>
         <w:rPr>
           <w:rFonts w:ascii="Calibri" w:eastAsia="Calibri" w:hAnsi="Calibri" w:cs="Calibri"/>
+          <w:noProof/>
         </w:rPr>
         <w:drawing>
           <wp:anchor distT="0" distB="0" distL="114300" distR="114300" simplePos="0" relativeHeight="251658240" behindDoc="0" locked="0" layoutInCell="1" allowOverlap="1" wp14:anchorId="6A11C0E0" wp14:editId="4BE72AC2">
@@ -1923,7 +2161,7 @@
                     <pic:cNvPicPr/>
                   </pic:nvPicPr>
                   <pic:blipFill>
-                    <a:blip r:embed="rId10" cstate="print">
+                    <a:blip r:embed="rId11" cstate="print">
                       <a:extLst>
                         <a:ext uri="{28A0092B-C50C-407E-A947-70E740481C1C}">
                           <a14:useLocalDpi xmlns:a14="http://schemas.microsoft.com/office/drawing/2010/main" val="0"/>
@@ -1980,14 +2218,7 @@
         <w:rPr>
           <w:rFonts w:ascii="Calibri" w:eastAsia="Calibri" w:hAnsi="Calibri" w:cs="Calibri"/>
         </w:rPr>
-        <w:lastRenderedPageBreak/>
-        <w:t>Mockups</w:t>
-      </w:r>
-      <w:r>
-        <w:rPr>
-          <w:rFonts w:ascii="Calibri" w:eastAsia="Calibri" w:hAnsi="Calibri" w:cs="Calibri"/>
-        </w:rPr>
-        <w:t xml:space="preserve"> for Staff: </w:t>
+        <w:t xml:space="preserve">Mockups for Staff: </w:t>
       </w:r>
     </w:p>
     <w:p/>
@@ -2001,6 +2232,9 @@
         </w:rPr>
       </w:pPr>
       <w:r>
+        <w:rPr>
+          <w:noProof/>
+        </w:rPr>
         <w:drawing>
           <wp:inline distT="0" distB="0" distL="0" distR="0" wp14:anchorId="4CF34691" wp14:editId="6F889F54">
             <wp:extent cx="5731510" cy="3350260"/>
@@ -2017,7 +2251,7 @@
                     <pic:cNvPicPr/>
                   </pic:nvPicPr>
                   <pic:blipFill>
-                    <a:blip r:embed="rId11"/>
+                    <a:blip r:embed="rId12"/>
                     <a:stretch>
                       <a:fillRect/>
                     </a:stretch>
@@ -2080,19 +2314,7 @@
         <w:rPr>
           <w:i/>
         </w:rPr>
-        <w:t xml:space="preserve">&lt;Describe any design decisions and/or strategies that affect the overall organization of the system and its higher-level structures. These strategies should </w:t>
-      </w:r>
-      <w:r>
-        <w:rPr>
-          <w:i/>
-        </w:rPr>
-        <w:t xml:space="preserve">provide insight into the key abstractions and mechanisms used in the system architecture. Describe the reasoning employed for each decision and/or strategy (referring to previously stated design goals and principles) and how any design goals or priorities </w:t>
-      </w:r>
-      <w:r>
-        <w:rPr>
-          <w:i/>
-        </w:rPr>
-        <w:t>were balanced or traded-off. Such decisions might concern (but are not limited to) things like the following:</w:t>
+        <w:t>&lt;Describe any design decisions and/or strategies that affect the overall organization of the system and its higher-level structures. These strategies should provide insight into the key abstractions and mechanisms used in the system architecture. Describe the reasoning employed for each decision and/or strategy (referring to previously stated design goals and principles) and how any design goals or priorities were balanced or traded-off. Such decisions might concern (but are not limited to) things like the following:</w:t>
       </w:r>
     </w:p>
     <w:p>
@@ -2164,16 +2386,7 @@
           <w:color w:val="000000"/>
           <w:szCs w:val="24"/>
         </w:rPr>
-        <w:t>Reuse of existing software components to implement variou</w:t>
-      </w:r>
-      <w:r>
-        <w:rPr>
-          <w:rFonts w:eastAsia="Times" w:cs="Times"/>
-          <w:i/>
-          <w:color w:val="000000"/>
-          <w:szCs w:val="24"/>
-        </w:rPr>
-        <w:t>s parts/features of the system</w:t>
+        <w:t>Reuse of existing software components to implement various parts/features of the system</w:t>
       </w:r>
     </w:p>
     <w:p>
@@ -2198,6 +2411,7 @@
           <w:szCs w:val="24"/>
         </w:rPr>
       </w:pPr>
+      <w:proofErr w:type="gramStart"/>
       <w:r>
         <w:rPr>
           <w:rFonts w:eastAsia="Times" w:cs="Times"/>
@@ -2205,7 +2419,17 @@
           <w:color w:val="000000"/>
           <w:szCs w:val="24"/>
         </w:rPr>
-        <w:t>Future plans for extending or enhancing the software</w:t>
+        <w:t>Future plans</w:t>
+      </w:r>
+      <w:proofErr w:type="gramEnd"/>
+      <w:r>
+        <w:rPr>
+          <w:rFonts w:eastAsia="Times" w:cs="Times"/>
+          <w:i/>
+          <w:color w:val="000000"/>
+          <w:szCs w:val="24"/>
+        </w:rPr>
+        <w:t xml:space="preserve"> for extending or enhancing the software</w:t>
       </w:r>
     </w:p>
     <w:p>
@@ -2547,19 +2771,7 @@
         <w:rPr>
           <w:i/>
         </w:rPr>
-        <w:t>Each significant strateg</w:t>
-      </w:r>
-      <w:r>
-        <w:rPr>
-          <w:i/>
-        </w:rPr>
-        <w:t>y employed should be discussed in its own subsection, or (if it is complex enough) in a separate design document (with an appropriate reference here of course). Make sure that when describing a design decision that you also discuss any other significant al</w:t>
-      </w:r>
-      <w:r>
-        <w:rPr>
-          <w:i/>
-        </w:rPr>
-        <w:t>ternatives that were considered, and your reasons for rejecting them (as well as your reasons for accepting the alternative you finally chose). Sometimes it may be most effective to employ the "pattern format" for describing a strategy.&gt;</w:t>
+        <w:t>Each significant strategy employed should be discussed in its own subsection, or (if it is complex enough) in a separate design document (with an appropriate reference here of course). Make sure that when describing a design decision that you also discuss any other significant alternatives that were considered, and your reasons for rejecting them (as well as your reasons for accepting the alternative you finally chose). Sometimes it may be most effective to employ the "pattern format" for describing a strategy.&gt;</w:t>
       </w:r>
     </w:p>
     <w:p>
@@ -2582,10 +2794,7 @@
       <w:bookmarkEnd w:id="8"/>
       <w:r>
         <w:lastRenderedPageBreak/>
-        <w:t>System Architect</w:t>
-      </w:r>
-      <w:r>
-        <w:t>ure</w:t>
+        <w:t>System Architecture</w:t>
       </w:r>
     </w:p>
     <w:p>
@@ -12070,13 +12279,7 @@
         <w:rPr>
           <w:i/>
         </w:rPr>
-        <w:t>&lt;Most components described in the System Architecture section will require a more detailed discussion. Other lower-level components and subcomponents may need to be described as we</w:t>
-      </w:r>
-      <w:r>
-        <w:rPr>
-          <w:i/>
-        </w:rPr>
-        <w:t>ll. Each subsection of this section will refer to or contain a detailed description of a system software component. The discussion provided should cover the following software component attributes:</w:t>
+        <w:t>&lt;Most components described in the System Architecture section will require a more detailed discussion. Other lower-level components and subcomponents may need to be described as well. Each subsection of this section will refer to or contain a detailed description of a system software component. The discussion provided should cover the following software component attributes:</w:t>
       </w:r>
     </w:p>
     <w:p>
@@ -12266,7 +12469,21 @@
         <w:rPr>
           <w:i/>
         </w:rPr>
-        <w:t>A class diagram showing all of the above with some description should suffice.</w:t>
+        <w:t xml:space="preserve">A class diagram showing </w:t>
+      </w:r>
+      <w:proofErr w:type="gramStart"/>
+      <w:r>
+        <w:rPr>
+          <w:i/>
+        </w:rPr>
+        <w:t>all of</w:t>
+      </w:r>
+      <w:proofErr w:type="gramEnd"/>
+      <w:r>
+        <w:rPr>
+          <w:i/>
+        </w:rPr>
+        <w:t xml:space="preserve"> the above with some description should suffice.</w:t>
       </w:r>
       <w:r>
         <w:rPr>
@@ -12321,15 +12538,7 @@
           <w:color w:val="4D5156"/>
           <w:highlight w:val="white"/>
         </w:rPr>
-        <w:t>Django - Django is a free and open-source, Python -based web framework that follo</w:t>
-      </w:r>
-      <w:r>
-        <w:rPr>
-          <w:rFonts w:ascii="Calibri" w:eastAsia="Calibri" w:hAnsi="Calibri" w:cs="Calibri"/>
-          <w:color w:val="4D5156"/>
-          <w:highlight w:val="white"/>
-        </w:rPr>
-        <w:t>ws the model–view–Template (MVT) architectural pattern.</w:t>
+        <w:t>Django - Django is a free and open-source, Python -based web framework that follows the model–view–Template (MVT) architectural pattern.</w:t>
       </w:r>
     </w:p>
     <w:p>
@@ -12381,11 +12590,11 @@
     </w:p>
     <w:p/>
     <w:sectPr>
-      <w:headerReference w:type="default" r:id="rId12"/>
-      <w:footerReference w:type="even" r:id="rId13"/>
-      <w:footerReference w:type="default" r:id="rId14"/>
-      <w:headerReference w:type="first" r:id="rId15"/>
-      <w:footerReference w:type="first" r:id="rId16"/>
+      <w:headerReference w:type="default" r:id="rId13"/>
+      <w:footerReference w:type="even" r:id="rId14"/>
+      <w:footerReference w:type="default" r:id="rId15"/>
+      <w:headerReference w:type="first" r:id="rId16"/>
+      <w:footerReference w:type="first" r:id="rId17"/>
       <w:pgSz w:w="11906" w:h="16838"/>
       <w:pgMar w:top="1440" w:right="1440" w:bottom="1440" w:left="1440" w:header="708" w:footer="708" w:gutter="0"/>
       <w:pgNumType w:start="1"/>
@@ -12513,8 +12722,7 @@
               <v:stroke joinstyle="miter"/>
               <v:path gradientshapeok="t" o:connecttype="rect"/>
             </v:shapetype>
-            <v:shape id="Text Box 47" o:spid="_x0000_s1159" type="#_x0000_t202" alt="Juniper Business Use Only" style="position:absolute;margin-left:0;margin-top:.05pt;width:34.95pt;height:34.95pt;z-index:251660288;visibility:visible;mso-wrap-style:none;mso-wrap-distance-left:0;mso-wrap-distance-top:0;mso-wrap-distance-right:0;mso-wrap-distance-bottom:0;mso-position-horizontal:center;mso-position-horizontal-relative:text;mso-position-vertical:absolute;mso-position-vertical-relative:text;v-text-anchor:top" o:gfxdata="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" filled="f" stroked="f">
-              <v:fill o:detectmouseclick="t"/>
+            <v:shape id="Text Box 47" o:spid="_x0000_s1159" type="#_x0000_t202" alt="Juniper Business Use Only" style="position:absolute;margin-left:0;margin-top:.05pt;width:34.95pt;height:34.95pt;z-index:251660288;visibility:visible;mso-wrap-style:none;mso-wrap-distance-left:0;mso-wrap-distance-top:0;mso-wrap-distance-right:0;mso-wrap-distance-bottom:0;mso-position-horizontal:center;mso-position-horizontal-relative:text;mso-position-vertical:absolute;mso-position-vertical-relative:text;v-text-anchor:top" o:gfxdata="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" filled="f" stroked="f">
               <v:textbox style="mso-fit-shape-to-text:t" inset="0,0,0,0">
                 <w:txbxContent>
                   <w:p>
@@ -12573,128 +12781,6 @@
         <w:szCs w:val="24"/>
       </w:rPr>
     </w:pPr>
-    <w:r>
-      <w:rPr>
-        <w:rFonts w:eastAsia="Times" w:cs="Times"/>
-        <w:noProof/>
-        <w:color w:val="000000"/>
-        <w:szCs w:val="24"/>
-      </w:rPr>
-      <mc:AlternateContent>
-        <mc:Choice Requires="wps">
-          <w:drawing>
-            <wp:anchor distT="0" distB="0" distL="0" distR="0" simplePos="0" relativeHeight="251661312" behindDoc="0" locked="0" layoutInCell="1" allowOverlap="1" wp14:anchorId="0980CCCC" wp14:editId="4A4A24E3">
-              <wp:simplePos x="914400" y="9896475"/>
-              <wp:positionH relativeFrom="column">
-                <wp:align>center</wp:align>
-              </wp:positionH>
-              <wp:positionV relativeFrom="paragraph">
-                <wp:posOffset>635</wp:posOffset>
-              </wp:positionV>
-              <wp:extent cx="443865" cy="443865"/>
-              <wp:effectExtent l="0" t="0" r="14605" b="0"/>
-              <wp:wrapSquare wrapText="bothSides"/>
-              <wp:docPr id="51" name="Text Box 51" descr="Juniper Business Use Only">
-                <a:extLst xmlns:a="http://schemas.openxmlformats.org/drawingml/2006/main">
-                  <a:ext uri="{5AE41FA2-C0FF-4470-9BD4-5FADCA87CBE2}">
-                    <aclsh:classification xmlns:aclsh="http://schemas.microsoft.com/office/drawing/2020/classificationShape" classificationOutcomeType="ftr"/>
-                  </a:ext>
-                </a:extLst>
-              </wp:docPr>
-              <wp:cNvGraphicFramePr/>
-              <a:graphic xmlns:a="http://schemas.openxmlformats.org/drawingml/2006/main">
-                <a:graphicData uri="http://schemas.microsoft.com/office/word/2010/wordprocessingShape">
-                  <wps:wsp>
-                    <wps:cNvSpPr txBox="1"/>
-                    <wps:spPr>
-                      <a:xfrm>
-                        <a:off x="0" y="0"/>
-                        <a:ext cx="443865" cy="443865"/>
-                      </a:xfrm>
-                      <a:prstGeom prst="rect">
-                        <a:avLst/>
-                      </a:prstGeom>
-                      <a:noFill/>
-                      <a:ln>
-                        <a:noFill/>
-                      </a:ln>
-                    </wps:spPr>
-                    <wps:txbx>
-                      <w:txbxContent>
-                        <w:p>
-                          <w:pPr>
-                            <w:rPr>
-                              <w:rFonts w:ascii="Calibri" w:eastAsia="Calibri" w:hAnsi="Calibri" w:cs="Calibri"/>
-                              <w:noProof/>
-                              <w:color w:val="000000"/>
-                              <w:sz w:val="14"/>
-                              <w:szCs w:val="14"/>
-                            </w:rPr>
-                          </w:pPr>
-                          <w:r>
-                            <w:rPr>
-                              <w:rFonts w:ascii="Calibri" w:eastAsia="Calibri" w:hAnsi="Calibri" w:cs="Calibri"/>
-                              <w:noProof/>
-                              <w:color w:val="000000"/>
-                              <w:sz w:val="14"/>
-                              <w:szCs w:val="14"/>
-                            </w:rPr>
-                            <w:t>Juniper Business Use Only</w:t>
-                          </w:r>
-                        </w:p>
-                      </w:txbxContent>
-                    </wps:txbx>
-                    <wps:bodyPr rot="0" spcFirstLastPara="0" vertOverflow="overflow" horzOverflow="overflow" vert="horz" wrap="none" lIns="0" tIns="0" rIns="0" bIns="0" numCol="1" spcCol="0" rtlCol="0" fromWordArt="0" anchor="t" anchorCtr="0" forceAA="0" compatLnSpc="1">
-                      <a:prstTxWarp prst="textNoShape">
-                        <a:avLst/>
-                      </a:prstTxWarp>
-                      <a:spAutoFit/>
-                    </wps:bodyPr>
-                  </wps:wsp>
-                </a:graphicData>
-              </a:graphic>
-            </wp:anchor>
-          </w:drawing>
-        </mc:Choice>
-        <mc:Fallback>
-          <w:pict>
-            <v:shapetype w14:anchorId="0980CCCC" id="_x0000_t202" coordsize="21600,21600" o:spt="202" path="m,l,21600r21600,l21600,xe">
-              <v:stroke joinstyle="miter"/>
-              <v:path gradientshapeok="t" o:connecttype="rect"/>
-            </v:shapetype>
-            <v:shape id="Text Box 51" o:spid="_x0000_s1160" type="#_x0000_t202" alt="Juniper Business Use Only" style="position:absolute;left:0;text-align:left;margin-left:0;margin-top:.05pt;width:34.95pt;height:34.95pt;z-index:251661312;visibility:visible;mso-wrap-style:none;mso-wrap-distance-left:0;mso-wrap-distance-top:0;mso-wrap-distance-right:0;mso-wrap-distance-bottom:0;mso-position-horizontal:center;mso-position-horizontal-relative:text;mso-position-vertical:absolute;mso-position-vertical-relative:text;v-text-anchor:top" o:gfxdata="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" filled="f" stroked="f">
-              <v:fill o:detectmouseclick="t"/>
-              <v:textbox style="mso-fit-shape-to-text:t" inset="0,0,0,0">
-                <w:txbxContent>
-                  <w:p>
-                    <w:pPr>
-                      <w:rPr>
-                        <w:rFonts w:ascii="Calibri" w:eastAsia="Calibri" w:hAnsi="Calibri" w:cs="Calibri"/>
-                        <w:noProof/>
-                        <w:color w:val="000000"/>
-                        <w:sz w:val="14"/>
-                        <w:szCs w:val="14"/>
-                      </w:rPr>
-                    </w:pPr>
-                    <w:r>
-                      <w:rPr>
-                        <w:rFonts w:ascii="Calibri" w:eastAsia="Calibri" w:hAnsi="Calibri" w:cs="Calibri"/>
-                        <w:noProof/>
-                        <w:color w:val="000000"/>
-                        <w:sz w:val="14"/>
-                        <w:szCs w:val="14"/>
-                      </w:rPr>
-                      <w:t>Juniper Business Use Only</w:t>
-                    </w:r>
-                  </w:p>
-                </w:txbxContent>
-              </v:textbox>
-              <w10:wrap type="square"/>
-            </v:shape>
-          </w:pict>
-        </mc:Fallback>
-      </mc:AlternateContent>
-    </w:r>
     <w:r>
       <w:rPr>
         <w:rFonts w:eastAsia="Times" w:cs="Times"/>
@@ -12920,8 +13006,7 @@
               <v:stroke joinstyle="miter"/>
               <v:path gradientshapeok="t" o:connecttype="rect"/>
             </v:shapetype>
-            <v:shape id="Text Box 43" o:spid="_x0000_s1161" type="#_x0000_t202" alt="Juniper Business Use Only" style="position:absolute;margin-left:0;margin-top:.05pt;width:34.95pt;height:34.95pt;z-index:251659264;visibility:visible;mso-wrap-style:none;mso-wrap-distance-left:0;mso-wrap-distance-top:0;mso-wrap-distance-right:0;mso-wrap-distance-bottom:0;mso-position-horizontal:center;mso-position-horizontal-relative:text;mso-position-vertical:absolute;mso-position-vertical-relative:text;v-text-anchor:top" o:gfxdata="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" filled="f" stroked="f">
-              <v:fill o:detectmouseclick="t"/>
+            <v:shape id="Text Box 43" o:spid="_x0000_s1160" type="#_x0000_t202" alt="Juniper Business Use Only" style="position:absolute;margin-left:0;margin-top:.05pt;width:34.95pt;height:34.95pt;z-index:251659264;visibility:visible;mso-wrap-style:none;mso-wrap-distance-left:0;mso-wrap-distance-top:0;mso-wrap-distance-right:0;mso-wrap-distance-bottom:0;mso-position-horizontal:center;mso-position-horizontal-relative:text;mso-position-vertical:absolute;mso-position-vertical-relative:text;v-text-anchor:top" o:gfxdata="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" filled="f" stroked="f">
               <v:textbox style="mso-fit-shape-to-text:t" inset="0,0,0,0">
                 <w:txbxContent>
                   <w:p>
@@ -13037,16 +13122,7 @@
         <w:sz w:val="34"/>
         <w:szCs w:val="34"/>
       </w:rPr>
-      <w:t xml:space="preserve">Software </w:t>
-    </w:r>
-    <w:r>
-      <w:rPr>
-        <w:b/>
-        <w:color w:val="E66914"/>
-        <w:sz w:val="34"/>
-        <w:szCs w:val="34"/>
-      </w:rPr>
-      <w:t>Engineering Principles – SEP401</w:t>
+      <w:t>Software Engineering Principles – SEP401</w:t>
     </w:r>
     <w:r>
       <w:rPr>
@@ -13124,6 +13200,119 @@
 <file path=word/numbering.xml><?xml version="1.0" encoding="utf-8"?>
 <w:numbering xmlns:wpc="http://schemas.microsoft.com/office/word/2010/wordprocessingCanvas" xmlns:cx="http://schemas.microsoft.com/office/drawing/2014/chartex" xmlns:cx1="http://schemas.microsoft.com/office/drawing/2015/9/8/chartex" xmlns:cx2="http://schemas.microsoft.com/office/drawing/2015/10/21/chartex" xmlns:cx3="http://schemas.microsoft.com/office/drawing/2016/5/9/chartex" xmlns:cx4="http://schemas.microsoft.com/office/drawing/2016/5/10/chartex" xmlns:cx5="http://schemas.microsoft.com/office/drawing/2016/5/11/chartex" xmlns:cx6="http://schemas.microsoft.com/office/drawing/2016/5/12/chartex" xmlns:cx7="http://schemas.microsoft.com/office/drawing/2016/5/13/chartex" xmlns:cx8="http://schemas.microsoft.com/office/drawing/2016/5/14/chartex" xmlns:mc="http://schemas.openxmlformats.org/markup-compatibility/2006" xmlns:aink="http://schemas.microsoft.com/office/drawing/2016/ink" xmlns:am3d="http://schemas.microsoft.com/office/drawing/2017/model3d" xmlns:o="urn:schemas-microsoft-com:office:office" xmlns:oel="http://schemas.microsoft.com/office/2019/extlst" xmlns:r="http://schemas.openxmlformats.org/officeDocument/2006/relationships" xmlns:m="http://schemas.openxmlformats.org/officeDocument/2006/math" xmlns:v="urn:schemas-microsoft-com:vml" xmlns:wp14="http://schemas.microsoft.com/office/word/2010/wordprocessingDrawing" xmlns:wp="http://schemas.openxmlformats.org/drawingml/2006/wordprocessingDrawing" xmlns:w10="urn:schemas-microsoft-com:office:word" xmlns:w="http://schemas.openxmlformats.org/wordprocessingml/2006/main" xmlns:w14="http://schemas.microsoft.com/office/word/2010/wordml" xmlns:w15="http://schemas.microsoft.com/office/word/2012/wordml" xmlns:w16cex="http://schemas.microsoft.com/office/word/2018/wordml/cex" xmlns:w16cid="http://schemas.microsoft.com/office/word/2016/wordml/cid" xmlns:w16="http://schemas.microsoft.com/office/word/2018/wordml" xmlns:w16sdtdh="http://schemas.microsoft.com/office/word/2020/wordml/sdtdatahash" xmlns:w16se="http://schemas.microsoft.com/office/word/2015/wordml/symex" xmlns:wpg="http://schemas.microsoft.com/office/word/2010/wordprocessingGroup" xmlns:wpi="http://schemas.microsoft.com/office/word/2010/wordprocessingInk" xmlns:wne="http://schemas.microsoft.com/office/word/2006/wordml" xmlns:wps="http://schemas.microsoft.com/office/word/2010/wordprocessingShape" mc:Ignorable="w14 w15 w16se w16cid w16 w16cex w16sdtdh wp14">
   <w:abstractNum w:abstractNumId="0" w15:restartNumberingAfterBreak="0">
+    <w:nsid w:val="006012B1"/>
+    <w:multiLevelType w:val="hybridMultilevel"/>
+    <w:tmpl w:val="7D3A9CF4"/>
+    <w:lvl w:ilvl="0" w:tplc="2C0A0001">
+      <w:start w:val="1"/>
+      <w:numFmt w:val="bullet"/>
+      <w:lvlText w:val=""/>
+      <w:lvlJc w:val="left"/>
+      <w:pPr>
+        <w:ind w:left="720" w:hanging="360"/>
+      </w:pPr>
+      <w:rPr>
+        <w:rFonts w:ascii="Symbol" w:hAnsi="Symbol" w:hint="default"/>
+      </w:rPr>
+    </w:lvl>
+    <w:lvl w:ilvl="1" w:tplc="2C0A0003" w:tentative="1">
+      <w:start w:val="1"/>
+      <w:numFmt w:val="bullet"/>
+      <w:lvlText w:val="o"/>
+      <w:lvlJc w:val="left"/>
+      <w:pPr>
+        <w:ind w:left="1440" w:hanging="360"/>
+      </w:pPr>
+      <w:rPr>
+        <w:rFonts w:ascii="Courier New" w:hAnsi="Courier New" w:cs="Courier New" w:hint="default"/>
+      </w:rPr>
+    </w:lvl>
+    <w:lvl w:ilvl="2" w:tplc="2C0A0005" w:tentative="1">
+      <w:start w:val="1"/>
+      <w:numFmt w:val="bullet"/>
+      <w:lvlText w:val=""/>
+      <w:lvlJc w:val="left"/>
+      <w:pPr>
+        <w:ind w:left="2160" w:hanging="360"/>
+      </w:pPr>
+      <w:rPr>
+        <w:rFonts w:ascii="Wingdings" w:hAnsi="Wingdings" w:hint="default"/>
+      </w:rPr>
+    </w:lvl>
+    <w:lvl w:ilvl="3" w:tplc="2C0A0001" w:tentative="1">
+      <w:start w:val="1"/>
+      <w:numFmt w:val="bullet"/>
+      <w:lvlText w:val=""/>
+      <w:lvlJc w:val="left"/>
+      <w:pPr>
+        <w:ind w:left="2880" w:hanging="360"/>
+      </w:pPr>
+      <w:rPr>
+        <w:rFonts w:ascii="Symbol" w:hAnsi="Symbol" w:hint="default"/>
+      </w:rPr>
+    </w:lvl>
+    <w:lvl w:ilvl="4" w:tplc="2C0A0003" w:tentative="1">
+      <w:start w:val="1"/>
+      <w:numFmt w:val="bullet"/>
+      <w:lvlText w:val="o"/>
+      <w:lvlJc w:val="left"/>
+      <w:pPr>
+        <w:ind w:left="3600" w:hanging="360"/>
+      </w:pPr>
+      <w:rPr>
+        <w:rFonts w:ascii="Courier New" w:hAnsi="Courier New" w:cs="Courier New" w:hint="default"/>
+      </w:rPr>
+    </w:lvl>
+    <w:lvl w:ilvl="5" w:tplc="2C0A0005" w:tentative="1">
+      <w:start w:val="1"/>
+      <w:numFmt w:val="bullet"/>
+      <w:lvlText w:val=""/>
+      <w:lvlJc w:val="left"/>
+      <w:pPr>
+        <w:ind w:left="4320" w:hanging="360"/>
+      </w:pPr>
+      <w:rPr>
+        <w:rFonts w:ascii="Wingdings" w:hAnsi="Wingdings" w:hint="default"/>
+      </w:rPr>
+    </w:lvl>
+    <w:lvl w:ilvl="6" w:tplc="2C0A0001" w:tentative="1">
+      <w:start w:val="1"/>
+      <w:numFmt w:val="bullet"/>
+      <w:lvlText w:val=""/>
+      <w:lvlJc w:val="left"/>
+      <w:pPr>
+        <w:ind w:left="5040" w:hanging="360"/>
+      </w:pPr>
+      <w:rPr>
+        <w:rFonts w:ascii="Symbol" w:hAnsi="Symbol" w:hint="default"/>
+      </w:rPr>
+    </w:lvl>
+    <w:lvl w:ilvl="7" w:tplc="2C0A0003" w:tentative="1">
+      <w:start w:val="1"/>
+      <w:numFmt w:val="bullet"/>
+      <w:lvlText w:val="o"/>
+      <w:lvlJc w:val="left"/>
+      <w:pPr>
+        <w:ind w:left="5760" w:hanging="360"/>
+      </w:pPr>
+      <w:rPr>
+        <w:rFonts w:ascii="Courier New" w:hAnsi="Courier New" w:cs="Courier New" w:hint="default"/>
+      </w:rPr>
+    </w:lvl>
+    <w:lvl w:ilvl="8" w:tplc="2C0A0005" w:tentative="1">
+      <w:start w:val="1"/>
+      <w:numFmt w:val="bullet"/>
+      <w:lvlText w:val=""/>
+      <w:lvlJc w:val="left"/>
+      <w:pPr>
+        <w:ind w:left="6480" w:hanging="360"/>
+      </w:pPr>
+      <w:rPr>
+        <w:rFonts w:ascii="Wingdings" w:hAnsi="Wingdings" w:hint="default"/>
+      </w:rPr>
+    </w:lvl>
+  </w:abstractNum>
+  <w:abstractNum w:abstractNumId="1" w15:restartNumberingAfterBreak="0">
     <w:nsid w:val="01F23F0A"/>
     <w:multiLevelType w:val="hybridMultilevel"/>
     <w:tmpl w:val="33BAF08E"/>
@@ -13236,7 +13425,7 @@
       </w:rPr>
     </w:lvl>
   </w:abstractNum>
-  <w:abstractNum w:abstractNumId="1" w15:restartNumberingAfterBreak="0">
+  <w:abstractNum w:abstractNumId="2" w15:restartNumberingAfterBreak="0">
     <w:nsid w:val="067C7B9D"/>
     <w:multiLevelType w:val="multilevel"/>
     <w:tmpl w:val="F5E4CA2C"/>
@@ -13358,7 +13547,7 @@
       </w:rPr>
     </w:lvl>
   </w:abstractNum>
-  <w:abstractNum w:abstractNumId="2" w15:restartNumberingAfterBreak="0">
+  <w:abstractNum w:abstractNumId="3" w15:restartNumberingAfterBreak="0">
     <w:nsid w:val="0B6B34BB"/>
     <w:multiLevelType w:val="multilevel"/>
     <w:tmpl w:val="5FA012FE"/>
@@ -13480,7 +13669,7 @@
       </w:rPr>
     </w:lvl>
   </w:abstractNum>
-  <w:abstractNum w:abstractNumId="3" w15:restartNumberingAfterBreak="0">
+  <w:abstractNum w:abstractNumId="4" w15:restartNumberingAfterBreak="0">
     <w:nsid w:val="0D5B0590"/>
     <w:multiLevelType w:val="hybridMultilevel"/>
     <w:tmpl w:val="0898EF26"/>
@@ -13593,7 +13782,7 @@
       </w:rPr>
     </w:lvl>
   </w:abstractNum>
-  <w:abstractNum w:abstractNumId="4" w15:restartNumberingAfterBreak="0">
+  <w:abstractNum w:abstractNumId="5" w15:restartNumberingAfterBreak="0">
     <w:nsid w:val="0E5D3A33"/>
     <w:multiLevelType w:val="multilevel"/>
     <w:tmpl w:val="FE8A7A5C"/>
@@ -13706,7 +13895,7 @@
       </w:rPr>
     </w:lvl>
   </w:abstractNum>
-  <w:abstractNum w:abstractNumId="5" w15:restartNumberingAfterBreak="0">
+  <w:abstractNum w:abstractNumId="6" w15:restartNumberingAfterBreak="0">
     <w:nsid w:val="1A5D0CEC"/>
     <w:multiLevelType w:val="hybridMultilevel"/>
     <w:tmpl w:val="C45CA58E"/>
@@ -13792,7 +13981,7 @@
       </w:pPr>
     </w:lvl>
   </w:abstractNum>
-  <w:abstractNum w:abstractNumId="6" w15:restartNumberingAfterBreak="0">
+  <w:abstractNum w:abstractNumId="7" w15:restartNumberingAfterBreak="0">
     <w:nsid w:val="1ED50610"/>
     <w:multiLevelType w:val="hybridMultilevel"/>
     <w:tmpl w:val="7E867164"/>
@@ -13878,7 +14067,7 @@
       </w:pPr>
     </w:lvl>
   </w:abstractNum>
-  <w:abstractNum w:abstractNumId="7" w15:restartNumberingAfterBreak="0">
+  <w:abstractNum w:abstractNumId="8" w15:restartNumberingAfterBreak="0">
     <w:nsid w:val="206E50C2"/>
     <w:multiLevelType w:val="hybridMultilevel"/>
     <w:tmpl w:val="C2BEA31A"/>
@@ -13991,7 +14180,7 @@
       </w:rPr>
     </w:lvl>
   </w:abstractNum>
-  <w:abstractNum w:abstractNumId="8" w15:restartNumberingAfterBreak="0">
+  <w:abstractNum w:abstractNumId="9" w15:restartNumberingAfterBreak="0">
     <w:nsid w:val="28515307"/>
     <w:multiLevelType w:val="multilevel"/>
     <w:tmpl w:val="F53A3F32"/>
@@ -14113,7 +14302,7 @@
       </w:rPr>
     </w:lvl>
   </w:abstractNum>
-  <w:abstractNum w:abstractNumId="9" w15:restartNumberingAfterBreak="0">
+  <w:abstractNum w:abstractNumId="10" w15:restartNumberingAfterBreak="0">
     <w:nsid w:val="2E715F23"/>
     <w:multiLevelType w:val="hybridMultilevel"/>
     <w:tmpl w:val="235835FC"/>
@@ -14199,7 +14388,7 @@
       </w:pPr>
     </w:lvl>
   </w:abstractNum>
-  <w:abstractNum w:abstractNumId="10" w15:restartNumberingAfterBreak="0">
+  <w:abstractNum w:abstractNumId="11" w15:restartNumberingAfterBreak="0">
     <w:nsid w:val="3BE335CC"/>
     <w:multiLevelType w:val="multilevel"/>
     <w:tmpl w:val="3FA2916C"/>
@@ -14312,7 +14501,7 @@
       </w:rPr>
     </w:lvl>
   </w:abstractNum>
-  <w:abstractNum w:abstractNumId="11" w15:restartNumberingAfterBreak="0">
+  <w:abstractNum w:abstractNumId="12" w15:restartNumberingAfterBreak="0">
     <w:nsid w:val="6BEA4B7E"/>
     <w:multiLevelType w:val="multilevel"/>
     <w:tmpl w:val="B4BE7872"/>
@@ -14398,7 +14587,7 @@
       </w:pPr>
     </w:lvl>
   </w:abstractNum>
-  <w:abstractNum w:abstractNumId="12" w15:restartNumberingAfterBreak="0">
+  <w:abstractNum w:abstractNumId="13" w15:restartNumberingAfterBreak="0">
     <w:nsid w:val="70874B56"/>
     <w:multiLevelType w:val="multilevel"/>
     <w:tmpl w:val="DC0AF286"/>
@@ -14511,7 +14700,7 @@
       </w:rPr>
     </w:lvl>
   </w:abstractNum>
-  <w:abstractNum w:abstractNumId="13" w15:restartNumberingAfterBreak="0">
+  <w:abstractNum w:abstractNumId="14" w15:restartNumberingAfterBreak="0">
     <w:nsid w:val="72556503"/>
     <w:multiLevelType w:val="hybridMultilevel"/>
     <w:tmpl w:val="0504DD62"/>
@@ -14597,7 +14786,7 @@
       </w:pPr>
     </w:lvl>
   </w:abstractNum>
-  <w:abstractNum w:abstractNumId="14" w15:restartNumberingAfterBreak="0">
+  <w:abstractNum w:abstractNumId="15" w15:restartNumberingAfterBreak="0">
     <w:nsid w:val="7D83591D"/>
     <w:multiLevelType w:val="hybridMultilevel"/>
     <w:tmpl w:val="C964A374"/>
@@ -14684,49 +14873,52 @@
     </w:lvl>
   </w:abstractNum>
   <w:num w:numId="1" w16cid:durableId="1785807943">
+    <w:abstractNumId w:val="3"/>
+  </w:num>
+  <w:num w:numId="2" w16cid:durableId="1654336550">
+    <w:abstractNumId w:val="13"/>
+  </w:num>
+  <w:num w:numId="3" w16cid:durableId="427851074">
     <w:abstractNumId w:val="2"/>
   </w:num>
-  <w:num w:numId="2" w16cid:durableId="1654336550">
+  <w:num w:numId="4" w16cid:durableId="33235719">
+    <w:abstractNumId w:val="11"/>
+  </w:num>
+  <w:num w:numId="5" w16cid:durableId="703289831">
+    <w:abstractNumId w:val="9"/>
+  </w:num>
+  <w:num w:numId="6" w16cid:durableId="726342468">
+    <w:abstractNumId w:val="5"/>
+  </w:num>
+  <w:num w:numId="7" w16cid:durableId="2030986365">
     <w:abstractNumId w:val="12"/>
   </w:num>
-  <w:num w:numId="3" w16cid:durableId="427851074">
+  <w:num w:numId="8" w16cid:durableId="639841903">
+    <w:abstractNumId w:val="4"/>
+  </w:num>
+  <w:num w:numId="9" w16cid:durableId="1723402033">
+    <w:abstractNumId w:val="6"/>
+  </w:num>
+  <w:num w:numId="10" w16cid:durableId="1192843277">
+    <w:abstractNumId w:val="10"/>
+  </w:num>
+  <w:num w:numId="11" w16cid:durableId="803692187">
+    <w:abstractNumId w:val="7"/>
+  </w:num>
+  <w:num w:numId="12" w16cid:durableId="884223252">
+    <w:abstractNumId w:val="8"/>
+  </w:num>
+  <w:num w:numId="13" w16cid:durableId="1734810191">
+    <w:abstractNumId w:val="15"/>
+  </w:num>
+  <w:num w:numId="14" w16cid:durableId="280842686">
     <w:abstractNumId w:val="1"/>
   </w:num>
-  <w:num w:numId="4" w16cid:durableId="33235719">
-    <w:abstractNumId w:val="10"/>
-  </w:num>
-  <w:num w:numId="5" w16cid:durableId="703289831">
-    <w:abstractNumId w:val="8"/>
-  </w:num>
-  <w:num w:numId="6" w16cid:durableId="726342468">
-    <w:abstractNumId w:val="4"/>
-  </w:num>
-  <w:num w:numId="7" w16cid:durableId="2030986365">
-    <w:abstractNumId w:val="11"/>
-  </w:num>
-  <w:num w:numId="8" w16cid:durableId="639841903">
-    <w:abstractNumId w:val="3"/>
-  </w:num>
-  <w:num w:numId="9" w16cid:durableId="1723402033">
-    <w:abstractNumId w:val="5"/>
-  </w:num>
-  <w:num w:numId="10" w16cid:durableId="1192843277">
-    <w:abstractNumId w:val="9"/>
-  </w:num>
-  <w:num w:numId="11" w16cid:durableId="803692187">
-    <w:abstractNumId w:val="6"/>
-  </w:num>
-  <w:num w:numId="12" w16cid:durableId="884223252">
-    <w:abstractNumId w:val="7"/>
-  </w:num>
-  <w:num w:numId="13" w16cid:durableId="1734810191">
+  <w:num w:numId="15" w16cid:durableId="1744910292">
     <w:abstractNumId w:val="14"/>
   </w:num>
-  <w:num w:numId="14" w16cid:durableId="280842686">
+  <w:num w:numId="16" w16cid:durableId="1468624012">
     <w:abstractNumId w:val="0"/>
-  </w:num>
-  <w:num w:numId="15" w16cid:durableId="1744910292">
-    <w:abstractNumId w:val="13"/>
   </w:num>
 </w:numbering>
 </file>
@@ -15125,7 +15317,7 @@
   <w:style w:type="paragraph" w:default="1" w:styleId="Normal">
     <w:name w:val="Normal"/>
     <w:qFormat/>
-    <w:rsid w:val="00154150"/>
+    <w:rsid w:val="001A75B1"/>
     <w:pPr>
       <w:spacing w:line="240" w:lineRule="exact"/>
     </w:pPr>
@@ -15979,28 +16171,28 @@
 </file>
 
 <file path=customXml/item1.xml><?xml version="1.0" encoding="utf-8"?>
+<b:Sources xmlns:b="http://schemas.openxmlformats.org/officeDocument/2006/bibliography" xmlns="http://schemas.openxmlformats.org/officeDocument/2006/bibliography" SelectedStyle="\APASixthEditionOfficeOnline.xsl" StyleName="APA" Version="6"/>
+</file>
+
+<file path=customXml/item2.xml><?xml version="1.0" encoding="utf-8"?>
 <go:gDocsCustomXmlDataStorage xmlns:go="http://customooxmlschemas.google.com/" xmlns:r="http://schemas.openxmlformats.org/officeDocument/2006/relationships">
   <go:docsCustomData xmlns:go="http://customooxmlschemas.google.com/" roundtripDataSignature="AMtx7mjkhyk0aiMqekA/HE2z6XmWYhxnBg==">AMUW2mWv0ByVSwR/DpjUvDg26MepxPoL16UNtskO8TKOpd0e6HW7BAWm9QBl1MC57q9suEjg/r/6x9bJsRWFv+FYX8p+ZlPVFFJVChkP5XJv11Ecrq5j7nTfbdGKd564DQK47oyiNTai3SAEQdvjFVjgeERCG+akkRPnL2zrBts4xQ48aKKllfEzXwgnDyOd0LAantstfpc3sB2y0a1teQAXmI2C0C81hFkI/yCIjm3dvIgk3+iOesuaOFp2irENKvfsfKqxRZ4bggQmtbRvj8BQW4CQz9uhHgSudEyZhEZng3j1Bq4OYv6iIUuhxWC9jDg7oAyyKACT</go:docsCustomData>
 </go:gDocsCustomXmlDataStorage>
 </file>
 
-<file path=customXml/item2.xml><?xml version="1.0" encoding="utf-8"?>
-<b:Sources xmlns:b="http://schemas.openxmlformats.org/officeDocument/2006/bibliography" xmlns="http://schemas.openxmlformats.org/officeDocument/2006/bibliography" SelectedStyle="\APASixthEditionOfficeOnline.xsl" StyleName="APA" Version="6"/>
+<file path=customXml/itemProps1.xml><?xml version="1.0" encoding="utf-8"?>
+<ds:datastoreItem xmlns:ds="http://schemas.openxmlformats.org/officeDocument/2006/customXml" ds:itemID="{C60ED26A-AB36-4D01-9BF1-9C3784A3256B}">
+  <ds:schemaRefs>
+    <ds:schemaRef ds:uri="http://schemas.openxmlformats.org/officeDocument/2006/bibliography"/>
+  </ds:schemaRefs>
+</ds:datastoreItem>
 </file>
 
-<file path=customXml/itemProps1.xml><?xml version="1.0" encoding="utf-8"?>
+<file path=customXml/itemProps2.xml><?xml version="1.0" encoding="utf-8"?>
 <ds:datastoreItem xmlns:ds="http://schemas.openxmlformats.org/officeDocument/2006/customXml" ds:itemID="{11111111-1234-1234-1234-123412341234}">
   <ds:schemaRefs>
     <ds:schemaRef ds:uri="http://customooxmlschemas.google.com/"/>
     <ds:schemaRef ds:uri="http://schemas.openxmlformats.org/officeDocument/2006/relationships"/>
   </ds:schemaRefs>
 </ds:datastoreItem>
-</file>
-
-<file path=customXml/itemProps2.xml><?xml version="1.0" encoding="utf-8"?>
-<ds:datastoreItem xmlns:ds="http://schemas.openxmlformats.org/officeDocument/2006/customXml" ds:itemID="{C60ED26A-AB36-4D01-9BF1-9C3784A3256B}">
-  <ds:schemaRefs>
-    <ds:schemaRef ds:uri="http://schemas.openxmlformats.org/officeDocument/2006/bibliography"/>
-  </ds:schemaRefs>
-</ds:datastoreItem>
 </file>
</xml_diff>